<commit_message>
DB design modified, sql script created by veho
</commit_message>
<xml_diff>
--- a/Design/DB/DatabaseDictionary.docx
+++ b/Design/DB/DatabaseDictionary.docx
@@ -278,12 +278,14 @@
                 <w:color w:val="FF0000"/>
               </w:rPr>
             </w:pPr>
+            <w:proofErr w:type="spellStart"/>
             <w:r>
               <w:rPr>
                 <w:color w:val="FF0000"/>
               </w:rPr>
-              <w:t>id</w:t>
-            </w:r>
+              <w:t>admin_id</w:t>
+            </w:r>
+            <w:proofErr w:type="spellEnd"/>
           </w:p>
         </w:tc>
         <w:tc>
@@ -808,15 +810,16 @@
       <w:tblPr>
         <w:tblStyle w:val="LightShading-Accent1"/>
         <w:tblW w:w="0" w:type="auto"/>
+        <w:tblLayout w:type="fixed"/>
         <w:tblLook w:val="04A0"/>
       </w:tblPr>
       <w:tblGrid>
         <w:gridCol w:w="1384"/>
-        <w:gridCol w:w="1511"/>
-        <w:gridCol w:w="967"/>
-        <w:gridCol w:w="697"/>
-        <w:gridCol w:w="833"/>
-        <w:gridCol w:w="4184"/>
+        <w:gridCol w:w="1843"/>
+        <w:gridCol w:w="1134"/>
+        <w:gridCol w:w="992"/>
+        <w:gridCol w:w="1276"/>
+        <w:gridCol w:w="2947"/>
       </w:tblGrid>
       <w:tr>
         <w:trPr>
@@ -845,7 +848,7 @@
         </w:tc>
         <w:tc>
           <w:tcPr>
-            <w:tcW w:w="1511" w:type="dxa"/>
+            <w:tcW w:w="1843" w:type="dxa"/>
             <w:vAlign w:val="center"/>
           </w:tcPr>
           <w:p>
@@ -866,7 +869,7 @@
         </w:tc>
         <w:tc>
           <w:tcPr>
-            <w:tcW w:w="967" w:type="dxa"/>
+            <w:tcW w:w="1134" w:type="dxa"/>
             <w:vAlign w:val="center"/>
           </w:tcPr>
           <w:p>
@@ -888,7 +891,7 @@
         </w:tc>
         <w:tc>
           <w:tcPr>
-            <w:tcW w:w="697" w:type="dxa"/>
+            <w:tcW w:w="992" w:type="dxa"/>
             <w:vAlign w:val="center"/>
           </w:tcPr>
           <w:p>
@@ -910,7 +913,7 @@
         </w:tc>
         <w:tc>
           <w:tcPr>
-            <w:tcW w:w="833" w:type="dxa"/>
+            <w:tcW w:w="1276" w:type="dxa"/>
             <w:vAlign w:val="center"/>
           </w:tcPr>
           <w:p>
@@ -931,7 +934,7 @@
         </w:tc>
         <w:tc>
           <w:tcPr>
-            <w:tcW w:w="4184" w:type="dxa"/>
+            <w:tcW w:w="2947" w:type="dxa"/>
             <w:vAlign w:val="center"/>
           </w:tcPr>
           <w:p>
@@ -966,17 +969,19 @@
                 <w:color w:val="FF0000"/>
               </w:rPr>
             </w:pPr>
+            <w:proofErr w:type="spellStart"/>
             <w:r>
               <w:rPr>
                 <w:color w:val="FF0000"/>
               </w:rPr>
-              <w:t>id</w:t>
-            </w:r>
-          </w:p>
-        </w:tc>
-        <w:tc>
-          <w:tcPr>
-            <w:tcW w:w="1511" w:type="dxa"/>
+              <w:t>cate_id</w:t>
+            </w:r>
+            <w:proofErr w:type="spellEnd"/>
+          </w:p>
+        </w:tc>
+        <w:tc>
+          <w:tcPr>
+            <w:tcW w:w="1843" w:type="dxa"/>
             <w:vAlign w:val="center"/>
           </w:tcPr>
           <w:p>
@@ -985,6 +990,9 @@
             </w:pPr>
             <w:proofErr w:type="spellStart"/>
             <w:r>
+              <w:t>small</w:t>
+            </w:r>
+            <w:r>
               <w:t>i</w:t>
             </w:r>
             <w:r>
@@ -1004,7 +1012,7 @@
         </w:tc>
         <w:tc>
           <w:tcPr>
-            <w:tcW w:w="967" w:type="dxa"/>
+            <w:tcW w:w="1134" w:type="dxa"/>
             <w:vAlign w:val="center"/>
           </w:tcPr>
           <w:p>
@@ -1019,7 +1027,7 @@
         </w:tc>
         <w:tc>
           <w:tcPr>
-            <w:tcW w:w="697" w:type="dxa"/>
+            <w:tcW w:w="992" w:type="dxa"/>
             <w:vAlign w:val="center"/>
           </w:tcPr>
           <w:p>
@@ -1035,7 +1043,7 @@
         </w:tc>
         <w:tc>
           <w:tcPr>
-            <w:tcW w:w="833" w:type="dxa"/>
+            <w:tcW w:w="1276" w:type="dxa"/>
             <w:vAlign w:val="center"/>
           </w:tcPr>
           <w:p>
@@ -1057,7 +1065,7 @@
         </w:tc>
         <w:tc>
           <w:tcPr>
-            <w:tcW w:w="4184" w:type="dxa"/>
+            <w:tcW w:w="2947" w:type="dxa"/>
             <w:vAlign w:val="center"/>
           </w:tcPr>
           <w:p>
@@ -1087,7 +1095,7 @@
         </w:tc>
         <w:tc>
           <w:tcPr>
-            <w:tcW w:w="1511" w:type="dxa"/>
+            <w:tcW w:w="1843" w:type="dxa"/>
             <w:vAlign w:val="center"/>
           </w:tcPr>
           <w:p>
@@ -1100,13 +1108,19 @@
             </w:r>
             <w:proofErr w:type="spellEnd"/>
             <w:r>
-              <w:t>(30)</w:t>
-            </w:r>
-          </w:p>
-        </w:tc>
-        <w:tc>
-          <w:tcPr>
-            <w:tcW w:w="967" w:type="dxa"/>
+              <w:t>(</w:t>
+            </w:r>
+            <w:r>
+              <w:t>5</w:t>
+            </w:r>
+            <w:r>
+              <w:t>0)</w:t>
+            </w:r>
+          </w:p>
+        </w:tc>
+        <w:tc>
+          <w:tcPr>
+            <w:tcW w:w="1134" w:type="dxa"/>
             <w:vAlign w:val="center"/>
           </w:tcPr>
           <w:p>
@@ -1121,7 +1135,7 @@
         </w:tc>
         <w:tc>
           <w:tcPr>
-            <w:tcW w:w="697" w:type="dxa"/>
+            <w:tcW w:w="992" w:type="dxa"/>
             <w:vAlign w:val="center"/>
           </w:tcPr>
           <w:p>
@@ -1137,7 +1151,7 @@
         </w:tc>
         <w:tc>
           <w:tcPr>
-            <w:tcW w:w="833" w:type="dxa"/>
+            <w:tcW w:w="1276" w:type="dxa"/>
             <w:vAlign w:val="center"/>
           </w:tcPr>
           <w:p>
@@ -1152,7 +1166,7 @@
         </w:tc>
         <w:tc>
           <w:tcPr>
-            <w:tcW w:w="4184" w:type="dxa"/>
+            <w:tcW w:w="2947" w:type="dxa"/>
             <w:vAlign w:val="center"/>
           </w:tcPr>
           <w:p>
@@ -1183,60 +1197,60 @@
         </w:tc>
         <w:tc>
           <w:tcPr>
-            <w:tcW w:w="1511" w:type="dxa"/>
-            <w:vAlign w:val="center"/>
-          </w:tcPr>
-          <w:p>
-            <w:pPr>
-              <w:cnfStyle w:val="000000100000"/>
-            </w:pPr>
-          </w:p>
-        </w:tc>
-        <w:tc>
-          <w:tcPr>
-            <w:tcW w:w="967" w:type="dxa"/>
-            <w:vAlign w:val="center"/>
-          </w:tcPr>
-          <w:p>
-            <w:pPr>
-              <w:cnfStyle w:val="000000100000"/>
-              <w:rPr>
-                <w:sz w:val="20"/>
-              </w:rPr>
-            </w:pPr>
-          </w:p>
-        </w:tc>
-        <w:tc>
-          <w:tcPr>
-            <w:tcW w:w="697" w:type="dxa"/>
-            <w:vAlign w:val="center"/>
-          </w:tcPr>
-          <w:p>
-            <w:pPr>
-              <w:cnfStyle w:val="000000100000"/>
-              <w:rPr>
-                <w:sz w:val="20"/>
-              </w:rPr>
-            </w:pPr>
-          </w:p>
-        </w:tc>
-        <w:tc>
-          <w:tcPr>
-            <w:tcW w:w="833" w:type="dxa"/>
-            <w:vAlign w:val="center"/>
-          </w:tcPr>
-          <w:p>
-            <w:pPr>
-              <w:cnfStyle w:val="000000100000"/>
-              <w:rPr>
-                <w:sz w:val="20"/>
-              </w:rPr>
-            </w:pPr>
-          </w:p>
-        </w:tc>
-        <w:tc>
-          <w:tcPr>
-            <w:tcW w:w="4184" w:type="dxa"/>
+            <w:tcW w:w="1843" w:type="dxa"/>
+            <w:vAlign w:val="center"/>
+          </w:tcPr>
+          <w:p>
+            <w:pPr>
+              <w:cnfStyle w:val="000000100000"/>
+            </w:pPr>
+          </w:p>
+        </w:tc>
+        <w:tc>
+          <w:tcPr>
+            <w:tcW w:w="1134" w:type="dxa"/>
+            <w:vAlign w:val="center"/>
+          </w:tcPr>
+          <w:p>
+            <w:pPr>
+              <w:cnfStyle w:val="000000100000"/>
+              <w:rPr>
+                <w:sz w:val="20"/>
+              </w:rPr>
+            </w:pPr>
+          </w:p>
+        </w:tc>
+        <w:tc>
+          <w:tcPr>
+            <w:tcW w:w="992" w:type="dxa"/>
+            <w:vAlign w:val="center"/>
+          </w:tcPr>
+          <w:p>
+            <w:pPr>
+              <w:cnfStyle w:val="000000100000"/>
+              <w:rPr>
+                <w:sz w:val="20"/>
+              </w:rPr>
+            </w:pPr>
+          </w:p>
+        </w:tc>
+        <w:tc>
+          <w:tcPr>
+            <w:tcW w:w="1276" w:type="dxa"/>
+            <w:vAlign w:val="center"/>
+          </w:tcPr>
+          <w:p>
+            <w:pPr>
+              <w:cnfStyle w:val="000000100000"/>
+              <w:rPr>
+                <w:sz w:val="20"/>
+              </w:rPr>
+            </w:pPr>
+          </w:p>
+        </w:tc>
+        <w:tc>
+          <w:tcPr>
+            <w:tcW w:w="2947" w:type="dxa"/>
             <w:vAlign w:val="center"/>
           </w:tcPr>
           <w:p>
@@ -1432,12 +1446,14 @@
                 <w:color w:val="FF0000"/>
               </w:rPr>
             </w:pPr>
+            <w:proofErr w:type="spellStart"/>
             <w:r>
               <w:rPr>
                 <w:color w:val="FF0000"/>
               </w:rPr>
-              <w:t>id</w:t>
-            </w:r>
+              <w:t>dish_id</w:t>
+            </w:r>
+            <w:proofErr w:type="spellEnd"/>
           </w:p>
         </w:tc>
         <w:tc>
@@ -1451,7 +1467,7 @@
             </w:pPr>
             <w:proofErr w:type="spellStart"/>
             <w:r>
-              <w:t>smalli</w:t>
+              <w:t>i</w:t>
             </w:r>
             <w:r>
               <w:rPr>
@@ -1573,6 +1589,9 @@
               <w:cnfStyle w:val="000000000000"/>
             </w:pPr>
             <w:proofErr w:type="spellStart"/>
+            <w:r>
+              <w:t>small</w:t>
+            </w:r>
             <w:r>
               <w:rPr>
                 <w:rFonts w:hint="eastAsia"/>
@@ -2060,7 +2079,7 @@
           <w:p>
             <w:proofErr w:type="spellStart"/>
             <w:r>
-              <w:t>dish_img</w:t>
+              <w:t>dish_time</w:t>
             </w:r>
             <w:proofErr w:type="spellEnd"/>
           </w:p>
@@ -2079,14 +2098,14 @@
               <w:rPr>
                 <w:rFonts w:hint="eastAsia"/>
               </w:rPr>
-              <w:t>varchar</w:t>
+              <w:t>int</w:t>
             </w:r>
             <w:proofErr w:type="spellEnd"/>
             <w:r>
               <w:rPr>
                 <w:rFonts w:hint="eastAsia"/>
               </w:rPr>
-              <w:t>(255)</w:t>
+              <w:t xml:space="preserve"> unsigned</w:t>
             </w:r>
           </w:p>
         </w:tc>
@@ -2142,7 +2161,7 @@
               <w:cnfStyle w:val="000000100000"/>
             </w:pPr>
             <w:r>
-              <w:t>Image of the dish.</w:t>
+              <w:t>Mark the publishing order of the dish.</w:t>
             </w:r>
           </w:p>
         </w:tc>
@@ -2157,7 +2176,19 @@
           <w:p>
             <w:proofErr w:type="spellStart"/>
             <w:r>
-              <w:t>dish_time</w:t>
+              <w:rPr>
+                <w:rFonts w:hint="eastAsia"/>
+              </w:rPr>
+              <w:t>is</w:t>
+            </w:r>
+            <w:r>
+              <w:t>_s</w:t>
+            </w:r>
+            <w:r>
+              <w:rPr>
+                <w:rFonts w:hint="eastAsia"/>
+              </w:rPr>
+              <w:t>how</w:t>
             </w:r>
             <w:proofErr w:type="spellEnd"/>
           </w:p>
@@ -2176,14 +2207,14 @@
               <w:rPr>
                 <w:rFonts w:hint="eastAsia"/>
               </w:rPr>
-              <w:t>int</w:t>
+              <w:t>tinyint</w:t>
             </w:r>
             <w:proofErr w:type="spellEnd"/>
             <w:r>
               <w:rPr>
                 <w:rFonts w:hint="eastAsia"/>
               </w:rPr>
-              <w:t xml:space="preserve"> unsigned</w:t>
+              <w:t>(1)</w:t>
             </w:r>
           </w:p>
         </w:tc>
@@ -2199,6 +2230,12 @@
                 <w:sz w:val="20"/>
               </w:rPr>
             </w:pPr>
+            <w:r>
+              <w:rPr>
+                <w:sz w:val="20"/>
+              </w:rPr>
+              <w:t>1</w:t>
+            </w:r>
           </w:p>
         </w:tc>
         <w:tc>
@@ -2239,7 +2276,7 @@
               <w:cnfStyle w:val="000000000000"/>
             </w:pPr>
             <w:r>
-              <w:t>Mark the publishing order of the dish.</w:t>
+              <w:t>1 means the dish is shown.</w:t>
             </w:r>
           </w:p>
         </w:tc>
@@ -2260,7 +2297,16 @@
               <w:rPr>
                 <w:rFonts w:hint="eastAsia"/>
               </w:rPr>
-              <w:t>isShow</w:t>
+              <w:t>is</w:t>
+            </w:r>
+            <w:r>
+              <w:t>_h</w:t>
+            </w:r>
+            <w:r>
+              <w:rPr>
+                <w:rFonts w:hint="eastAsia"/>
+              </w:rPr>
+              <w:t>ot</w:t>
             </w:r>
             <w:proofErr w:type="spellEnd"/>
           </w:p>
@@ -2279,7 +2325,7 @@
               <w:rPr>
                 <w:rFonts w:hint="eastAsia"/>
               </w:rPr>
-              <w:t>tinyint</w:t>
+              <w:t>tingyint</w:t>
             </w:r>
             <w:proofErr w:type="spellEnd"/>
             <w:r>
@@ -2306,7 +2352,7 @@
               <w:rPr>
                 <w:sz w:val="20"/>
               </w:rPr>
-              <w:t>1</w:t>
+              <w:t>0</w:t>
             </w:r>
           </w:p>
         </w:tc>
@@ -2348,7 +2394,7 @@
               <w:cnfStyle w:val="000000100000"/>
             </w:pPr>
             <w:r>
-              <w:t>1 means the dish is shown.</w:t>
+              <w:t>0 means the dish is not hot for sell.</w:t>
             </w:r>
           </w:p>
         </w:tc>
@@ -2360,16 +2406,7 @@
             <w:tcW w:w="1451" w:type="dxa"/>
             <w:vAlign w:val="center"/>
           </w:tcPr>
-          <w:p>
-            <w:proofErr w:type="spellStart"/>
-            <w:r>
-              <w:rPr>
-                <w:rFonts w:hint="eastAsia"/>
-              </w:rPr>
-              <w:t>isHot</w:t>
-            </w:r>
-            <w:proofErr w:type="spellEnd"/>
-          </w:p>
+          <w:p/>
         </w:tc>
         <w:tc>
           <w:tcPr>
@@ -2380,20 +2417,6 @@
             <w:pPr>
               <w:cnfStyle w:val="000000000000"/>
             </w:pPr>
-            <w:proofErr w:type="spellStart"/>
-            <w:r>
-              <w:rPr>
-                <w:rFonts w:hint="eastAsia"/>
-              </w:rPr>
-              <w:t>tingyint</w:t>
-            </w:r>
-            <w:proofErr w:type="spellEnd"/>
-            <w:r>
-              <w:rPr>
-                <w:rFonts w:hint="eastAsia"/>
-              </w:rPr>
-              <w:t>(1)</w:t>
-            </w:r>
           </w:p>
         </w:tc>
         <w:tc>
@@ -2408,12 +2431,6 @@
                 <w:sz w:val="20"/>
               </w:rPr>
             </w:pPr>
-            <w:r>
-              <w:rPr>
-                <w:sz w:val="20"/>
-              </w:rPr>
-              <w:t>0</w:t>
-            </w:r>
           </w:p>
         </w:tc>
         <w:tc>
@@ -2452,86 +2469,6 @@
           <w:p>
             <w:pPr>
               <w:cnfStyle w:val="000000000000"/>
-            </w:pPr>
-            <w:r>
-              <w:t>0 means the dish is not hot for sell.</w:t>
-            </w:r>
-          </w:p>
-        </w:tc>
-      </w:tr>
-      <w:tr>
-        <w:trPr>
-          <w:cnfStyle w:val="000000100000"/>
-        </w:trPr>
-        <w:tc>
-          <w:tcPr>
-            <w:cnfStyle w:val="001000000000"/>
-            <w:tcW w:w="1451" w:type="dxa"/>
-            <w:vAlign w:val="center"/>
-          </w:tcPr>
-          <w:p/>
-        </w:tc>
-        <w:tc>
-          <w:tcPr>
-            <w:tcW w:w="1508" w:type="dxa"/>
-            <w:vAlign w:val="center"/>
-          </w:tcPr>
-          <w:p>
-            <w:pPr>
-              <w:cnfStyle w:val="000000100000"/>
-            </w:pPr>
-          </w:p>
-        </w:tc>
-        <w:tc>
-          <w:tcPr>
-            <w:tcW w:w="967" w:type="dxa"/>
-            <w:vAlign w:val="center"/>
-          </w:tcPr>
-          <w:p>
-            <w:pPr>
-              <w:cnfStyle w:val="000000100000"/>
-              <w:rPr>
-                <w:sz w:val="20"/>
-              </w:rPr>
-            </w:pPr>
-          </w:p>
-        </w:tc>
-        <w:tc>
-          <w:tcPr>
-            <w:tcW w:w="696" w:type="dxa"/>
-            <w:vAlign w:val="center"/>
-          </w:tcPr>
-          <w:p>
-            <w:pPr>
-              <w:cnfStyle w:val="000000100000"/>
-              <w:rPr>
-                <w:sz w:val="20"/>
-              </w:rPr>
-            </w:pPr>
-          </w:p>
-        </w:tc>
-        <w:tc>
-          <w:tcPr>
-            <w:tcW w:w="826" w:type="dxa"/>
-            <w:vAlign w:val="center"/>
-          </w:tcPr>
-          <w:p>
-            <w:pPr>
-              <w:cnfStyle w:val="000000100000"/>
-              <w:rPr>
-                <w:sz w:val="20"/>
-              </w:rPr>
-            </w:pPr>
-          </w:p>
-        </w:tc>
-        <w:tc>
-          <w:tcPr>
-            <w:tcW w:w="4128" w:type="dxa"/>
-            <w:vAlign w:val="center"/>
-          </w:tcPr>
-          <w:p>
-            <w:pPr>
-              <w:cnfStyle w:val="000000100000"/>
             </w:pPr>
           </w:p>
         </w:tc>
@@ -2751,12 +2688,20 @@
                 <w:color w:val="FF0000"/>
               </w:rPr>
             </w:pPr>
+            <w:proofErr w:type="spellStart"/>
             <w:r>
               <w:rPr>
                 <w:color w:val="FF0000"/>
               </w:rPr>
+              <w:t>dish_</w:t>
+            </w:r>
+            <w:r>
+              <w:rPr>
+                <w:color w:val="FF0000"/>
+              </w:rPr>
               <w:t>id</w:t>
             </w:r>
+            <w:proofErr w:type="spellEnd"/>
           </w:p>
         </w:tc>
         <w:tc>
@@ -2770,7 +2715,7 @@
             </w:pPr>
             <w:proofErr w:type="spellStart"/>
             <w:r>
-              <w:t>smalli</w:t>
+              <w:t>i</w:t>
             </w:r>
             <w:r>
               <w:rPr>
@@ -2885,7 +2830,13 @@
             </w:r>
             <w:proofErr w:type="spellEnd"/>
             <w:r>
-              <w:t>(255)</w:t>
+              <w:t>(</w:t>
+            </w:r>
+            <w:r>
+              <w:t>50</w:t>
+            </w:r>
+            <w:r>
+              <w:t>)</w:t>
             </w:r>
           </w:p>
         </w:tc>
@@ -3328,12 +3279,20 @@
                 <w:color w:val="FF0000"/>
               </w:rPr>
             </w:pPr>
+            <w:proofErr w:type="spellStart"/>
             <w:r>
               <w:rPr>
                 <w:color w:val="FF0000"/>
               </w:rPr>
+              <w:t>album_</w:t>
+            </w:r>
+            <w:r>
+              <w:rPr>
+                <w:color w:val="FF0000"/>
+              </w:rPr>
               <w:t>id</w:t>
             </w:r>
+            <w:proofErr w:type="spellEnd"/>
           </w:p>
         </w:tc>
         <w:tc>
@@ -3588,7 +3547,16 @@
               <w:rPr>
                 <w:rFonts w:hint="eastAsia"/>
               </w:rPr>
-              <w:t>(50)</w:t>
+              <w:t>(</w:t>
+            </w:r>
+            <w:r>
+              <w:t>50</w:t>
+            </w:r>
+            <w:r>
+              <w:rPr>
+                <w:rFonts w:hint="eastAsia"/>
+              </w:rPr>
+              <w:t>)</w:t>
             </w:r>
           </w:p>
         </w:tc>
@@ -3643,8 +3611,19 @@
             <w:pPr>
               <w:cnfStyle w:val="000000100000"/>
             </w:pPr>
-            <w:r>
-              <w:t>Full directory where the images are stored.</w:t>
+            <w:proofErr w:type="gramStart"/>
+            <w:r>
+              <w:t>image</w:t>
+            </w:r>
+            <w:proofErr w:type="gramEnd"/>
+            <w:r>
+              <w:t xml:space="preserve"> name</w:t>
+            </w:r>
+            <w:r>
+              <w:t>(Images of all dishes are stored under the same path which is designated by the program)</w:t>
+            </w:r>
+            <w:r>
+              <w:t>.</w:t>
             </w:r>
           </w:p>
         </w:tc>
@@ -3741,9 +3720,9 @@
         </w:rPr>
         <w:drawing>
           <wp:inline distT="0" distB="0" distL="0" distR="0">
-            <wp:extent cx="4722556" cy="4932618"/>
-            <wp:effectExtent l="19050" t="0" r="1844" b="0"/>
-            <wp:docPr id="1" name="Picture 1" descr="D:\WorkSpace\delicious\Design\DB\Delicious_ERD.jpg"/>
+            <wp:extent cx="5943600" cy="4902934"/>
+            <wp:effectExtent l="19050" t="0" r="0" b="0"/>
+            <wp:docPr id="3" name="Picture 2"/>
             <wp:cNvGraphicFramePr>
               <a:graphicFrameLocks xmlns:a="http://schemas.openxmlformats.org/drawingml/2006/main" noChangeAspect="1"/>
             </wp:cNvGraphicFramePr>
@@ -3751,7 +3730,7 @@
               <a:graphicData uri="http://schemas.openxmlformats.org/drawingml/2006/picture">
                 <pic:pic xmlns:pic="http://schemas.openxmlformats.org/drawingml/2006/picture">
                   <pic:nvPicPr>
-                    <pic:cNvPr id="0" name="Picture 1" descr="D:\WorkSpace\delicious\Design\DB\Delicious_ERD.jpg"/>
+                    <pic:cNvPr id="0" name="Picture 2"/>
                     <pic:cNvPicPr>
                       <a:picLocks noChangeAspect="1" noChangeArrowheads="1"/>
                     </pic:cNvPicPr>
@@ -3766,7 +3745,7 @@
                   <pic:spPr bwMode="auto">
                     <a:xfrm>
                       <a:off x="0" y="0"/>
-                      <a:ext cx="4724343" cy="4934485"/>
+                      <a:ext cx="5943600" cy="4902934"/>
                     </a:xfrm>
                     <a:prstGeom prst="rect">
                       <a:avLst/>

</xml_diff>

<commit_message>
Adding new functions to backend system by Leo
</commit_message>
<xml_diff>
--- a/Design/DB/DatabaseDictionary.docx
+++ b/Design/DB/DatabaseDictionary.docx
@@ -71,7 +71,6 @@
         <w:t xml:space="preserve"> or </w:t>
       </w:r>
       <w:proofErr w:type="spellStart"/>
-      <w:proofErr w:type="gramStart"/>
       <w:r>
         <w:rPr>
           <w:i/>
@@ -80,7 +79,6 @@
         <w:t>fr</w:t>
       </w:r>
       <w:proofErr w:type="spellEnd"/>
-      <w:proofErr w:type="gramEnd"/>
       <w:r>
         <w:t>, meaning Chinese, English or French respectively.</w:t>
       </w:r>
@@ -5247,123 +5245,6 @@
           </w:p>
         </w:tc>
       </w:tr>
-      <w:tr>
-        <w:trPr>
-          <w:cnfStyle w:val="000000100000"/>
-        </w:trPr>
-        <w:tc>
-          <w:tcPr>
-            <w:cnfStyle w:val="001000000000"/>
-            <w:tcW w:w="1451" w:type="dxa"/>
-            <w:vAlign w:val="center"/>
-          </w:tcPr>
-          <w:p>
-            <w:proofErr w:type="spellStart"/>
-            <w:r>
-              <w:t>img_path</w:t>
-            </w:r>
-            <w:proofErr w:type="spellEnd"/>
-          </w:p>
-        </w:tc>
-        <w:tc>
-          <w:tcPr>
-            <w:tcW w:w="1508" w:type="dxa"/>
-            <w:vAlign w:val="center"/>
-          </w:tcPr>
-          <w:p>
-            <w:pPr>
-              <w:cnfStyle w:val="000000100000"/>
-            </w:pPr>
-            <w:proofErr w:type="spellStart"/>
-            <w:r>
-              <w:rPr>
-                <w:rFonts w:hint="eastAsia"/>
-              </w:rPr>
-              <w:t>varchar</w:t>
-            </w:r>
-            <w:proofErr w:type="spellEnd"/>
-            <w:r>
-              <w:rPr>
-                <w:rFonts w:hint="eastAsia"/>
-              </w:rPr>
-              <w:t>(</w:t>
-            </w:r>
-            <w:r>
-              <w:t>50</w:t>
-            </w:r>
-            <w:r>
-              <w:rPr>
-                <w:rFonts w:hint="eastAsia"/>
-              </w:rPr>
-              <w:t>)</w:t>
-            </w:r>
-          </w:p>
-        </w:tc>
-        <w:tc>
-          <w:tcPr>
-            <w:tcW w:w="967" w:type="dxa"/>
-            <w:vAlign w:val="center"/>
-          </w:tcPr>
-          <w:p>
-            <w:pPr>
-              <w:jc w:val="center"/>
-              <w:cnfStyle w:val="000000100000"/>
-              <w:rPr>
-                <w:sz w:val="20"/>
-              </w:rPr>
-            </w:pPr>
-          </w:p>
-        </w:tc>
-        <w:tc>
-          <w:tcPr>
-            <w:tcW w:w="696" w:type="dxa"/>
-            <w:vAlign w:val="center"/>
-          </w:tcPr>
-          <w:p>
-            <w:pPr>
-              <w:jc w:val="center"/>
-              <w:cnfStyle w:val="000000100000"/>
-              <w:rPr>
-                <w:sz w:val="20"/>
-              </w:rPr>
-            </w:pPr>
-            <w:r>
-              <w:rPr>
-                <w:sz w:val="20"/>
-              </w:rPr>
-              <w:t>Yes</w:t>
-            </w:r>
-          </w:p>
-        </w:tc>
-        <w:tc>
-          <w:tcPr>
-            <w:tcW w:w="826" w:type="dxa"/>
-            <w:vAlign w:val="center"/>
-          </w:tcPr>
-          <w:p>
-            <w:pPr>
-              <w:cnfStyle w:val="000000100000"/>
-              <w:rPr>
-                <w:sz w:val="20"/>
-              </w:rPr>
-            </w:pPr>
-          </w:p>
-        </w:tc>
-        <w:tc>
-          <w:tcPr>
-            <w:tcW w:w="4128" w:type="dxa"/>
-            <w:vAlign w:val="center"/>
-          </w:tcPr>
-          <w:p>
-            <w:pPr>
-              <w:cnfStyle w:val="000000100000"/>
-            </w:pPr>
-            <w:r>
-              <w:t>name of the promotion image</w:t>
-            </w:r>
-          </w:p>
-        </w:tc>
-      </w:tr>
     </w:tbl>
     <w:p>
       <w:pPr>
@@ -5417,11 +5298,844 @@
       <w:r>
         <w:t xml:space="preserve">Table Name: </w:t>
       </w:r>
+      <w:proofErr w:type="spellStart"/>
+      <w:r>
+        <w:rPr>
+          <w:sz w:val="32"/>
+        </w:rPr>
+        <w:t>promotion</w:t>
+      </w:r>
+      <w:r>
+        <w:rPr>
+          <w:rFonts w:hint="eastAsia"/>
+          <w:sz w:val="32"/>
+        </w:rPr>
+        <w:t>_</w:t>
+      </w:r>
+      <w:r>
+        <w:rPr>
+          <w:sz w:val="32"/>
+        </w:rPr>
+        <w:t>album</w:t>
+      </w:r>
+      <w:proofErr w:type="spellEnd"/>
+    </w:p>
+    <w:p>
+      <w:r>
+        <w:t xml:space="preserve">This table stores album for each </w:t>
+      </w:r>
+      <w:r>
+        <w:rPr>
+          <w:rFonts w:hint="eastAsia"/>
+        </w:rPr>
+        <w:t>promotion</w:t>
+      </w:r>
+      <w:r>
+        <w:t>.</w:t>
+      </w:r>
+    </w:p>
+    <w:tbl>
+      <w:tblPr>
+        <w:tblStyle w:val="LightShading-Accent1"/>
+        <w:tblW w:w="0" w:type="auto"/>
+        <w:tblLook w:val="04A0"/>
+      </w:tblPr>
+      <w:tblGrid>
+        <w:gridCol w:w="1451"/>
+        <w:gridCol w:w="1508"/>
+        <w:gridCol w:w="967"/>
+        <w:gridCol w:w="696"/>
+        <w:gridCol w:w="826"/>
+        <w:gridCol w:w="4128"/>
+      </w:tblGrid>
+      <w:tr>
+        <w:trPr>
+          <w:cnfStyle w:val="100000000000"/>
+        </w:trPr>
+        <w:tc>
+          <w:tcPr>
+            <w:cnfStyle w:val="001000000000"/>
+            <w:tcW w:w="1451" w:type="dxa"/>
+            <w:vAlign w:val="center"/>
+          </w:tcPr>
+          <w:p>
+            <w:pPr>
+              <w:rPr>
+                <w:b w:val="0"/>
+                <w:sz w:val="20"/>
+              </w:rPr>
+            </w:pPr>
+            <w:r>
+              <w:rPr>
+                <w:sz w:val="20"/>
+              </w:rPr>
+              <w:t>NAME</w:t>
+            </w:r>
+          </w:p>
+        </w:tc>
+        <w:tc>
+          <w:tcPr>
+            <w:tcW w:w="1508" w:type="dxa"/>
+            <w:vAlign w:val="center"/>
+          </w:tcPr>
+          <w:p>
+            <w:pPr>
+              <w:cnfStyle w:val="100000000000"/>
+              <w:rPr>
+                <w:b w:val="0"/>
+                <w:sz w:val="20"/>
+              </w:rPr>
+            </w:pPr>
+            <w:r>
+              <w:rPr>
+                <w:sz w:val="20"/>
+              </w:rPr>
+              <w:t>DATA TYPE</w:t>
+            </w:r>
+          </w:p>
+        </w:tc>
+        <w:tc>
+          <w:tcPr>
+            <w:tcW w:w="967" w:type="dxa"/>
+            <w:vAlign w:val="center"/>
+          </w:tcPr>
+          <w:p>
+            <w:pPr>
+              <w:jc w:val="center"/>
+              <w:cnfStyle w:val="100000000000"/>
+              <w:rPr>
+                <w:b w:val="0"/>
+                <w:sz w:val="20"/>
+              </w:rPr>
+            </w:pPr>
+            <w:r>
+              <w:rPr>
+                <w:sz w:val="20"/>
+              </w:rPr>
+              <w:t>DEFAULT</w:t>
+            </w:r>
+          </w:p>
+        </w:tc>
+        <w:tc>
+          <w:tcPr>
+            <w:tcW w:w="696" w:type="dxa"/>
+            <w:vAlign w:val="center"/>
+          </w:tcPr>
+          <w:p>
+            <w:pPr>
+              <w:jc w:val="center"/>
+              <w:cnfStyle w:val="100000000000"/>
+              <w:rPr>
+                <w:b w:val="0"/>
+                <w:sz w:val="20"/>
+              </w:rPr>
+            </w:pPr>
+            <w:r>
+              <w:rPr>
+                <w:sz w:val="20"/>
+              </w:rPr>
+              <w:t>NULL</w:t>
+            </w:r>
+          </w:p>
+        </w:tc>
+        <w:tc>
+          <w:tcPr>
+            <w:tcW w:w="826" w:type="dxa"/>
+            <w:vAlign w:val="center"/>
+          </w:tcPr>
+          <w:p>
+            <w:pPr>
+              <w:jc w:val="center"/>
+              <w:cnfStyle w:val="100000000000"/>
+              <w:rPr>
+                <w:sz w:val="20"/>
+              </w:rPr>
+            </w:pPr>
+            <w:r>
+              <w:rPr>
+                <w:sz w:val="20"/>
+              </w:rPr>
+              <w:t>A-I</w:t>
+            </w:r>
+          </w:p>
+        </w:tc>
+        <w:tc>
+          <w:tcPr>
+            <w:tcW w:w="4128" w:type="dxa"/>
+            <w:vAlign w:val="center"/>
+          </w:tcPr>
+          <w:p>
+            <w:pPr>
+              <w:cnfStyle w:val="100000000000"/>
+              <w:rPr>
+                <w:sz w:val="20"/>
+              </w:rPr>
+            </w:pPr>
+            <w:r>
+              <w:rPr>
+                <w:sz w:val="20"/>
+              </w:rPr>
+              <w:t>COMMENTS</w:t>
+            </w:r>
+          </w:p>
+        </w:tc>
+      </w:tr>
+      <w:tr>
+        <w:trPr>
+          <w:cnfStyle w:val="000000100000"/>
+        </w:trPr>
+        <w:tc>
+          <w:tcPr>
+            <w:cnfStyle w:val="001000000000"/>
+            <w:tcW w:w="1451" w:type="dxa"/>
+            <w:vAlign w:val="center"/>
+          </w:tcPr>
+          <w:p>
+            <w:pPr>
+              <w:rPr>
+                <w:color w:val="FF0000"/>
+              </w:rPr>
+            </w:pPr>
+            <w:proofErr w:type="spellStart"/>
+            <w:r>
+              <w:rPr>
+                <w:color w:val="FF0000"/>
+              </w:rPr>
+              <w:t>album_id</w:t>
+            </w:r>
+            <w:proofErr w:type="spellEnd"/>
+          </w:p>
+        </w:tc>
+        <w:tc>
+          <w:tcPr>
+            <w:tcW w:w="1508" w:type="dxa"/>
+            <w:vAlign w:val="center"/>
+          </w:tcPr>
+          <w:p>
+            <w:pPr>
+              <w:cnfStyle w:val="000000100000"/>
+            </w:pPr>
+            <w:proofErr w:type="spellStart"/>
+            <w:r>
+              <w:t>i</w:t>
+            </w:r>
+            <w:r>
+              <w:rPr>
+                <w:rFonts w:hint="eastAsia"/>
+              </w:rPr>
+              <w:t>nt</w:t>
+            </w:r>
+            <w:proofErr w:type="spellEnd"/>
+            <w:r>
+              <w:rPr>
+                <w:rFonts w:hint="eastAsia"/>
+              </w:rPr>
+              <w:t xml:space="preserve"> unsigned</w:t>
+            </w:r>
+          </w:p>
+        </w:tc>
+        <w:tc>
+          <w:tcPr>
+            <w:tcW w:w="967" w:type="dxa"/>
+            <w:vAlign w:val="center"/>
+          </w:tcPr>
+          <w:p>
+            <w:pPr>
+              <w:jc w:val="center"/>
+              <w:cnfStyle w:val="000000100000"/>
+              <w:rPr>
+                <w:sz w:val="20"/>
+              </w:rPr>
+            </w:pPr>
+          </w:p>
+        </w:tc>
+        <w:tc>
+          <w:tcPr>
+            <w:tcW w:w="696" w:type="dxa"/>
+            <w:vAlign w:val="center"/>
+          </w:tcPr>
+          <w:p>
+            <w:pPr>
+              <w:jc w:val="center"/>
+              <w:cnfStyle w:val="000000100000"/>
+              <w:rPr>
+                <w:b/>
+                <w:sz w:val="20"/>
+              </w:rPr>
+            </w:pPr>
+          </w:p>
+        </w:tc>
+        <w:tc>
+          <w:tcPr>
+            <w:tcW w:w="826" w:type="dxa"/>
+            <w:vAlign w:val="center"/>
+          </w:tcPr>
+          <w:p>
+            <w:pPr>
+              <w:jc w:val="center"/>
+              <w:cnfStyle w:val="000000100000"/>
+              <w:rPr>
+                <w:b/>
+                <w:sz w:val="20"/>
+              </w:rPr>
+            </w:pPr>
+            <w:r>
+              <w:rPr>
+                <w:sz w:val="20"/>
+              </w:rPr>
+              <w:t>Yes</w:t>
+            </w:r>
+          </w:p>
+        </w:tc>
+        <w:tc>
+          <w:tcPr>
+            <w:tcW w:w="4128" w:type="dxa"/>
+            <w:vAlign w:val="center"/>
+          </w:tcPr>
+          <w:p>
+            <w:pPr>
+              <w:cnfStyle w:val="000000100000"/>
+            </w:pPr>
+            <w:r>
+              <w:t xml:space="preserve">Primary Key. </w:t>
+            </w:r>
+          </w:p>
+        </w:tc>
+      </w:tr>
+      <w:tr>
+        <w:tc>
+          <w:tcPr>
+            <w:cnfStyle w:val="001000000000"/>
+            <w:tcW w:w="1451" w:type="dxa"/>
+            <w:vAlign w:val="center"/>
+          </w:tcPr>
+          <w:p>
+            <w:pPr>
+              <w:rPr>
+                <w:color w:val="FF0000"/>
+              </w:rPr>
+            </w:pPr>
+            <w:proofErr w:type="spellStart"/>
+            <w:r>
+              <w:t>prom_id</w:t>
+            </w:r>
+            <w:proofErr w:type="spellEnd"/>
+          </w:p>
+        </w:tc>
+        <w:tc>
+          <w:tcPr>
+            <w:tcW w:w="1508" w:type="dxa"/>
+            <w:vAlign w:val="center"/>
+          </w:tcPr>
+          <w:p>
+            <w:pPr>
+              <w:cnfStyle w:val="000000000000"/>
+            </w:pPr>
+            <w:proofErr w:type="spellStart"/>
+            <w:r>
+              <w:t>i</w:t>
+            </w:r>
+            <w:r>
+              <w:rPr>
+                <w:rFonts w:hint="eastAsia"/>
+              </w:rPr>
+              <w:t>nt</w:t>
+            </w:r>
+            <w:proofErr w:type="spellEnd"/>
+            <w:r>
+              <w:rPr>
+                <w:rFonts w:hint="eastAsia"/>
+              </w:rPr>
+              <w:t xml:space="preserve"> unsigned</w:t>
+            </w:r>
+          </w:p>
+        </w:tc>
+        <w:tc>
+          <w:tcPr>
+            <w:tcW w:w="967" w:type="dxa"/>
+            <w:vAlign w:val="center"/>
+          </w:tcPr>
+          <w:p>
+            <w:pPr>
+              <w:jc w:val="center"/>
+              <w:cnfStyle w:val="000000000000"/>
+              <w:rPr>
+                <w:sz w:val="20"/>
+              </w:rPr>
+            </w:pPr>
+          </w:p>
+        </w:tc>
+        <w:tc>
+          <w:tcPr>
+            <w:tcW w:w="696" w:type="dxa"/>
+            <w:vAlign w:val="center"/>
+          </w:tcPr>
+          <w:p>
+            <w:pPr>
+              <w:jc w:val="center"/>
+              <w:cnfStyle w:val="000000000000"/>
+              <w:rPr>
+                <w:b/>
+                <w:sz w:val="20"/>
+              </w:rPr>
+            </w:pPr>
+          </w:p>
+        </w:tc>
+        <w:tc>
+          <w:tcPr>
+            <w:tcW w:w="826" w:type="dxa"/>
+            <w:vAlign w:val="center"/>
+          </w:tcPr>
+          <w:p>
+            <w:pPr>
+              <w:jc w:val="center"/>
+              <w:cnfStyle w:val="000000000000"/>
+              <w:rPr>
+                <w:b/>
+                <w:sz w:val="20"/>
+              </w:rPr>
+            </w:pPr>
+          </w:p>
+        </w:tc>
+        <w:tc>
+          <w:tcPr>
+            <w:tcW w:w="4128" w:type="dxa"/>
+            <w:vAlign w:val="center"/>
+          </w:tcPr>
+          <w:p>
+            <w:pPr>
+              <w:cnfStyle w:val="000000000000"/>
+            </w:pPr>
+            <w:r>
+              <w:t>Promotion ID.</w:t>
+            </w:r>
+          </w:p>
+        </w:tc>
+      </w:tr>
+      <w:tr>
+        <w:trPr>
+          <w:cnfStyle w:val="000000100000"/>
+        </w:trPr>
+        <w:tc>
+          <w:tcPr>
+            <w:cnfStyle w:val="001000000000"/>
+            <w:tcW w:w="1451" w:type="dxa"/>
+            <w:vAlign w:val="center"/>
+          </w:tcPr>
+          <w:p>
+            <w:pPr>
+              <w:rPr>
+                <w:color w:val="FF0000"/>
+              </w:rPr>
+            </w:pPr>
+          </w:p>
+        </w:tc>
+        <w:tc>
+          <w:tcPr>
+            <w:tcW w:w="1508" w:type="dxa"/>
+            <w:vAlign w:val="center"/>
+          </w:tcPr>
+          <w:p>
+            <w:pPr>
+              <w:cnfStyle w:val="000000100000"/>
+            </w:pPr>
+          </w:p>
+        </w:tc>
+        <w:tc>
+          <w:tcPr>
+            <w:tcW w:w="967" w:type="dxa"/>
+            <w:vAlign w:val="center"/>
+          </w:tcPr>
+          <w:p>
+            <w:pPr>
+              <w:jc w:val="center"/>
+              <w:cnfStyle w:val="000000100000"/>
+              <w:rPr>
+                <w:sz w:val="20"/>
+              </w:rPr>
+            </w:pPr>
+          </w:p>
+        </w:tc>
+        <w:tc>
+          <w:tcPr>
+            <w:tcW w:w="696" w:type="dxa"/>
+            <w:vAlign w:val="center"/>
+          </w:tcPr>
+          <w:p>
+            <w:pPr>
+              <w:jc w:val="center"/>
+              <w:cnfStyle w:val="000000100000"/>
+              <w:rPr>
+                <w:b/>
+                <w:sz w:val="20"/>
+              </w:rPr>
+            </w:pPr>
+          </w:p>
+        </w:tc>
+        <w:tc>
+          <w:tcPr>
+            <w:tcW w:w="826" w:type="dxa"/>
+            <w:vAlign w:val="center"/>
+          </w:tcPr>
+          <w:p>
+            <w:pPr>
+              <w:jc w:val="center"/>
+              <w:cnfStyle w:val="000000100000"/>
+              <w:rPr>
+                <w:sz w:val="20"/>
+              </w:rPr>
+            </w:pPr>
+          </w:p>
+        </w:tc>
+        <w:tc>
+          <w:tcPr>
+            <w:tcW w:w="4128" w:type="dxa"/>
+            <w:vAlign w:val="center"/>
+          </w:tcPr>
+          <w:p>
+            <w:pPr>
+              <w:cnfStyle w:val="000000100000"/>
+            </w:pPr>
+          </w:p>
+        </w:tc>
+      </w:tr>
+      <w:tr>
+        <w:tc>
+          <w:tcPr>
+            <w:cnfStyle w:val="001000000000"/>
+            <w:tcW w:w="1451" w:type="dxa"/>
+            <w:vAlign w:val="center"/>
+          </w:tcPr>
+          <w:p>
+            <w:proofErr w:type="spellStart"/>
+            <w:r>
+              <w:t>dish_id</w:t>
+            </w:r>
+            <w:proofErr w:type="spellEnd"/>
+          </w:p>
+        </w:tc>
+        <w:tc>
+          <w:tcPr>
+            <w:tcW w:w="1508" w:type="dxa"/>
+            <w:vAlign w:val="center"/>
+          </w:tcPr>
+          <w:p>
+            <w:pPr>
+              <w:cnfStyle w:val="000000000000"/>
+            </w:pPr>
+            <w:proofErr w:type="spellStart"/>
+            <w:r>
+              <w:rPr>
+                <w:rFonts w:hint="eastAsia"/>
+              </w:rPr>
+              <w:t>int</w:t>
+            </w:r>
+            <w:proofErr w:type="spellEnd"/>
+            <w:r>
+              <w:rPr>
+                <w:rFonts w:hint="eastAsia"/>
+              </w:rPr>
+              <w:t xml:space="preserve"> unsigned</w:t>
+            </w:r>
+          </w:p>
+        </w:tc>
+        <w:tc>
+          <w:tcPr>
+            <w:tcW w:w="967" w:type="dxa"/>
+            <w:vAlign w:val="center"/>
+          </w:tcPr>
+          <w:p>
+            <w:pPr>
+              <w:jc w:val="center"/>
+              <w:cnfStyle w:val="000000000000"/>
+              <w:rPr>
+                <w:sz w:val="20"/>
+              </w:rPr>
+            </w:pPr>
+          </w:p>
+        </w:tc>
+        <w:tc>
+          <w:tcPr>
+            <w:tcW w:w="696" w:type="dxa"/>
+            <w:vAlign w:val="center"/>
+          </w:tcPr>
+          <w:p>
+            <w:pPr>
+              <w:jc w:val="center"/>
+              <w:cnfStyle w:val="000000000000"/>
+              <w:rPr>
+                <w:b/>
+                <w:sz w:val="20"/>
+              </w:rPr>
+            </w:pPr>
+          </w:p>
+        </w:tc>
+        <w:tc>
+          <w:tcPr>
+            <w:tcW w:w="826" w:type="dxa"/>
+            <w:vAlign w:val="center"/>
+          </w:tcPr>
+          <w:p>
+            <w:pPr>
+              <w:jc w:val="center"/>
+              <w:cnfStyle w:val="000000000000"/>
+              <w:rPr>
+                <w:sz w:val="20"/>
+              </w:rPr>
+            </w:pPr>
+          </w:p>
+        </w:tc>
+        <w:tc>
+          <w:tcPr>
+            <w:tcW w:w="4128" w:type="dxa"/>
+            <w:vAlign w:val="center"/>
+          </w:tcPr>
+          <w:p>
+            <w:pPr>
+              <w:cnfStyle w:val="000000000000"/>
+              <w:rPr>
+                <w:b/>
+                <w:sz w:val="20"/>
+              </w:rPr>
+            </w:pPr>
+            <w:r>
+              <w:t xml:space="preserve"> Dish ID. </w:t>
+            </w:r>
+          </w:p>
+        </w:tc>
+      </w:tr>
+      <w:tr>
+        <w:trPr>
+          <w:cnfStyle w:val="000000100000"/>
+        </w:trPr>
+        <w:tc>
+          <w:tcPr>
+            <w:cnfStyle w:val="001000000000"/>
+            <w:tcW w:w="1451" w:type="dxa"/>
+            <w:vAlign w:val="center"/>
+          </w:tcPr>
+          <w:p>
+            <w:proofErr w:type="spellStart"/>
+            <w:r>
+              <w:rPr>
+                <w:rFonts w:hint="eastAsia"/>
+              </w:rPr>
+              <w:t>album</w:t>
+            </w:r>
+            <w:r>
+              <w:t>_p</w:t>
+            </w:r>
+            <w:r>
+              <w:rPr>
+                <w:rFonts w:hint="eastAsia"/>
+              </w:rPr>
+              <w:t>ath</w:t>
+            </w:r>
+            <w:proofErr w:type="spellEnd"/>
+          </w:p>
+        </w:tc>
+        <w:tc>
+          <w:tcPr>
+            <w:tcW w:w="1508" w:type="dxa"/>
+            <w:vAlign w:val="center"/>
+          </w:tcPr>
+          <w:p>
+            <w:pPr>
+              <w:cnfStyle w:val="000000100000"/>
+            </w:pPr>
+            <w:proofErr w:type="spellStart"/>
+            <w:r>
+              <w:rPr>
+                <w:rFonts w:hint="eastAsia"/>
+              </w:rPr>
+              <w:t>varchar</w:t>
+            </w:r>
+            <w:proofErr w:type="spellEnd"/>
+            <w:r>
+              <w:rPr>
+                <w:rFonts w:hint="eastAsia"/>
+              </w:rPr>
+              <w:t>(</w:t>
+            </w:r>
+            <w:r>
+              <w:t>50</w:t>
+            </w:r>
+            <w:r>
+              <w:rPr>
+                <w:rFonts w:hint="eastAsia"/>
+              </w:rPr>
+              <w:t>)</w:t>
+            </w:r>
+          </w:p>
+        </w:tc>
+        <w:tc>
+          <w:tcPr>
+            <w:tcW w:w="967" w:type="dxa"/>
+            <w:vAlign w:val="center"/>
+          </w:tcPr>
+          <w:p>
+            <w:pPr>
+              <w:cnfStyle w:val="000000100000"/>
+              <w:rPr>
+                <w:sz w:val="20"/>
+              </w:rPr>
+            </w:pPr>
+          </w:p>
+        </w:tc>
+        <w:tc>
+          <w:tcPr>
+            <w:tcW w:w="696" w:type="dxa"/>
+            <w:vAlign w:val="center"/>
+          </w:tcPr>
+          <w:p>
+            <w:pPr>
+              <w:cnfStyle w:val="000000100000"/>
+              <w:rPr>
+                <w:sz w:val="20"/>
+              </w:rPr>
+            </w:pPr>
+          </w:p>
+        </w:tc>
+        <w:tc>
+          <w:tcPr>
+            <w:tcW w:w="826" w:type="dxa"/>
+            <w:vAlign w:val="center"/>
+          </w:tcPr>
+          <w:p>
+            <w:pPr>
+              <w:cnfStyle w:val="000000100000"/>
+              <w:rPr>
+                <w:sz w:val="20"/>
+              </w:rPr>
+            </w:pPr>
+          </w:p>
+        </w:tc>
+        <w:tc>
+          <w:tcPr>
+            <w:tcW w:w="4128" w:type="dxa"/>
+            <w:vAlign w:val="center"/>
+          </w:tcPr>
+          <w:p>
+            <w:pPr>
+              <w:cnfStyle w:val="000000100000"/>
+            </w:pPr>
+            <w:r>
+              <w:t>Image name (Images of all dishes are stored under the same path which is designated by the program).</w:t>
+            </w:r>
+          </w:p>
+        </w:tc>
+      </w:tr>
+      <w:tr>
+        <w:tc>
+          <w:tcPr>
+            <w:cnfStyle w:val="001000000000"/>
+            <w:tcW w:w="1451" w:type="dxa"/>
+            <w:vAlign w:val="center"/>
+          </w:tcPr>
+          <w:p/>
+        </w:tc>
+        <w:tc>
+          <w:tcPr>
+            <w:tcW w:w="1508" w:type="dxa"/>
+            <w:vAlign w:val="center"/>
+          </w:tcPr>
+          <w:p>
+            <w:pPr>
+              <w:cnfStyle w:val="000000000000"/>
+            </w:pPr>
+          </w:p>
+        </w:tc>
+        <w:tc>
+          <w:tcPr>
+            <w:tcW w:w="967" w:type="dxa"/>
+            <w:vAlign w:val="center"/>
+          </w:tcPr>
+          <w:p>
+            <w:pPr>
+              <w:cnfStyle w:val="000000000000"/>
+              <w:rPr>
+                <w:sz w:val="20"/>
+              </w:rPr>
+            </w:pPr>
+          </w:p>
+        </w:tc>
+        <w:tc>
+          <w:tcPr>
+            <w:tcW w:w="696" w:type="dxa"/>
+            <w:vAlign w:val="center"/>
+          </w:tcPr>
+          <w:p>
+            <w:pPr>
+              <w:cnfStyle w:val="000000000000"/>
+              <w:rPr>
+                <w:sz w:val="20"/>
+              </w:rPr>
+            </w:pPr>
+          </w:p>
+        </w:tc>
+        <w:tc>
+          <w:tcPr>
+            <w:tcW w:w="826" w:type="dxa"/>
+            <w:vAlign w:val="center"/>
+          </w:tcPr>
+          <w:p>
+            <w:pPr>
+              <w:cnfStyle w:val="000000000000"/>
+              <w:rPr>
+                <w:sz w:val="20"/>
+              </w:rPr>
+            </w:pPr>
+          </w:p>
+        </w:tc>
+        <w:tc>
+          <w:tcPr>
+            <w:tcW w:w="4128" w:type="dxa"/>
+            <w:vAlign w:val="center"/>
+          </w:tcPr>
+          <w:p>
+            <w:pPr>
+              <w:cnfStyle w:val="000000000000"/>
+            </w:pPr>
+          </w:p>
+        </w:tc>
+      </w:tr>
+    </w:tbl>
+    <w:p>
+      <w:pPr>
+        <w:spacing w:after="0"/>
+        <w:rPr>
+          <w:color w:val="FF0000"/>
+        </w:rPr>
+      </w:pPr>
+    </w:p>
+    <w:p>
+      <w:pPr>
+        <w:pStyle w:val="Heading2"/>
+        <w:rPr>
+          <w:sz w:val="32"/>
+        </w:rPr>
+      </w:pPr>
+      <w:r>
+        <w:t xml:space="preserve">Table Name: </w:t>
+      </w:r>
       <w:r>
         <w:rPr>
           <w:sz w:val="32"/>
         </w:rPr>
         <w:t>slider</w:t>
+      </w:r>
+      <w:r>
+        <w:rPr>
+          <w:rFonts w:hint="eastAsia"/>
+          <w:sz w:val="32"/>
+        </w:rPr>
+        <w:t>_</w:t>
+      </w:r>
+      <w:r>
+        <w:rPr>
+          <w:sz w:val="32"/>
+        </w:rPr>
+        <w:t>album</w:t>
       </w:r>
     </w:p>
     <w:p>
@@ -5707,7 +6421,6 @@
           <w:p>
             <w:proofErr w:type="spellStart"/>
             <w:r>
-              <w:lastRenderedPageBreak/>
               <w:t>dish_id</w:t>
             </w:r>
             <w:proofErr w:type="spellEnd"/>
@@ -5924,9 +6637,6 @@
           <w:p>
             <w:pPr>
               <w:cnfStyle w:val="000000000000"/>
-              <w:rPr>
-                <w:rFonts w:hint="eastAsia"/>
-              </w:rPr>
             </w:pPr>
           </w:p>
         </w:tc>
@@ -6021,7 +6731,7 @@
                     </pic:cNvPicPr>
                   </pic:nvPicPr>
                   <pic:blipFill>
-                    <a:blip r:embed="rId5"/>
+                    <a:blip r:embed="rId5" cstate="print"/>
                     <a:srcRect/>
                     <a:stretch>
                       <a:fillRect/>

</xml_diff>

<commit_message>
Modified db design document by Leo
</commit_message>
<xml_diff>
--- a/Design/DB/DatabaseDictionary.docx
+++ b/Design/DB/DatabaseDictionary.docx
@@ -4502,7 +4502,7 @@
           <w:p>
             <w:proofErr w:type="spellStart"/>
             <w:r>
-              <w:t>title_cn</w:t>
+              <w:t>dish_id</w:t>
             </w:r>
             <w:proofErr w:type="spellEnd"/>
           </w:p>
@@ -4521,23 +4521,14 @@
               <w:rPr>
                 <w:rFonts w:hint="eastAsia"/>
               </w:rPr>
-              <w:t>varchar</w:t>
+              <w:t>int</w:t>
             </w:r>
             <w:proofErr w:type="spellEnd"/>
             <w:r>
               <w:rPr>
                 <w:rFonts w:hint="eastAsia"/>
               </w:rPr>
-              <w:t>(</w:t>
-            </w:r>
-            <w:r>
-              <w:t>50</w:t>
-            </w:r>
-            <w:r>
-              <w:rPr>
-                <w:rFonts w:hint="eastAsia"/>
-              </w:rPr>
-              <w:t>)</w:t>
+              <w:t xml:space="preserve"> unsigned</w:t>
             </w:r>
           </w:p>
         </w:tc>
@@ -4573,7 +4564,7 @@
               <w:rPr>
                 <w:sz w:val="20"/>
               </w:rPr>
-              <w:t>*</w:t>
+              <w:t>Yes</w:t>
             </w:r>
           </w:p>
         </w:tc>
@@ -4601,7 +4592,178 @@
               <w:cnfStyle w:val="000000000000"/>
             </w:pPr>
             <w:r>
-              <w:t>Promotion title in Chinese.</w:t>
+              <w:t>Dish ID. Could be null if the promotion activity isn't related to any dishes.</w:t>
+            </w:r>
+          </w:p>
+        </w:tc>
+      </w:tr>
+    </w:tbl>
+    <w:p>
+      <w:pPr>
+        <w:pStyle w:val="Heading2"/>
+        <w:rPr>
+          <w:sz w:val="32"/>
+        </w:rPr>
+      </w:pPr>
+      <w:r>
+        <w:t xml:space="preserve">Table Name: </w:t>
+      </w:r>
+      <w:proofErr w:type="spellStart"/>
+      <w:r>
+        <w:rPr>
+          <w:sz w:val="32"/>
+        </w:rPr>
+        <w:t>promotion_cn</w:t>
+      </w:r>
+      <w:proofErr w:type="spellEnd"/>
+    </w:p>
+    <w:p>
+      <w:r>
+        <w:t>This table stores information about promotion activities.</w:t>
+      </w:r>
+    </w:p>
+    <w:tbl>
+      <w:tblPr>
+        <w:tblStyle w:val="LightShading-Accent1"/>
+        <w:tblW w:w="0" w:type="auto"/>
+        <w:tblLook w:val="04A0"/>
+      </w:tblPr>
+      <w:tblGrid>
+        <w:gridCol w:w="1451"/>
+        <w:gridCol w:w="1508"/>
+        <w:gridCol w:w="967"/>
+        <w:gridCol w:w="696"/>
+        <w:gridCol w:w="826"/>
+        <w:gridCol w:w="4128"/>
+      </w:tblGrid>
+      <w:tr>
+        <w:trPr>
+          <w:cnfStyle w:val="100000000000"/>
+        </w:trPr>
+        <w:tc>
+          <w:tcPr>
+            <w:cnfStyle w:val="001000000000"/>
+            <w:tcW w:w="1451" w:type="dxa"/>
+            <w:vAlign w:val="center"/>
+          </w:tcPr>
+          <w:p>
+            <w:pPr>
+              <w:rPr>
+                <w:b w:val="0"/>
+                <w:sz w:val="20"/>
+              </w:rPr>
+            </w:pPr>
+            <w:r>
+              <w:rPr>
+                <w:sz w:val="20"/>
+              </w:rPr>
+              <w:t>NAME</w:t>
+            </w:r>
+          </w:p>
+        </w:tc>
+        <w:tc>
+          <w:tcPr>
+            <w:tcW w:w="1508" w:type="dxa"/>
+            <w:vAlign w:val="center"/>
+          </w:tcPr>
+          <w:p>
+            <w:pPr>
+              <w:cnfStyle w:val="100000000000"/>
+              <w:rPr>
+                <w:b w:val="0"/>
+                <w:sz w:val="20"/>
+              </w:rPr>
+            </w:pPr>
+            <w:r>
+              <w:rPr>
+                <w:sz w:val="20"/>
+              </w:rPr>
+              <w:t>DATA TYPE</w:t>
+            </w:r>
+          </w:p>
+        </w:tc>
+        <w:tc>
+          <w:tcPr>
+            <w:tcW w:w="967" w:type="dxa"/>
+            <w:vAlign w:val="center"/>
+          </w:tcPr>
+          <w:p>
+            <w:pPr>
+              <w:jc w:val="center"/>
+              <w:cnfStyle w:val="100000000000"/>
+              <w:rPr>
+                <w:b w:val="0"/>
+                <w:sz w:val="20"/>
+              </w:rPr>
+            </w:pPr>
+            <w:r>
+              <w:rPr>
+                <w:sz w:val="20"/>
+              </w:rPr>
+              <w:t>DEFAULT</w:t>
+            </w:r>
+          </w:p>
+        </w:tc>
+        <w:tc>
+          <w:tcPr>
+            <w:tcW w:w="696" w:type="dxa"/>
+            <w:vAlign w:val="center"/>
+          </w:tcPr>
+          <w:p>
+            <w:pPr>
+              <w:jc w:val="center"/>
+              <w:cnfStyle w:val="100000000000"/>
+              <w:rPr>
+                <w:b w:val="0"/>
+                <w:sz w:val="20"/>
+              </w:rPr>
+            </w:pPr>
+            <w:r>
+              <w:rPr>
+                <w:sz w:val="20"/>
+              </w:rPr>
+              <w:t>NULL</w:t>
+            </w:r>
+          </w:p>
+        </w:tc>
+        <w:tc>
+          <w:tcPr>
+            <w:tcW w:w="826" w:type="dxa"/>
+            <w:vAlign w:val="center"/>
+          </w:tcPr>
+          <w:p>
+            <w:pPr>
+              <w:jc w:val="center"/>
+              <w:cnfStyle w:val="100000000000"/>
+              <w:rPr>
+                <w:sz w:val="20"/>
+              </w:rPr>
+            </w:pPr>
+            <w:r>
+              <w:rPr>
+                <w:sz w:val="20"/>
+              </w:rPr>
+              <w:t>A-I</w:t>
+            </w:r>
+          </w:p>
+        </w:tc>
+        <w:tc>
+          <w:tcPr>
+            <w:tcW w:w="4128" w:type="dxa"/>
+            <w:vAlign w:val="center"/>
+          </w:tcPr>
+          <w:p>
+            <w:pPr>
+              <w:cnfStyle w:val="100000000000"/>
+              <w:rPr>
+                <w:sz w:val="20"/>
+              </w:rPr>
+            </w:pPr>
+            <w:r>
+              <w:rPr>
+                <w:sz w:val="20"/>
+              </w:rPr>
+              <w:t>COMMENTS</w:t>
             </w:r>
           </w:p>
         </w:tc>
@@ -4617,9 +4779,17 @@
             <w:vAlign w:val="center"/>
           </w:tcPr>
           <w:p>
+            <w:pPr>
+              <w:rPr>
+                <w:color w:val="FF0000"/>
+              </w:rPr>
+            </w:pPr>
             <w:proofErr w:type="spellStart"/>
             <w:r>
-              <w:t>title_en</w:t>
+              <w:rPr>
+                <w:color w:val="FF0000"/>
+              </w:rPr>
+              <w:t>prom_id</w:t>
             </w:r>
             <w:proofErr w:type="spellEnd"/>
           </w:p>
@@ -4635,26 +4805,20 @@
             </w:pPr>
             <w:proofErr w:type="spellStart"/>
             <w:r>
+              <w:t>i</w:t>
+            </w:r>
+            <w:r>
               <w:rPr>
                 <w:rFonts w:hint="eastAsia"/>
               </w:rPr>
-              <w:t>varchar</w:t>
+              <w:t>nt</w:t>
             </w:r>
             <w:proofErr w:type="spellEnd"/>
             <w:r>
               <w:rPr>
                 <w:rFonts w:hint="eastAsia"/>
               </w:rPr>
-              <w:t>(</w:t>
-            </w:r>
-            <w:r>
-              <w:t>50</w:t>
-            </w:r>
-            <w:r>
-              <w:rPr>
-                <w:rFonts w:hint="eastAsia"/>
-              </w:rPr>
-              <w:t>)</w:t>
+              <w:t xml:space="preserve"> unsigned</w:t>
             </w:r>
           </w:p>
         </w:tc>
@@ -4683,15 +4847,10 @@
               <w:jc w:val="center"/>
               <w:cnfStyle w:val="000000100000"/>
               <w:rPr>
-                <w:sz w:val="20"/>
-              </w:rPr>
-            </w:pPr>
-            <w:r>
-              <w:rPr>
-                <w:sz w:val="20"/>
-              </w:rPr>
-              <w:t>*</w:t>
-            </w:r>
+                <w:b/>
+                <w:sz w:val="20"/>
+              </w:rPr>
+            </w:pPr>
           </w:p>
         </w:tc>
         <w:tc>
@@ -4701,11 +4860,19 @@
           </w:tcPr>
           <w:p>
             <w:pPr>
-              <w:cnfStyle w:val="000000100000"/>
-              <w:rPr>
-                <w:sz w:val="20"/>
-              </w:rPr>
-            </w:pPr>
+              <w:jc w:val="center"/>
+              <w:cnfStyle w:val="000000100000"/>
+              <w:rPr>
+                <w:b/>
+                <w:sz w:val="20"/>
+              </w:rPr>
+            </w:pPr>
+            <w:r>
+              <w:rPr>
+                <w:sz w:val="20"/>
+              </w:rPr>
+              <w:t>Yes</w:t>
+            </w:r>
           </w:p>
         </w:tc>
         <w:tc>
@@ -4718,7 +4885,7 @@
               <w:cnfStyle w:val="000000100000"/>
             </w:pPr>
             <w:r>
-              <w:t>Promotion title in English.</w:t>
+              <w:t>Primary Key.  Promotion ID.</w:t>
             </w:r>
           </w:p>
         </w:tc>
@@ -4733,7 +4900,7 @@
           <w:p>
             <w:proofErr w:type="spellStart"/>
             <w:r>
-              <w:t>title_fr</w:t>
+              <w:t>title_cn</w:t>
             </w:r>
             <w:proofErr w:type="spellEnd"/>
           </w:p>
@@ -4832,7 +4999,7 @@
               <w:cnfStyle w:val="000000000000"/>
             </w:pPr>
             <w:r>
-              <w:t>Promotion title in French.</w:t>
+              <w:t>Promotion title in Chinese.</w:t>
             </w:r>
           </w:p>
         </w:tc>
@@ -4935,312 +5102,6 @@
             </w:pPr>
             <w:r>
               <w:t>Promotion content in Chinese.</w:t>
-            </w:r>
-          </w:p>
-        </w:tc>
-      </w:tr>
-      <w:tr>
-        <w:tc>
-          <w:tcPr>
-            <w:cnfStyle w:val="001000000000"/>
-            <w:tcW w:w="1451" w:type="dxa"/>
-            <w:vAlign w:val="center"/>
-          </w:tcPr>
-          <w:p>
-            <w:proofErr w:type="spellStart"/>
-            <w:r>
-              <w:t>content_en</w:t>
-            </w:r>
-            <w:proofErr w:type="spellEnd"/>
-          </w:p>
-        </w:tc>
-        <w:tc>
-          <w:tcPr>
-            <w:tcW w:w="1508" w:type="dxa"/>
-            <w:vAlign w:val="center"/>
-          </w:tcPr>
-          <w:p>
-            <w:pPr>
-              <w:cnfStyle w:val="000000000000"/>
-            </w:pPr>
-            <w:proofErr w:type="spellStart"/>
-            <w:r>
-              <w:rPr>
-                <w:rFonts w:hint="eastAsia"/>
-              </w:rPr>
-              <w:t>mediumtext</w:t>
-            </w:r>
-            <w:proofErr w:type="spellEnd"/>
-          </w:p>
-        </w:tc>
-        <w:tc>
-          <w:tcPr>
-            <w:tcW w:w="967" w:type="dxa"/>
-            <w:vAlign w:val="center"/>
-          </w:tcPr>
-          <w:p>
-            <w:pPr>
-              <w:jc w:val="center"/>
-              <w:cnfStyle w:val="000000000000"/>
-              <w:rPr>
-                <w:sz w:val="20"/>
-              </w:rPr>
-            </w:pPr>
-          </w:p>
-        </w:tc>
-        <w:tc>
-          <w:tcPr>
-            <w:tcW w:w="696" w:type="dxa"/>
-            <w:vAlign w:val="center"/>
-          </w:tcPr>
-          <w:p>
-            <w:pPr>
-              <w:jc w:val="center"/>
-              <w:cnfStyle w:val="000000000000"/>
-              <w:rPr>
-                <w:sz w:val="20"/>
-              </w:rPr>
-            </w:pPr>
-            <w:r>
-              <w:rPr>
-                <w:sz w:val="20"/>
-              </w:rPr>
-              <w:t>^</w:t>
-            </w:r>
-          </w:p>
-        </w:tc>
-        <w:tc>
-          <w:tcPr>
-            <w:tcW w:w="826" w:type="dxa"/>
-            <w:vAlign w:val="center"/>
-          </w:tcPr>
-          <w:p>
-            <w:pPr>
-              <w:cnfStyle w:val="000000000000"/>
-              <w:rPr>
-                <w:sz w:val="20"/>
-              </w:rPr>
-            </w:pPr>
-          </w:p>
-        </w:tc>
-        <w:tc>
-          <w:tcPr>
-            <w:tcW w:w="4128" w:type="dxa"/>
-            <w:vAlign w:val="center"/>
-          </w:tcPr>
-          <w:p>
-            <w:pPr>
-              <w:cnfStyle w:val="000000000000"/>
-            </w:pPr>
-            <w:r>
-              <w:t>Promotion content in English.</w:t>
-            </w:r>
-          </w:p>
-        </w:tc>
-      </w:tr>
-      <w:tr>
-        <w:trPr>
-          <w:cnfStyle w:val="000000100000"/>
-        </w:trPr>
-        <w:tc>
-          <w:tcPr>
-            <w:cnfStyle w:val="001000000000"/>
-            <w:tcW w:w="1451" w:type="dxa"/>
-            <w:vAlign w:val="center"/>
-          </w:tcPr>
-          <w:p>
-            <w:proofErr w:type="spellStart"/>
-            <w:r>
-              <w:t>content_fr</w:t>
-            </w:r>
-            <w:proofErr w:type="spellEnd"/>
-          </w:p>
-        </w:tc>
-        <w:tc>
-          <w:tcPr>
-            <w:tcW w:w="1508" w:type="dxa"/>
-            <w:vAlign w:val="center"/>
-          </w:tcPr>
-          <w:p>
-            <w:pPr>
-              <w:cnfStyle w:val="000000100000"/>
-            </w:pPr>
-            <w:proofErr w:type="spellStart"/>
-            <w:r>
-              <w:rPr>
-                <w:rFonts w:hint="eastAsia"/>
-              </w:rPr>
-              <w:t>mediumtext</w:t>
-            </w:r>
-            <w:proofErr w:type="spellEnd"/>
-          </w:p>
-        </w:tc>
-        <w:tc>
-          <w:tcPr>
-            <w:tcW w:w="967" w:type="dxa"/>
-            <w:vAlign w:val="center"/>
-          </w:tcPr>
-          <w:p>
-            <w:pPr>
-              <w:jc w:val="center"/>
-              <w:cnfStyle w:val="000000100000"/>
-              <w:rPr>
-                <w:sz w:val="20"/>
-              </w:rPr>
-            </w:pPr>
-          </w:p>
-        </w:tc>
-        <w:tc>
-          <w:tcPr>
-            <w:tcW w:w="696" w:type="dxa"/>
-            <w:vAlign w:val="center"/>
-          </w:tcPr>
-          <w:p>
-            <w:pPr>
-              <w:jc w:val="center"/>
-              <w:cnfStyle w:val="000000100000"/>
-              <w:rPr>
-                <w:sz w:val="20"/>
-              </w:rPr>
-            </w:pPr>
-            <w:r>
-              <w:rPr>
-                <w:sz w:val="20"/>
-              </w:rPr>
-              <w:t>^</w:t>
-            </w:r>
-          </w:p>
-        </w:tc>
-        <w:tc>
-          <w:tcPr>
-            <w:tcW w:w="826" w:type="dxa"/>
-            <w:vAlign w:val="center"/>
-          </w:tcPr>
-          <w:p>
-            <w:pPr>
-              <w:cnfStyle w:val="000000100000"/>
-              <w:rPr>
-                <w:sz w:val="20"/>
-              </w:rPr>
-            </w:pPr>
-          </w:p>
-        </w:tc>
-        <w:tc>
-          <w:tcPr>
-            <w:tcW w:w="4128" w:type="dxa"/>
-            <w:vAlign w:val="center"/>
-          </w:tcPr>
-          <w:p>
-            <w:pPr>
-              <w:cnfStyle w:val="000000100000"/>
-            </w:pPr>
-            <w:r>
-              <w:t>Promotion content in French.</w:t>
-            </w:r>
-          </w:p>
-        </w:tc>
-      </w:tr>
-      <w:tr>
-        <w:tc>
-          <w:tcPr>
-            <w:cnfStyle w:val="001000000000"/>
-            <w:tcW w:w="1451" w:type="dxa"/>
-            <w:vAlign w:val="center"/>
-          </w:tcPr>
-          <w:p>
-            <w:proofErr w:type="spellStart"/>
-            <w:r>
-              <w:t>dish_id</w:t>
-            </w:r>
-            <w:proofErr w:type="spellEnd"/>
-          </w:p>
-        </w:tc>
-        <w:tc>
-          <w:tcPr>
-            <w:tcW w:w="1508" w:type="dxa"/>
-            <w:vAlign w:val="center"/>
-          </w:tcPr>
-          <w:p>
-            <w:pPr>
-              <w:cnfStyle w:val="000000000000"/>
-            </w:pPr>
-            <w:proofErr w:type="spellStart"/>
-            <w:r>
-              <w:rPr>
-                <w:rFonts w:hint="eastAsia"/>
-              </w:rPr>
-              <w:t>int</w:t>
-            </w:r>
-            <w:proofErr w:type="spellEnd"/>
-            <w:r>
-              <w:rPr>
-                <w:rFonts w:hint="eastAsia"/>
-              </w:rPr>
-              <w:t xml:space="preserve"> unsigned</w:t>
-            </w:r>
-          </w:p>
-        </w:tc>
-        <w:tc>
-          <w:tcPr>
-            <w:tcW w:w="967" w:type="dxa"/>
-            <w:vAlign w:val="center"/>
-          </w:tcPr>
-          <w:p>
-            <w:pPr>
-              <w:jc w:val="center"/>
-              <w:cnfStyle w:val="000000000000"/>
-              <w:rPr>
-                <w:sz w:val="20"/>
-              </w:rPr>
-            </w:pPr>
-          </w:p>
-        </w:tc>
-        <w:tc>
-          <w:tcPr>
-            <w:tcW w:w="696" w:type="dxa"/>
-            <w:vAlign w:val="center"/>
-          </w:tcPr>
-          <w:p>
-            <w:pPr>
-              <w:jc w:val="center"/>
-              <w:cnfStyle w:val="000000000000"/>
-              <w:rPr>
-                <w:sz w:val="20"/>
-              </w:rPr>
-            </w:pPr>
-            <w:r>
-              <w:rPr>
-                <w:sz w:val="20"/>
-              </w:rPr>
-              <w:t>Yes</w:t>
-            </w:r>
-          </w:p>
-        </w:tc>
-        <w:tc>
-          <w:tcPr>
-            <w:tcW w:w="826" w:type="dxa"/>
-            <w:vAlign w:val="center"/>
-          </w:tcPr>
-          <w:p>
-            <w:pPr>
-              <w:cnfStyle w:val="000000000000"/>
-              <w:rPr>
-                <w:sz w:val="20"/>
-              </w:rPr>
-            </w:pPr>
-          </w:p>
-        </w:tc>
-        <w:tc>
-          <w:tcPr>
-            <w:tcW w:w="4128" w:type="dxa"/>
-            <w:vAlign w:val="center"/>
-          </w:tcPr>
-          <w:p>
-            <w:pPr>
-              <w:cnfStyle w:val="000000000000"/>
-            </w:pPr>
-            <w:r>
-              <w:t>Dish ID. Could be null if the promotion activity isn't related to any dishes.</w:t>
             </w:r>
           </w:p>
         </w:tc>
@@ -5257,7 +5118,7 @@
         <w:rPr>
           <w:color w:val="FF0000"/>
         </w:rPr>
-        <w:t>*These 3 fields cannot all be null.</w:t>
+        <w:t>* fields cannot all be null.</w:t>
       </w:r>
     </w:p>
     <w:p>
@@ -5277,7 +5138,1155 @@
         <w:rPr>
           <w:color w:val="FF0000"/>
         </w:rPr>
-        <w:t>These 3 fields cannot all be null.</w:t>
+        <w:t xml:space="preserve"> fields cannot all be null.</w:t>
+      </w:r>
+    </w:p>
+    <w:p>
+      <w:pPr>
+        <w:pStyle w:val="Heading2"/>
+        <w:rPr>
+          <w:sz w:val="32"/>
+        </w:rPr>
+      </w:pPr>
+      <w:r>
+        <w:t xml:space="preserve">Table Name: </w:t>
+      </w:r>
+      <w:proofErr w:type="spellStart"/>
+      <w:r>
+        <w:rPr>
+          <w:sz w:val="32"/>
+        </w:rPr>
+        <w:t>promotion_</w:t>
+      </w:r>
+      <w:r>
+        <w:rPr>
+          <w:rFonts w:hint="eastAsia"/>
+          <w:sz w:val="32"/>
+        </w:rPr>
+        <w:t>e</w:t>
+      </w:r>
+      <w:r>
+        <w:rPr>
+          <w:sz w:val="32"/>
+        </w:rPr>
+        <w:t>n</w:t>
+      </w:r>
+      <w:proofErr w:type="spellEnd"/>
+    </w:p>
+    <w:p>
+      <w:r>
+        <w:t>This table stores information about promotion activities.</w:t>
+      </w:r>
+    </w:p>
+    <w:tbl>
+      <w:tblPr>
+        <w:tblStyle w:val="LightShading-Accent1"/>
+        <w:tblW w:w="0" w:type="auto"/>
+        <w:tblLook w:val="04A0"/>
+      </w:tblPr>
+      <w:tblGrid>
+        <w:gridCol w:w="1451"/>
+        <w:gridCol w:w="1508"/>
+        <w:gridCol w:w="967"/>
+        <w:gridCol w:w="696"/>
+        <w:gridCol w:w="826"/>
+        <w:gridCol w:w="4128"/>
+      </w:tblGrid>
+      <w:tr>
+        <w:trPr>
+          <w:cnfStyle w:val="100000000000"/>
+        </w:trPr>
+        <w:tc>
+          <w:tcPr>
+            <w:cnfStyle w:val="001000000000"/>
+            <w:tcW w:w="1451" w:type="dxa"/>
+            <w:vAlign w:val="center"/>
+          </w:tcPr>
+          <w:p>
+            <w:pPr>
+              <w:rPr>
+                <w:b w:val="0"/>
+                <w:sz w:val="20"/>
+              </w:rPr>
+            </w:pPr>
+            <w:r>
+              <w:rPr>
+                <w:sz w:val="20"/>
+              </w:rPr>
+              <w:t>NAME</w:t>
+            </w:r>
+          </w:p>
+        </w:tc>
+        <w:tc>
+          <w:tcPr>
+            <w:tcW w:w="1508" w:type="dxa"/>
+            <w:vAlign w:val="center"/>
+          </w:tcPr>
+          <w:p>
+            <w:pPr>
+              <w:cnfStyle w:val="100000000000"/>
+              <w:rPr>
+                <w:b w:val="0"/>
+                <w:sz w:val="20"/>
+              </w:rPr>
+            </w:pPr>
+            <w:r>
+              <w:rPr>
+                <w:sz w:val="20"/>
+              </w:rPr>
+              <w:t>DATA TYPE</w:t>
+            </w:r>
+          </w:p>
+        </w:tc>
+        <w:tc>
+          <w:tcPr>
+            <w:tcW w:w="967" w:type="dxa"/>
+            <w:vAlign w:val="center"/>
+          </w:tcPr>
+          <w:p>
+            <w:pPr>
+              <w:jc w:val="center"/>
+              <w:cnfStyle w:val="100000000000"/>
+              <w:rPr>
+                <w:b w:val="0"/>
+                <w:sz w:val="20"/>
+              </w:rPr>
+            </w:pPr>
+            <w:r>
+              <w:rPr>
+                <w:sz w:val="20"/>
+              </w:rPr>
+              <w:t>DEFAULT</w:t>
+            </w:r>
+          </w:p>
+        </w:tc>
+        <w:tc>
+          <w:tcPr>
+            <w:tcW w:w="696" w:type="dxa"/>
+            <w:vAlign w:val="center"/>
+          </w:tcPr>
+          <w:p>
+            <w:pPr>
+              <w:jc w:val="center"/>
+              <w:cnfStyle w:val="100000000000"/>
+              <w:rPr>
+                <w:b w:val="0"/>
+                <w:sz w:val="20"/>
+              </w:rPr>
+            </w:pPr>
+            <w:r>
+              <w:rPr>
+                <w:sz w:val="20"/>
+              </w:rPr>
+              <w:t>NULL</w:t>
+            </w:r>
+          </w:p>
+        </w:tc>
+        <w:tc>
+          <w:tcPr>
+            <w:tcW w:w="826" w:type="dxa"/>
+            <w:vAlign w:val="center"/>
+          </w:tcPr>
+          <w:p>
+            <w:pPr>
+              <w:jc w:val="center"/>
+              <w:cnfStyle w:val="100000000000"/>
+              <w:rPr>
+                <w:sz w:val="20"/>
+              </w:rPr>
+            </w:pPr>
+            <w:r>
+              <w:rPr>
+                <w:sz w:val="20"/>
+              </w:rPr>
+              <w:t>A-I</w:t>
+            </w:r>
+          </w:p>
+        </w:tc>
+        <w:tc>
+          <w:tcPr>
+            <w:tcW w:w="4128" w:type="dxa"/>
+            <w:vAlign w:val="center"/>
+          </w:tcPr>
+          <w:p>
+            <w:pPr>
+              <w:cnfStyle w:val="100000000000"/>
+              <w:rPr>
+                <w:sz w:val="20"/>
+              </w:rPr>
+            </w:pPr>
+            <w:r>
+              <w:rPr>
+                <w:sz w:val="20"/>
+              </w:rPr>
+              <w:t>COMMENTS</w:t>
+            </w:r>
+          </w:p>
+        </w:tc>
+      </w:tr>
+      <w:tr>
+        <w:trPr>
+          <w:cnfStyle w:val="000000100000"/>
+        </w:trPr>
+        <w:tc>
+          <w:tcPr>
+            <w:cnfStyle w:val="001000000000"/>
+            <w:tcW w:w="1451" w:type="dxa"/>
+            <w:vAlign w:val="center"/>
+          </w:tcPr>
+          <w:p>
+            <w:pPr>
+              <w:rPr>
+                <w:color w:val="FF0000"/>
+              </w:rPr>
+            </w:pPr>
+            <w:proofErr w:type="spellStart"/>
+            <w:r>
+              <w:rPr>
+                <w:color w:val="FF0000"/>
+              </w:rPr>
+              <w:lastRenderedPageBreak/>
+              <w:t>prom_id</w:t>
+            </w:r>
+            <w:proofErr w:type="spellEnd"/>
+          </w:p>
+        </w:tc>
+        <w:tc>
+          <w:tcPr>
+            <w:tcW w:w="1508" w:type="dxa"/>
+            <w:vAlign w:val="center"/>
+          </w:tcPr>
+          <w:p>
+            <w:pPr>
+              <w:cnfStyle w:val="000000100000"/>
+            </w:pPr>
+            <w:proofErr w:type="spellStart"/>
+            <w:r>
+              <w:t>i</w:t>
+            </w:r>
+            <w:r>
+              <w:rPr>
+                <w:rFonts w:hint="eastAsia"/>
+              </w:rPr>
+              <w:t>nt</w:t>
+            </w:r>
+            <w:proofErr w:type="spellEnd"/>
+            <w:r>
+              <w:rPr>
+                <w:rFonts w:hint="eastAsia"/>
+              </w:rPr>
+              <w:t xml:space="preserve"> unsigned</w:t>
+            </w:r>
+          </w:p>
+        </w:tc>
+        <w:tc>
+          <w:tcPr>
+            <w:tcW w:w="967" w:type="dxa"/>
+            <w:vAlign w:val="center"/>
+          </w:tcPr>
+          <w:p>
+            <w:pPr>
+              <w:jc w:val="center"/>
+              <w:cnfStyle w:val="000000100000"/>
+              <w:rPr>
+                <w:sz w:val="20"/>
+              </w:rPr>
+            </w:pPr>
+          </w:p>
+        </w:tc>
+        <w:tc>
+          <w:tcPr>
+            <w:tcW w:w="696" w:type="dxa"/>
+            <w:vAlign w:val="center"/>
+          </w:tcPr>
+          <w:p>
+            <w:pPr>
+              <w:jc w:val="center"/>
+              <w:cnfStyle w:val="000000100000"/>
+              <w:rPr>
+                <w:b/>
+                <w:sz w:val="20"/>
+              </w:rPr>
+            </w:pPr>
+          </w:p>
+        </w:tc>
+        <w:tc>
+          <w:tcPr>
+            <w:tcW w:w="826" w:type="dxa"/>
+            <w:vAlign w:val="center"/>
+          </w:tcPr>
+          <w:p>
+            <w:pPr>
+              <w:jc w:val="center"/>
+              <w:cnfStyle w:val="000000100000"/>
+              <w:rPr>
+                <w:b/>
+                <w:sz w:val="20"/>
+              </w:rPr>
+            </w:pPr>
+            <w:r>
+              <w:rPr>
+                <w:sz w:val="20"/>
+              </w:rPr>
+              <w:t>Yes</w:t>
+            </w:r>
+          </w:p>
+        </w:tc>
+        <w:tc>
+          <w:tcPr>
+            <w:tcW w:w="4128" w:type="dxa"/>
+            <w:vAlign w:val="center"/>
+          </w:tcPr>
+          <w:p>
+            <w:pPr>
+              <w:cnfStyle w:val="000000100000"/>
+            </w:pPr>
+            <w:r>
+              <w:t>Primary Key.  Promotion ID.</w:t>
+            </w:r>
+          </w:p>
+        </w:tc>
+      </w:tr>
+      <w:tr>
+        <w:tc>
+          <w:tcPr>
+            <w:cnfStyle w:val="001000000000"/>
+            <w:tcW w:w="1451" w:type="dxa"/>
+            <w:vAlign w:val="center"/>
+          </w:tcPr>
+          <w:p>
+            <w:proofErr w:type="spellStart"/>
+            <w:r>
+              <w:t>title_en</w:t>
+            </w:r>
+            <w:proofErr w:type="spellEnd"/>
+          </w:p>
+        </w:tc>
+        <w:tc>
+          <w:tcPr>
+            <w:tcW w:w="1508" w:type="dxa"/>
+            <w:vAlign w:val="center"/>
+          </w:tcPr>
+          <w:p>
+            <w:pPr>
+              <w:cnfStyle w:val="000000000000"/>
+            </w:pPr>
+            <w:proofErr w:type="spellStart"/>
+            <w:r>
+              <w:rPr>
+                <w:rFonts w:hint="eastAsia"/>
+              </w:rPr>
+              <w:t>varchar</w:t>
+            </w:r>
+            <w:proofErr w:type="spellEnd"/>
+            <w:r>
+              <w:rPr>
+                <w:rFonts w:hint="eastAsia"/>
+              </w:rPr>
+              <w:t>(</w:t>
+            </w:r>
+            <w:r>
+              <w:t>50</w:t>
+            </w:r>
+            <w:r>
+              <w:rPr>
+                <w:rFonts w:hint="eastAsia"/>
+              </w:rPr>
+              <w:t>)</w:t>
+            </w:r>
+          </w:p>
+        </w:tc>
+        <w:tc>
+          <w:tcPr>
+            <w:tcW w:w="967" w:type="dxa"/>
+            <w:vAlign w:val="center"/>
+          </w:tcPr>
+          <w:p>
+            <w:pPr>
+              <w:jc w:val="center"/>
+              <w:cnfStyle w:val="000000000000"/>
+              <w:rPr>
+                <w:sz w:val="20"/>
+              </w:rPr>
+            </w:pPr>
+          </w:p>
+        </w:tc>
+        <w:tc>
+          <w:tcPr>
+            <w:tcW w:w="696" w:type="dxa"/>
+            <w:vAlign w:val="center"/>
+          </w:tcPr>
+          <w:p>
+            <w:pPr>
+              <w:jc w:val="center"/>
+              <w:cnfStyle w:val="000000000000"/>
+              <w:rPr>
+                <w:sz w:val="20"/>
+              </w:rPr>
+            </w:pPr>
+            <w:r>
+              <w:rPr>
+                <w:sz w:val="20"/>
+              </w:rPr>
+              <w:t>*</w:t>
+            </w:r>
+          </w:p>
+        </w:tc>
+        <w:tc>
+          <w:tcPr>
+            <w:tcW w:w="826" w:type="dxa"/>
+            <w:vAlign w:val="center"/>
+          </w:tcPr>
+          <w:p>
+            <w:pPr>
+              <w:cnfStyle w:val="000000000000"/>
+              <w:rPr>
+                <w:sz w:val="20"/>
+              </w:rPr>
+            </w:pPr>
+          </w:p>
+        </w:tc>
+        <w:tc>
+          <w:tcPr>
+            <w:tcW w:w="4128" w:type="dxa"/>
+            <w:vAlign w:val="center"/>
+          </w:tcPr>
+          <w:p>
+            <w:pPr>
+              <w:cnfStyle w:val="000000000000"/>
+            </w:pPr>
+            <w:r>
+              <w:t>Promotion title in English.</w:t>
+            </w:r>
+          </w:p>
+        </w:tc>
+      </w:tr>
+      <w:tr>
+        <w:trPr>
+          <w:cnfStyle w:val="000000100000"/>
+        </w:trPr>
+        <w:tc>
+          <w:tcPr>
+            <w:cnfStyle w:val="001000000000"/>
+            <w:tcW w:w="1451" w:type="dxa"/>
+            <w:vAlign w:val="center"/>
+          </w:tcPr>
+          <w:p>
+            <w:proofErr w:type="spellStart"/>
+            <w:r>
+              <w:t>content_en</w:t>
+            </w:r>
+            <w:proofErr w:type="spellEnd"/>
+          </w:p>
+        </w:tc>
+        <w:tc>
+          <w:tcPr>
+            <w:tcW w:w="1508" w:type="dxa"/>
+            <w:vAlign w:val="center"/>
+          </w:tcPr>
+          <w:p>
+            <w:pPr>
+              <w:cnfStyle w:val="000000100000"/>
+            </w:pPr>
+            <w:proofErr w:type="spellStart"/>
+            <w:r>
+              <w:rPr>
+                <w:rFonts w:hint="eastAsia"/>
+              </w:rPr>
+              <w:t>mediumtext</w:t>
+            </w:r>
+            <w:proofErr w:type="spellEnd"/>
+          </w:p>
+        </w:tc>
+        <w:tc>
+          <w:tcPr>
+            <w:tcW w:w="967" w:type="dxa"/>
+            <w:vAlign w:val="center"/>
+          </w:tcPr>
+          <w:p>
+            <w:pPr>
+              <w:jc w:val="center"/>
+              <w:cnfStyle w:val="000000100000"/>
+              <w:rPr>
+                <w:sz w:val="20"/>
+              </w:rPr>
+            </w:pPr>
+          </w:p>
+        </w:tc>
+        <w:tc>
+          <w:tcPr>
+            <w:tcW w:w="696" w:type="dxa"/>
+            <w:vAlign w:val="center"/>
+          </w:tcPr>
+          <w:p>
+            <w:pPr>
+              <w:jc w:val="center"/>
+              <w:cnfStyle w:val="000000100000"/>
+              <w:rPr>
+                <w:sz w:val="20"/>
+              </w:rPr>
+            </w:pPr>
+            <w:r>
+              <w:rPr>
+                <w:sz w:val="20"/>
+              </w:rPr>
+              <w:t>^</w:t>
+            </w:r>
+          </w:p>
+        </w:tc>
+        <w:tc>
+          <w:tcPr>
+            <w:tcW w:w="826" w:type="dxa"/>
+            <w:vAlign w:val="center"/>
+          </w:tcPr>
+          <w:p>
+            <w:pPr>
+              <w:cnfStyle w:val="000000100000"/>
+              <w:rPr>
+                <w:sz w:val="20"/>
+              </w:rPr>
+            </w:pPr>
+          </w:p>
+        </w:tc>
+        <w:tc>
+          <w:tcPr>
+            <w:tcW w:w="4128" w:type="dxa"/>
+            <w:vAlign w:val="center"/>
+          </w:tcPr>
+          <w:p>
+            <w:pPr>
+              <w:cnfStyle w:val="000000100000"/>
+            </w:pPr>
+            <w:r>
+              <w:t>Promotion content in English.</w:t>
+            </w:r>
+          </w:p>
+        </w:tc>
+      </w:tr>
+    </w:tbl>
+    <w:p>
+      <w:pPr>
+        <w:spacing w:after="0"/>
+        <w:rPr>
+          <w:color w:val="FF0000"/>
+        </w:rPr>
+      </w:pPr>
+      <w:r>
+        <w:rPr>
+          <w:color w:val="FF0000"/>
+        </w:rPr>
+        <w:t>*</w:t>
+      </w:r>
+      <w:r>
+        <w:rPr>
+          <w:rFonts w:hint="eastAsia"/>
+          <w:color w:val="FF0000"/>
+        </w:rPr>
+        <w:t>F</w:t>
+      </w:r>
+      <w:r>
+        <w:rPr>
+          <w:color w:val="FF0000"/>
+        </w:rPr>
+        <w:t>ields cannot all be null.</w:t>
+      </w:r>
+    </w:p>
+    <w:p>
+      <w:pPr>
+        <w:spacing w:after="0"/>
+        <w:rPr>
+          <w:rFonts w:hint="eastAsia"/>
+          <w:color w:val="FF0000"/>
+        </w:rPr>
+      </w:pPr>
+      <w:r>
+        <w:rPr>
+          <w:color w:val="FF0000"/>
+        </w:rPr>
+        <w:t>^</w:t>
+      </w:r>
+      <w:r>
+        <w:rPr>
+          <w:rFonts w:hint="eastAsia"/>
+          <w:color w:val="FF0000"/>
+        </w:rPr>
+        <w:t>F</w:t>
+      </w:r>
+      <w:r>
+        <w:rPr>
+          <w:color w:val="FF0000"/>
+        </w:rPr>
+        <w:t>ields cannot all be null.</w:t>
+      </w:r>
+    </w:p>
+    <w:p>
+      <w:pPr>
+        <w:pStyle w:val="Heading2"/>
+        <w:rPr>
+          <w:sz w:val="32"/>
+        </w:rPr>
+      </w:pPr>
+      <w:r>
+        <w:t xml:space="preserve">Table Name: </w:t>
+      </w:r>
+      <w:proofErr w:type="spellStart"/>
+      <w:r>
+        <w:rPr>
+          <w:sz w:val="32"/>
+        </w:rPr>
+        <w:t>promotion_</w:t>
+      </w:r>
+      <w:r>
+        <w:rPr>
+          <w:rFonts w:hint="eastAsia"/>
+          <w:sz w:val="32"/>
+        </w:rPr>
+        <w:t>fr</w:t>
+      </w:r>
+      <w:proofErr w:type="spellEnd"/>
+    </w:p>
+    <w:p>
+      <w:r>
+        <w:t>This table stores information about promotion activities.</w:t>
+      </w:r>
+    </w:p>
+    <w:tbl>
+      <w:tblPr>
+        <w:tblStyle w:val="LightShading-Accent1"/>
+        <w:tblW w:w="0" w:type="auto"/>
+        <w:tblLook w:val="04A0"/>
+      </w:tblPr>
+      <w:tblGrid>
+        <w:gridCol w:w="1451"/>
+        <w:gridCol w:w="1508"/>
+        <w:gridCol w:w="967"/>
+        <w:gridCol w:w="696"/>
+        <w:gridCol w:w="826"/>
+        <w:gridCol w:w="4128"/>
+      </w:tblGrid>
+      <w:tr>
+        <w:trPr>
+          <w:cnfStyle w:val="100000000000"/>
+        </w:trPr>
+        <w:tc>
+          <w:tcPr>
+            <w:cnfStyle w:val="001000000000"/>
+            <w:tcW w:w="1451" w:type="dxa"/>
+            <w:vAlign w:val="center"/>
+          </w:tcPr>
+          <w:p>
+            <w:pPr>
+              <w:rPr>
+                <w:b w:val="0"/>
+                <w:sz w:val="20"/>
+              </w:rPr>
+            </w:pPr>
+            <w:r>
+              <w:rPr>
+                <w:sz w:val="20"/>
+              </w:rPr>
+              <w:t>NAME</w:t>
+            </w:r>
+          </w:p>
+        </w:tc>
+        <w:tc>
+          <w:tcPr>
+            <w:tcW w:w="1508" w:type="dxa"/>
+            <w:vAlign w:val="center"/>
+          </w:tcPr>
+          <w:p>
+            <w:pPr>
+              <w:cnfStyle w:val="100000000000"/>
+              <w:rPr>
+                <w:b w:val="0"/>
+                <w:sz w:val="20"/>
+              </w:rPr>
+            </w:pPr>
+            <w:r>
+              <w:rPr>
+                <w:sz w:val="20"/>
+              </w:rPr>
+              <w:t>DATA TYPE</w:t>
+            </w:r>
+          </w:p>
+        </w:tc>
+        <w:tc>
+          <w:tcPr>
+            <w:tcW w:w="967" w:type="dxa"/>
+            <w:vAlign w:val="center"/>
+          </w:tcPr>
+          <w:p>
+            <w:pPr>
+              <w:jc w:val="center"/>
+              <w:cnfStyle w:val="100000000000"/>
+              <w:rPr>
+                <w:b w:val="0"/>
+                <w:sz w:val="20"/>
+              </w:rPr>
+            </w:pPr>
+            <w:r>
+              <w:rPr>
+                <w:sz w:val="20"/>
+              </w:rPr>
+              <w:t>DEFAULT</w:t>
+            </w:r>
+          </w:p>
+        </w:tc>
+        <w:tc>
+          <w:tcPr>
+            <w:tcW w:w="696" w:type="dxa"/>
+            <w:vAlign w:val="center"/>
+          </w:tcPr>
+          <w:p>
+            <w:pPr>
+              <w:jc w:val="center"/>
+              <w:cnfStyle w:val="100000000000"/>
+              <w:rPr>
+                <w:b w:val="0"/>
+                <w:sz w:val="20"/>
+              </w:rPr>
+            </w:pPr>
+            <w:r>
+              <w:rPr>
+                <w:sz w:val="20"/>
+              </w:rPr>
+              <w:t>NULL</w:t>
+            </w:r>
+          </w:p>
+        </w:tc>
+        <w:tc>
+          <w:tcPr>
+            <w:tcW w:w="826" w:type="dxa"/>
+            <w:vAlign w:val="center"/>
+          </w:tcPr>
+          <w:p>
+            <w:pPr>
+              <w:jc w:val="center"/>
+              <w:cnfStyle w:val="100000000000"/>
+              <w:rPr>
+                <w:sz w:val="20"/>
+              </w:rPr>
+            </w:pPr>
+            <w:r>
+              <w:rPr>
+                <w:sz w:val="20"/>
+              </w:rPr>
+              <w:t>A-I</w:t>
+            </w:r>
+          </w:p>
+        </w:tc>
+        <w:tc>
+          <w:tcPr>
+            <w:tcW w:w="4128" w:type="dxa"/>
+            <w:vAlign w:val="center"/>
+          </w:tcPr>
+          <w:p>
+            <w:pPr>
+              <w:cnfStyle w:val="100000000000"/>
+              <w:rPr>
+                <w:sz w:val="20"/>
+              </w:rPr>
+            </w:pPr>
+            <w:r>
+              <w:rPr>
+                <w:sz w:val="20"/>
+              </w:rPr>
+              <w:t>COMMENTS</w:t>
+            </w:r>
+          </w:p>
+        </w:tc>
+      </w:tr>
+      <w:tr>
+        <w:trPr>
+          <w:cnfStyle w:val="000000100000"/>
+        </w:trPr>
+        <w:tc>
+          <w:tcPr>
+            <w:cnfStyle w:val="001000000000"/>
+            <w:tcW w:w="1451" w:type="dxa"/>
+            <w:vAlign w:val="center"/>
+          </w:tcPr>
+          <w:p>
+            <w:pPr>
+              <w:rPr>
+                <w:color w:val="FF0000"/>
+              </w:rPr>
+            </w:pPr>
+            <w:proofErr w:type="spellStart"/>
+            <w:r>
+              <w:rPr>
+                <w:color w:val="FF0000"/>
+              </w:rPr>
+              <w:t>prom_id</w:t>
+            </w:r>
+            <w:proofErr w:type="spellEnd"/>
+          </w:p>
+        </w:tc>
+        <w:tc>
+          <w:tcPr>
+            <w:tcW w:w="1508" w:type="dxa"/>
+            <w:vAlign w:val="center"/>
+          </w:tcPr>
+          <w:p>
+            <w:pPr>
+              <w:cnfStyle w:val="000000100000"/>
+            </w:pPr>
+            <w:proofErr w:type="spellStart"/>
+            <w:r>
+              <w:t>i</w:t>
+            </w:r>
+            <w:r>
+              <w:rPr>
+                <w:rFonts w:hint="eastAsia"/>
+              </w:rPr>
+              <w:t>nt</w:t>
+            </w:r>
+            <w:proofErr w:type="spellEnd"/>
+            <w:r>
+              <w:rPr>
+                <w:rFonts w:hint="eastAsia"/>
+              </w:rPr>
+              <w:t xml:space="preserve"> unsigned</w:t>
+            </w:r>
+          </w:p>
+        </w:tc>
+        <w:tc>
+          <w:tcPr>
+            <w:tcW w:w="967" w:type="dxa"/>
+            <w:vAlign w:val="center"/>
+          </w:tcPr>
+          <w:p>
+            <w:pPr>
+              <w:jc w:val="center"/>
+              <w:cnfStyle w:val="000000100000"/>
+              <w:rPr>
+                <w:sz w:val="20"/>
+              </w:rPr>
+            </w:pPr>
+          </w:p>
+        </w:tc>
+        <w:tc>
+          <w:tcPr>
+            <w:tcW w:w="696" w:type="dxa"/>
+            <w:vAlign w:val="center"/>
+          </w:tcPr>
+          <w:p>
+            <w:pPr>
+              <w:jc w:val="center"/>
+              <w:cnfStyle w:val="000000100000"/>
+              <w:rPr>
+                <w:b/>
+                <w:sz w:val="20"/>
+              </w:rPr>
+            </w:pPr>
+          </w:p>
+        </w:tc>
+        <w:tc>
+          <w:tcPr>
+            <w:tcW w:w="826" w:type="dxa"/>
+            <w:vAlign w:val="center"/>
+          </w:tcPr>
+          <w:p>
+            <w:pPr>
+              <w:jc w:val="center"/>
+              <w:cnfStyle w:val="000000100000"/>
+              <w:rPr>
+                <w:b/>
+                <w:sz w:val="20"/>
+              </w:rPr>
+            </w:pPr>
+            <w:r>
+              <w:rPr>
+                <w:sz w:val="20"/>
+              </w:rPr>
+              <w:t>Yes</w:t>
+            </w:r>
+          </w:p>
+        </w:tc>
+        <w:tc>
+          <w:tcPr>
+            <w:tcW w:w="4128" w:type="dxa"/>
+            <w:vAlign w:val="center"/>
+          </w:tcPr>
+          <w:p>
+            <w:pPr>
+              <w:cnfStyle w:val="000000100000"/>
+            </w:pPr>
+            <w:r>
+              <w:t>Primary Key.  Promotion ID.</w:t>
+            </w:r>
+          </w:p>
+        </w:tc>
+      </w:tr>
+      <w:tr>
+        <w:tc>
+          <w:tcPr>
+            <w:cnfStyle w:val="001000000000"/>
+            <w:tcW w:w="1451" w:type="dxa"/>
+            <w:vAlign w:val="center"/>
+          </w:tcPr>
+          <w:p>
+            <w:proofErr w:type="spellStart"/>
+            <w:r>
+              <w:t>title_fr</w:t>
+            </w:r>
+            <w:proofErr w:type="spellEnd"/>
+          </w:p>
+        </w:tc>
+        <w:tc>
+          <w:tcPr>
+            <w:tcW w:w="1508" w:type="dxa"/>
+            <w:vAlign w:val="center"/>
+          </w:tcPr>
+          <w:p>
+            <w:pPr>
+              <w:cnfStyle w:val="000000000000"/>
+            </w:pPr>
+            <w:proofErr w:type="spellStart"/>
+            <w:r>
+              <w:rPr>
+                <w:rFonts w:hint="eastAsia"/>
+              </w:rPr>
+              <w:t>varchar</w:t>
+            </w:r>
+            <w:proofErr w:type="spellEnd"/>
+            <w:r>
+              <w:rPr>
+                <w:rFonts w:hint="eastAsia"/>
+              </w:rPr>
+              <w:t>(</w:t>
+            </w:r>
+            <w:r>
+              <w:t>50</w:t>
+            </w:r>
+            <w:r>
+              <w:rPr>
+                <w:rFonts w:hint="eastAsia"/>
+              </w:rPr>
+              <w:t>)</w:t>
+            </w:r>
+          </w:p>
+        </w:tc>
+        <w:tc>
+          <w:tcPr>
+            <w:tcW w:w="967" w:type="dxa"/>
+            <w:vAlign w:val="center"/>
+          </w:tcPr>
+          <w:p>
+            <w:pPr>
+              <w:jc w:val="center"/>
+              <w:cnfStyle w:val="000000000000"/>
+              <w:rPr>
+                <w:sz w:val="20"/>
+              </w:rPr>
+            </w:pPr>
+          </w:p>
+        </w:tc>
+        <w:tc>
+          <w:tcPr>
+            <w:tcW w:w="696" w:type="dxa"/>
+            <w:vAlign w:val="center"/>
+          </w:tcPr>
+          <w:p>
+            <w:pPr>
+              <w:jc w:val="center"/>
+              <w:cnfStyle w:val="000000000000"/>
+              <w:rPr>
+                <w:sz w:val="20"/>
+              </w:rPr>
+            </w:pPr>
+            <w:r>
+              <w:rPr>
+                <w:sz w:val="20"/>
+              </w:rPr>
+              <w:t>*</w:t>
+            </w:r>
+          </w:p>
+        </w:tc>
+        <w:tc>
+          <w:tcPr>
+            <w:tcW w:w="826" w:type="dxa"/>
+            <w:vAlign w:val="center"/>
+          </w:tcPr>
+          <w:p>
+            <w:pPr>
+              <w:cnfStyle w:val="000000000000"/>
+              <w:rPr>
+                <w:sz w:val="20"/>
+              </w:rPr>
+            </w:pPr>
+          </w:p>
+        </w:tc>
+        <w:tc>
+          <w:tcPr>
+            <w:tcW w:w="4128" w:type="dxa"/>
+            <w:vAlign w:val="center"/>
+          </w:tcPr>
+          <w:p>
+            <w:pPr>
+              <w:cnfStyle w:val="000000000000"/>
+            </w:pPr>
+            <w:r>
+              <w:t>Promotion title in French.</w:t>
+            </w:r>
+          </w:p>
+        </w:tc>
+      </w:tr>
+      <w:tr>
+        <w:trPr>
+          <w:cnfStyle w:val="000000100000"/>
+        </w:trPr>
+        <w:tc>
+          <w:tcPr>
+            <w:cnfStyle w:val="001000000000"/>
+            <w:tcW w:w="1451" w:type="dxa"/>
+            <w:vAlign w:val="center"/>
+          </w:tcPr>
+          <w:p>
+            <w:proofErr w:type="spellStart"/>
+            <w:r>
+              <w:t>content_fr</w:t>
+            </w:r>
+            <w:proofErr w:type="spellEnd"/>
+          </w:p>
+        </w:tc>
+        <w:tc>
+          <w:tcPr>
+            <w:tcW w:w="1508" w:type="dxa"/>
+            <w:vAlign w:val="center"/>
+          </w:tcPr>
+          <w:p>
+            <w:pPr>
+              <w:cnfStyle w:val="000000100000"/>
+            </w:pPr>
+            <w:proofErr w:type="spellStart"/>
+            <w:r>
+              <w:rPr>
+                <w:rFonts w:hint="eastAsia"/>
+              </w:rPr>
+              <w:t>mediumtext</w:t>
+            </w:r>
+            <w:proofErr w:type="spellEnd"/>
+          </w:p>
+        </w:tc>
+        <w:tc>
+          <w:tcPr>
+            <w:tcW w:w="967" w:type="dxa"/>
+            <w:vAlign w:val="center"/>
+          </w:tcPr>
+          <w:p>
+            <w:pPr>
+              <w:jc w:val="center"/>
+              <w:cnfStyle w:val="000000100000"/>
+              <w:rPr>
+                <w:sz w:val="20"/>
+              </w:rPr>
+            </w:pPr>
+          </w:p>
+        </w:tc>
+        <w:tc>
+          <w:tcPr>
+            <w:tcW w:w="696" w:type="dxa"/>
+            <w:vAlign w:val="center"/>
+          </w:tcPr>
+          <w:p>
+            <w:pPr>
+              <w:jc w:val="center"/>
+              <w:cnfStyle w:val="000000100000"/>
+              <w:rPr>
+                <w:sz w:val="20"/>
+              </w:rPr>
+            </w:pPr>
+            <w:r>
+              <w:rPr>
+                <w:sz w:val="20"/>
+              </w:rPr>
+              <w:t>^</w:t>
+            </w:r>
+          </w:p>
+        </w:tc>
+        <w:tc>
+          <w:tcPr>
+            <w:tcW w:w="826" w:type="dxa"/>
+            <w:vAlign w:val="center"/>
+          </w:tcPr>
+          <w:p>
+            <w:pPr>
+              <w:cnfStyle w:val="000000100000"/>
+              <w:rPr>
+                <w:sz w:val="20"/>
+              </w:rPr>
+            </w:pPr>
+          </w:p>
+        </w:tc>
+        <w:tc>
+          <w:tcPr>
+            <w:tcW w:w="4128" w:type="dxa"/>
+            <w:vAlign w:val="center"/>
+          </w:tcPr>
+          <w:p>
+            <w:pPr>
+              <w:cnfStyle w:val="000000100000"/>
+            </w:pPr>
+            <w:r>
+              <w:t>Promotion content in French.</w:t>
+            </w:r>
+          </w:p>
+        </w:tc>
+      </w:tr>
+    </w:tbl>
+    <w:p>
+      <w:pPr>
+        <w:spacing w:after="0"/>
+        <w:rPr>
+          <w:color w:val="FF0000"/>
+        </w:rPr>
+      </w:pPr>
+      <w:r>
+        <w:rPr>
+          <w:color w:val="FF0000"/>
+        </w:rPr>
+        <w:t>*</w:t>
+      </w:r>
+      <w:r>
+        <w:rPr>
+          <w:rFonts w:hint="eastAsia"/>
+          <w:color w:val="FF0000"/>
+        </w:rPr>
+        <w:t>F</w:t>
+      </w:r>
+      <w:r>
+        <w:rPr>
+          <w:color w:val="FF0000"/>
+        </w:rPr>
+        <w:t>ields cannot all be null.</w:t>
+      </w:r>
+    </w:p>
+    <w:p>
+      <w:pPr>
+        <w:spacing w:after="0"/>
+        <w:rPr>
+          <w:color w:val="FF0000"/>
+        </w:rPr>
+      </w:pPr>
+      <w:r>
+        <w:rPr>
+          <w:color w:val="FF0000"/>
+        </w:rPr>
+        <w:t>^</w:t>
+      </w:r>
+      <w:r>
+        <w:rPr>
+          <w:rFonts w:hint="eastAsia"/>
+          <w:color w:val="FF0000"/>
+        </w:rPr>
+        <w:t>F</w:t>
+      </w:r>
+      <w:r>
+        <w:rPr>
+          <w:color w:val="FF0000"/>
+        </w:rPr>
+        <w:t>ields cannot all be null.</w:t>
       </w:r>
     </w:p>
     <w:p>
@@ -6526,7 +7535,7 @@
           <w:p>
             <w:proofErr w:type="spellStart"/>
             <w:r>
-              <w:t>img_path</w:t>
+              <w:t>album_path</w:t>
             </w:r>
             <w:proofErr w:type="spellEnd"/>
           </w:p>
@@ -6705,6 +7714,7 @@
         <w:pStyle w:val="Heading2"/>
       </w:pPr>
       <w:r>
+        <w:lastRenderedPageBreak/>
         <w:t>Entity-Relationship Diagram</w:t>
       </w:r>
     </w:p>

</xml_diff>

<commit_message>
DB dictionary doc updated by veho
</commit_message>
<xml_diff>
--- a/Design/DB/DatabaseDictionary.docx
+++ b/Design/DB/DatabaseDictionary.docx
@@ -5,6 +5,7 @@
     <w:p>
       <w:pPr>
         <w:pStyle w:val="Heading1"/>
+        <w:spacing w:before="0" w:after="240"/>
       </w:pPr>
       <w:r>
         <w:t>Database Design</w:t>
@@ -71,6 +72,7 @@
         <w:t xml:space="preserve"> or </w:t>
       </w:r>
       <w:proofErr w:type="spellStart"/>
+      <w:proofErr w:type="gramStart"/>
       <w:r>
         <w:rPr>
           <w:i/>
@@ -79,6 +81,7 @@
         <w:t>fr</w:t>
       </w:r>
       <w:proofErr w:type="spellEnd"/>
+      <w:proofErr w:type="gramEnd"/>
       <w:r>
         <w:t>, meaning Chinese, English or French respectively.</w:t>
       </w:r>
@@ -112,14 +115,15 @@
       <w:tblPr>
         <w:tblStyle w:val="LightShading-Accent1"/>
         <w:tblW w:w="0" w:type="auto"/>
+        <w:tblLayout w:type="fixed"/>
         <w:tblLook w:val="04A0"/>
       </w:tblPr>
       <w:tblGrid>
-        <w:gridCol w:w="1384"/>
-        <w:gridCol w:w="1511"/>
-        <w:gridCol w:w="967"/>
-        <w:gridCol w:w="697"/>
-        <w:gridCol w:w="1219"/>
+        <w:gridCol w:w="1242"/>
+        <w:gridCol w:w="1985"/>
+        <w:gridCol w:w="1134"/>
+        <w:gridCol w:w="709"/>
+        <w:gridCol w:w="708"/>
         <w:gridCol w:w="3798"/>
       </w:tblGrid>
       <w:tr>
@@ -129,7 +133,7 @@
         <w:tc>
           <w:tcPr>
             <w:cnfStyle w:val="001000000000"/>
-            <w:tcW w:w="1384" w:type="dxa"/>
+            <w:tcW w:w="1242" w:type="dxa"/>
             <w:vAlign w:val="center"/>
           </w:tcPr>
           <w:p>
@@ -149,7 +153,7 @@
         </w:tc>
         <w:tc>
           <w:tcPr>
-            <w:tcW w:w="1511" w:type="dxa"/>
+            <w:tcW w:w="1985" w:type="dxa"/>
             <w:vAlign w:val="center"/>
           </w:tcPr>
           <w:p>
@@ -170,7 +174,7 @@
         </w:tc>
         <w:tc>
           <w:tcPr>
-            <w:tcW w:w="967" w:type="dxa"/>
+            <w:tcW w:w="1134" w:type="dxa"/>
             <w:vAlign w:val="center"/>
           </w:tcPr>
           <w:p>
@@ -192,7 +196,7 @@
         </w:tc>
         <w:tc>
           <w:tcPr>
-            <w:tcW w:w="697" w:type="dxa"/>
+            <w:tcW w:w="709" w:type="dxa"/>
             <w:vAlign w:val="center"/>
           </w:tcPr>
           <w:p>
@@ -214,7 +218,7 @@
         </w:tc>
         <w:tc>
           <w:tcPr>
-            <w:tcW w:w="1219" w:type="dxa"/>
+            <w:tcW w:w="708" w:type="dxa"/>
             <w:vAlign w:val="center"/>
           </w:tcPr>
           <w:p>
@@ -267,7 +271,7 @@
         <w:tc>
           <w:tcPr>
             <w:cnfStyle w:val="001000000000"/>
-            <w:tcW w:w="1384" w:type="dxa"/>
+            <w:tcW w:w="1242" w:type="dxa"/>
             <w:vAlign w:val="center"/>
           </w:tcPr>
           <w:p>
@@ -288,7 +292,7 @@
         </w:tc>
         <w:tc>
           <w:tcPr>
-            <w:tcW w:w="1511" w:type="dxa"/>
+            <w:tcW w:w="1985" w:type="dxa"/>
             <w:vAlign w:val="center"/>
           </w:tcPr>
           <w:p>
@@ -304,6 +308,9 @@
             </w:r>
             <w:proofErr w:type="spellEnd"/>
             <w:r>
+              <w:t>(3)</w:t>
+            </w:r>
+            <w:r>
               <w:rPr>
                 <w:rFonts w:hint="eastAsia"/>
               </w:rPr>
@@ -313,22 +320,22 @@
         </w:tc>
         <w:tc>
           <w:tcPr>
-            <w:tcW w:w="967" w:type="dxa"/>
-            <w:vAlign w:val="center"/>
-          </w:tcPr>
-          <w:p>
-            <w:pPr>
-              <w:jc w:val="center"/>
-              <w:cnfStyle w:val="000000100000"/>
-              <w:rPr>
-                <w:sz w:val="20"/>
-              </w:rPr>
-            </w:pPr>
-          </w:p>
-        </w:tc>
-        <w:tc>
-          <w:tcPr>
-            <w:tcW w:w="697" w:type="dxa"/>
+            <w:tcW w:w="1134" w:type="dxa"/>
+            <w:vAlign w:val="center"/>
+          </w:tcPr>
+          <w:p>
+            <w:pPr>
+              <w:jc w:val="center"/>
+              <w:cnfStyle w:val="000000100000"/>
+              <w:rPr>
+                <w:sz w:val="20"/>
+              </w:rPr>
+            </w:pPr>
+          </w:p>
+        </w:tc>
+        <w:tc>
+          <w:tcPr>
+            <w:tcW w:w="709" w:type="dxa"/>
             <w:vAlign w:val="center"/>
           </w:tcPr>
           <w:p>
@@ -344,7 +351,7 @@
         </w:tc>
         <w:tc>
           <w:tcPr>
-            <w:tcW w:w="1219" w:type="dxa"/>
+            <w:tcW w:w="708" w:type="dxa"/>
             <w:vAlign w:val="center"/>
           </w:tcPr>
           <w:p>
@@ -386,7 +393,7 @@
         <w:tc>
           <w:tcPr>
             <w:cnfStyle w:val="001000000000"/>
-            <w:tcW w:w="1384" w:type="dxa"/>
+            <w:tcW w:w="1242" w:type="dxa"/>
             <w:vAlign w:val="center"/>
           </w:tcPr>
           <w:p>
@@ -397,7 +404,7 @@
         </w:tc>
         <w:tc>
           <w:tcPr>
-            <w:tcW w:w="1511" w:type="dxa"/>
+            <w:tcW w:w="1985" w:type="dxa"/>
             <w:vAlign w:val="center"/>
           </w:tcPr>
           <w:p>
@@ -416,22 +423,22 @@
         </w:tc>
         <w:tc>
           <w:tcPr>
-            <w:tcW w:w="967" w:type="dxa"/>
-            <w:vAlign w:val="center"/>
-          </w:tcPr>
-          <w:p>
-            <w:pPr>
-              <w:jc w:val="center"/>
-              <w:cnfStyle w:val="000000000000"/>
-              <w:rPr>
-                <w:sz w:val="20"/>
-              </w:rPr>
-            </w:pPr>
-          </w:p>
-        </w:tc>
-        <w:tc>
-          <w:tcPr>
-            <w:tcW w:w="697" w:type="dxa"/>
+            <w:tcW w:w="1134" w:type="dxa"/>
+            <w:vAlign w:val="center"/>
+          </w:tcPr>
+          <w:p>
+            <w:pPr>
+              <w:jc w:val="center"/>
+              <w:cnfStyle w:val="000000000000"/>
+              <w:rPr>
+                <w:sz w:val="20"/>
+              </w:rPr>
+            </w:pPr>
+          </w:p>
+        </w:tc>
+        <w:tc>
+          <w:tcPr>
+            <w:tcW w:w="709" w:type="dxa"/>
             <w:vAlign w:val="center"/>
           </w:tcPr>
           <w:p>
@@ -447,7 +454,7 @@
         </w:tc>
         <w:tc>
           <w:tcPr>
-            <w:tcW w:w="1219" w:type="dxa"/>
+            <w:tcW w:w="708" w:type="dxa"/>
             <w:vAlign w:val="center"/>
           </w:tcPr>
           <w:p>
@@ -486,7 +493,7 @@
         <w:tc>
           <w:tcPr>
             <w:cnfStyle w:val="001000000000"/>
-            <w:tcW w:w="1384" w:type="dxa"/>
+            <w:tcW w:w="1242" w:type="dxa"/>
             <w:vAlign w:val="center"/>
           </w:tcPr>
           <w:p>
@@ -497,7 +504,7 @@
         </w:tc>
         <w:tc>
           <w:tcPr>
-            <w:tcW w:w="1511" w:type="dxa"/>
+            <w:tcW w:w="1985" w:type="dxa"/>
             <w:vAlign w:val="center"/>
           </w:tcPr>
           <w:p>
@@ -511,22 +518,22 @@
         </w:tc>
         <w:tc>
           <w:tcPr>
-            <w:tcW w:w="967" w:type="dxa"/>
-            <w:vAlign w:val="center"/>
-          </w:tcPr>
-          <w:p>
-            <w:pPr>
-              <w:jc w:val="center"/>
-              <w:cnfStyle w:val="000000100000"/>
-              <w:rPr>
-                <w:sz w:val="20"/>
-              </w:rPr>
-            </w:pPr>
-          </w:p>
-        </w:tc>
-        <w:tc>
-          <w:tcPr>
-            <w:tcW w:w="697" w:type="dxa"/>
+            <w:tcW w:w="1134" w:type="dxa"/>
+            <w:vAlign w:val="center"/>
+          </w:tcPr>
+          <w:p>
+            <w:pPr>
+              <w:jc w:val="center"/>
+              <w:cnfStyle w:val="000000100000"/>
+              <w:rPr>
+                <w:sz w:val="20"/>
+              </w:rPr>
+            </w:pPr>
+          </w:p>
+        </w:tc>
+        <w:tc>
+          <w:tcPr>
+            <w:tcW w:w="709" w:type="dxa"/>
             <w:vAlign w:val="center"/>
           </w:tcPr>
           <w:p>
@@ -542,7 +549,7 @@
         </w:tc>
         <w:tc>
           <w:tcPr>
-            <w:tcW w:w="1219" w:type="dxa"/>
+            <w:tcW w:w="708" w:type="dxa"/>
             <w:vAlign w:val="center"/>
           </w:tcPr>
           <w:p>
@@ -581,7 +588,7 @@
         <w:tc>
           <w:tcPr>
             <w:cnfStyle w:val="001000000000"/>
-            <w:tcW w:w="1384" w:type="dxa"/>
+            <w:tcW w:w="1242" w:type="dxa"/>
             <w:vAlign w:val="center"/>
           </w:tcPr>
           <w:p>
@@ -592,7 +599,7 @@
         </w:tc>
         <w:tc>
           <w:tcPr>
-            <w:tcW w:w="1511" w:type="dxa"/>
+            <w:tcW w:w="1985" w:type="dxa"/>
             <w:vAlign w:val="center"/>
           </w:tcPr>
           <w:p>
@@ -611,35 +618,35 @@
         </w:tc>
         <w:tc>
           <w:tcPr>
-            <w:tcW w:w="967" w:type="dxa"/>
-            <w:vAlign w:val="center"/>
-          </w:tcPr>
-          <w:p>
-            <w:pPr>
-              <w:cnfStyle w:val="000000000000"/>
-              <w:rPr>
-                <w:sz w:val="20"/>
-              </w:rPr>
-            </w:pPr>
-          </w:p>
-        </w:tc>
-        <w:tc>
-          <w:tcPr>
-            <w:tcW w:w="697" w:type="dxa"/>
-            <w:vAlign w:val="center"/>
-          </w:tcPr>
-          <w:p>
-            <w:pPr>
-              <w:cnfStyle w:val="000000000000"/>
-              <w:rPr>
-                <w:sz w:val="20"/>
-              </w:rPr>
-            </w:pPr>
-          </w:p>
-        </w:tc>
-        <w:tc>
-          <w:tcPr>
-            <w:tcW w:w="1219" w:type="dxa"/>
+            <w:tcW w:w="1134" w:type="dxa"/>
+            <w:vAlign w:val="center"/>
+          </w:tcPr>
+          <w:p>
+            <w:pPr>
+              <w:cnfStyle w:val="000000000000"/>
+              <w:rPr>
+                <w:sz w:val="20"/>
+              </w:rPr>
+            </w:pPr>
+          </w:p>
+        </w:tc>
+        <w:tc>
+          <w:tcPr>
+            <w:tcW w:w="709" w:type="dxa"/>
+            <w:vAlign w:val="center"/>
+          </w:tcPr>
+          <w:p>
+            <w:pPr>
+              <w:cnfStyle w:val="000000000000"/>
+              <w:rPr>
+                <w:sz w:val="20"/>
+              </w:rPr>
+            </w:pPr>
+          </w:p>
+        </w:tc>
+        <w:tc>
+          <w:tcPr>
+            <w:tcW w:w="708" w:type="dxa"/>
             <w:vAlign w:val="center"/>
           </w:tcPr>
           <w:p>
@@ -670,53 +677,53 @@
         <w:tc>
           <w:tcPr>
             <w:cnfStyle w:val="001000000000"/>
-            <w:tcW w:w="1384" w:type="dxa"/>
+            <w:tcW w:w="1242" w:type="dxa"/>
             <w:vAlign w:val="center"/>
           </w:tcPr>
           <w:p/>
         </w:tc>
         <w:tc>
           <w:tcPr>
-            <w:tcW w:w="1511" w:type="dxa"/>
-            <w:vAlign w:val="center"/>
-          </w:tcPr>
-          <w:p>
-            <w:pPr>
-              <w:cnfStyle w:val="000000100000"/>
-            </w:pPr>
-          </w:p>
-        </w:tc>
-        <w:tc>
-          <w:tcPr>
-            <w:tcW w:w="967" w:type="dxa"/>
-            <w:vAlign w:val="center"/>
-          </w:tcPr>
-          <w:p>
-            <w:pPr>
-              <w:cnfStyle w:val="000000100000"/>
-              <w:rPr>
-                <w:sz w:val="20"/>
-              </w:rPr>
-            </w:pPr>
-          </w:p>
-        </w:tc>
-        <w:tc>
-          <w:tcPr>
-            <w:tcW w:w="697" w:type="dxa"/>
-            <w:vAlign w:val="center"/>
-          </w:tcPr>
-          <w:p>
-            <w:pPr>
-              <w:cnfStyle w:val="000000100000"/>
-              <w:rPr>
-                <w:sz w:val="20"/>
-              </w:rPr>
-            </w:pPr>
-          </w:p>
-        </w:tc>
-        <w:tc>
-          <w:tcPr>
-            <w:tcW w:w="1219" w:type="dxa"/>
+            <w:tcW w:w="1985" w:type="dxa"/>
+            <w:vAlign w:val="center"/>
+          </w:tcPr>
+          <w:p>
+            <w:pPr>
+              <w:cnfStyle w:val="000000100000"/>
+            </w:pPr>
+          </w:p>
+        </w:tc>
+        <w:tc>
+          <w:tcPr>
+            <w:tcW w:w="1134" w:type="dxa"/>
+            <w:vAlign w:val="center"/>
+          </w:tcPr>
+          <w:p>
+            <w:pPr>
+              <w:cnfStyle w:val="000000100000"/>
+              <w:rPr>
+                <w:sz w:val="20"/>
+              </w:rPr>
+            </w:pPr>
+          </w:p>
+        </w:tc>
+        <w:tc>
+          <w:tcPr>
+            <w:tcW w:w="709" w:type="dxa"/>
+            <w:vAlign w:val="center"/>
+          </w:tcPr>
+          <w:p>
+            <w:pPr>
+              <w:cnfStyle w:val="000000100000"/>
+              <w:rPr>
+                <w:sz w:val="20"/>
+              </w:rPr>
+            </w:pPr>
+          </w:p>
+        </w:tc>
+        <w:tc>
+          <w:tcPr>
+            <w:tcW w:w="708" w:type="dxa"/>
             <w:vAlign w:val="center"/>
           </w:tcPr>
           <w:p>
@@ -767,7 +774,6 @@
         <w:t xml:space="preserve"> means auto-increment.</w:t>
       </w:r>
     </w:p>
-    <w:p/>
     <w:p>
       <w:pPr>
         <w:pStyle w:val="Heading2"/>
@@ -784,6 +790,12 @@
           <w:sz w:val="32"/>
         </w:rPr>
         <w:t>cate</w:t>
+      </w:r>
+      <w:r>
+        <w:rPr>
+          <w:sz w:val="32"/>
+        </w:rPr>
+        <w:t>_cn</w:t>
       </w:r>
       <w:proofErr w:type="spellEnd"/>
     </w:p>
@@ -1007,6 +1019,9 @@
             </w:r>
             <w:proofErr w:type="spellEnd"/>
             <w:r>
+              <w:t>(5)</w:t>
+            </w:r>
+            <w:r>
               <w:rPr>
                 <w:rFonts w:hint="eastAsia"/>
               </w:rPr>
@@ -1095,10 +1110,13 @@
           <w:p>
             <w:proofErr w:type="spellStart"/>
             <w:r>
+              <w:t>cate</w:t>
+            </w:r>
+            <w:r>
+              <w:t>_</w:t>
+            </w:r>
+            <w:r>
               <w:t>name</w:t>
-            </w:r>
-            <w:r>
-              <w:t>_cn</w:t>
             </w:r>
             <w:proofErr w:type="spellEnd"/>
           </w:p>
@@ -1216,13 +1234,7 @@
             <w:tcW w:w="1384" w:type="dxa"/>
             <w:vAlign w:val="center"/>
           </w:tcPr>
-          <w:p>
-            <w:proofErr w:type="spellStart"/>
-            <w:r>
-              <w:t>name_en</w:t>
-            </w:r>
-            <w:proofErr w:type="spellEnd"/>
-          </w:p>
+          <w:p/>
         </w:tc>
         <w:tc>
           <w:tcPr>
@@ -1233,14 +1245,6 @@
             <w:pPr>
               <w:cnfStyle w:val="000000100000"/>
             </w:pPr>
-            <w:proofErr w:type="spellStart"/>
-            <w:r>
-              <w:t>varchar</w:t>
-            </w:r>
-            <w:proofErr w:type="spellEnd"/>
-            <w:r>
-              <w:t>(50)</w:t>
-            </w:r>
           </w:p>
         </w:tc>
         <w:tc>
@@ -1270,12 +1274,6 @@
                 <w:sz w:val="20"/>
               </w:rPr>
             </w:pPr>
-            <w:r>
-              <w:rPr>
-                <w:sz w:val="20"/>
-              </w:rPr>
-              <w:t>*</w:t>
-            </w:r>
           </w:p>
         </w:tc>
         <w:tc>
@@ -1301,13 +1299,180 @@
             <w:pPr>
               <w:cnfStyle w:val="000000100000"/>
             </w:pPr>
-            <w:r>
-              <w:t>The category's name in English.</w:t>
+          </w:p>
+        </w:tc>
+      </w:tr>
+    </w:tbl>
+    <w:p>
+      <w:pPr>
+        <w:pStyle w:val="Heading2"/>
+        <w:rPr>
+          <w:sz w:val="32"/>
+        </w:rPr>
+      </w:pPr>
+      <w:r>
+        <w:t xml:space="preserve">Table Name: </w:t>
+      </w:r>
+      <w:proofErr w:type="spellStart"/>
+      <w:r>
+        <w:rPr>
+          <w:sz w:val="32"/>
+        </w:rPr>
+        <w:t>cate_en</w:t>
+      </w:r>
+      <w:proofErr w:type="spellEnd"/>
+    </w:p>
+    <w:tbl>
+      <w:tblPr>
+        <w:tblStyle w:val="LightShading-Accent1"/>
+        <w:tblW w:w="0" w:type="auto"/>
+        <w:tblLayout w:type="fixed"/>
+        <w:tblLook w:val="04A0"/>
+      </w:tblPr>
+      <w:tblGrid>
+        <w:gridCol w:w="1384"/>
+        <w:gridCol w:w="1843"/>
+        <w:gridCol w:w="1134"/>
+        <w:gridCol w:w="850"/>
+        <w:gridCol w:w="993"/>
+        <w:gridCol w:w="3372"/>
+      </w:tblGrid>
+      <w:tr>
+        <w:trPr>
+          <w:cnfStyle w:val="100000000000"/>
+        </w:trPr>
+        <w:tc>
+          <w:tcPr>
+            <w:cnfStyle w:val="001000000000"/>
+            <w:tcW w:w="1384" w:type="dxa"/>
+            <w:vAlign w:val="center"/>
+          </w:tcPr>
+          <w:p>
+            <w:pPr>
+              <w:rPr>
+                <w:b w:val="0"/>
+                <w:sz w:val="20"/>
+              </w:rPr>
+            </w:pPr>
+            <w:r>
+              <w:rPr>
+                <w:sz w:val="20"/>
+              </w:rPr>
+              <w:t>NAME</w:t>
+            </w:r>
+          </w:p>
+        </w:tc>
+        <w:tc>
+          <w:tcPr>
+            <w:tcW w:w="1843" w:type="dxa"/>
+            <w:vAlign w:val="center"/>
+          </w:tcPr>
+          <w:p>
+            <w:pPr>
+              <w:cnfStyle w:val="100000000000"/>
+              <w:rPr>
+                <w:b w:val="0"/>
+                <w:sz w:val="20"/>
+              </w:rPr>
+            </w:pPr>
+            <w:r>
+              <w:rPr>
+                <w:sz w:val="20"/>
+              </w:rPr>
+              <w:t>DATA TYPE</w:t>
+            </w:r>
+          </w:p>
+        </w:tc>
+        <w:tc>
+          <w:tcPr>
+            <w:tcW w:w="1134" w:type="dxa"/>
+            <w:vAlign w:val="center"/>
+          </w:tcPr>
+          <w:p>
+            <w:pPr>
+              <w:jc w:val="center"/>
+              <w:cnfStyle w:val="100000000000"/>
+              <w:rPr>
+                <w:b w:val="0"/>
+                <w:sz w:val="20"/>
+              </w:rPr>
+            </w:pPr>
+            <w:r>
+              <w:rPr>
+                <w:sz w:val="20"/>
+              </w:rPr>
+              <w:t>DEFAULT</w:t>
+            </w:r>
+          </w:p>
+        </w:tc>
+        <w:tc>
+          <w:tcPr>
+            <w:tcW w:w="850" w:type="dxa"/>
+            <w:vAlign w:val="center"/>
+          </w:tcPr>
+          <w:p>
+            <w:pPr>
+              <w:jc w:val="center"/>
+              <w:cnfStyle w:val="100000000000"/>
+              <w:rPr>
+                <w:b w:val="0"/>
+                <w:sz w:val="20"/>
+              </w:rPr>
+            </w:pPr>
+            <w:r>
+              <w:rPr>
+                <w:sz w:val="20"/>
+              </w:rPr>
+              <w:t>NULL</w:t>
+            </w:r>
+          </w:p>
+        </w:tc>
+        <w:tc>
+          <w:tcPr>
+            <w:tcW w:w="993" w:type="dxa"/>
+            <w:vAlign w:val="center"/>
+          </w:tcPr>
+          <w:p>
+            <w:pPr>
+              <w:jc w:val="center"/>
+              <w:cnfStyle w:val="100000000000"/>
+              <w:rPr>
+                <w:sz w:val="20"/>
+              </w:rPr>
+            </w:pPr>
+            <w:r>
+              <w:rPr>
+                <w:sz w:val="20"/>
+              </w:rPr>
+              <w:t>A-I</w:t>
+            </w:r>
+          </w:p>
+        </w:tc>
+        <w:tc>
+          <w:tcPr>
+            <w:tcW w:w="3372" w:type="dxa"/>
+            <w:vAlign w:val="center"/>
+          </w:tcPr>
+          <w:p>
+            <w:pPr>
+              <w:cnfStyle w:val="100000000000"/>
+              <w:rPr>
+                <w:sz w:val="20"/>
+              </w:rPr>
+            </w:pPr>
+            <w:r>
+              <w:rPr>
+                <w:sz w:val="20"/>
+              </w:rPr>
+              <w:t>COMMENTS</w:t>
             </w:r>
           </w:p>
         </w:tc>
       </w:tr>
       <w:tr>
+        <w:trPr>
+          <w:cnfStyle w:val="000000100000"/>
+        </w:trPr>
         <w:tc>
           <w:tcPr>
             <w:cnfStyle w:val="001000000000"/>
@@ -1315,9 +1480,17 @@
             <w:vAlign w:val="center"/>
           </w:tcPr>
           <w:p>
+            <w:pPr>
+              <w:rPr>
+                <w:color w:val="FF0000"/>
+              </w:rPr>
+            </w:pPr>
             <w:proofErr w:type="spellStart"/>
             <w:r>
-              <w:t>name_fr</w:t>
+              <w:rPr>
+                <w:color w:val="FF0000"/>
+              </w:rPr>
+              <w:t>cate_id</w:t>
             </w:r>
             <w:proofErr w:type="spellEnd"/>
           </w:p>
@@ -1329,10 +1502,124 @@
           </w:tcPr>
           <w:p>
             <w:pPr>
-              <w:cnfStyle w:val="000000000000"/>
+              <w:cnfStyle w:val="000000100000"/>
             </w:pPr>
             <w:proofErr w:type="spellStart"/>
             <w:r>
+              <w:t>smalli</w:t>
+            </w:r>
+            <w:r>
+              <w:rPr>
+                <w:rFonts w:hint="eastAsia"/>
+              </w:rPr>
+              <w:t>nt</w:t>
+            </w:r>
+            <w:proofErr w:type="spellEnd"/>
+            <w:r>
+              <w:t>(5)</w:t>
+            </w:r>
+            <w:r>
+              <w:rPr>
+                <w:rFonts w:hint="eastAsia"/>
+              </w:rPr>
+              <w:t xml:space="preserve"> unsigned</w:t>
+            </w:r>
+          </w:p>
+        </w:tc>
+        <w:tc>
+          <w:tcPr>
+            <w:tcW w:w="1134" w:type="dxa"/>
+            <w:vAlign w:val="center"/>
+          </w:tcPr>
+          <w:p>
+            <w:pPr>
+              <w:jc w:val="center"/>
+              <w:cnfStyle w:val="000000100000"/>
+              <w:rPr>
+                <w:sz w:val="20"/>
+              </w:rPr>
+            </w:pPr>
+          </w:p>
+        </w:tc>
+        <w:tc>
+          <w:tcPr>
+            <w:tcW w:w="850" w:type="dxa"/>
+            <w:vAlign w:val="center"/>
+          </w:tcPr>
+          <w:p>
+            <w:pPr>
+              <w:jc w:val="center"/>
+              <w:cnfStyle w:val="000000100000"/>
+              <w:rPr>
+                <w:b/>
+                <w:sz w:val="20"/>
+              </w:rPr>
+            </w:pPr>
+          </w:p>
+        </w:tc>
+        <w:tc>
+          <w:tcPr>
+            <w:tcW w:w="993" w:type="dxa"/>
+            <w:vAlign w:val="center"/>
+          </w:tcPr>
+          <w:p>
+            <w:pPr>
+              <w:jc w:val="center"/>
+              <w:cnfStyle w:val="000000100000"/>
+              <w:rPr>
+                <w:b/>
+                <w:sz w:val="20"/>
+              </w:rPr>
+            </w:pPr>
+            <w:r>
+              <w:rPr>
+                <w:sz w:val="20"/>
+              </w:rPr>
+              <w:t>Yes</w:t>
+            </w:r>
+          </w:p>
+        </w:tc>
+        <w:tc>
+          <w:tcPr>
+            <w:tcW w:w="3372" w:type="dxa"/>
+            <w:vAlign w:val="center"/>
+          </w:tcPr>
+          <w:p>
+            <w:pPr>
+              <w:cnfStyle w:val="000000100000"/>
+            </w:pPr>
+            <w:r>
+              <w:t>Primary Key. Category ID.</w:t>
+            </w:r>
+          </w:p>
+        </w:tc>
+      </w:tr>
+      <w:tr>
+        <w:tc>
+          <w:tcPr>
+            <w:cnfStyle w:val="001000000000"/>
+            <w:tcW w:w="1384" w:type="dxa"/>
+            <w:vAlign w:val="center"/>
+          </w:tcPr>
+          <w:p>
+            <w:proofErr w:type="spellStart"/>
+            <w:r>
+              <w:t>cate_name</w:t>
+            </w:r>
+            <w:proofErr w:type="spellEnd"/>
+          </w:p>
+        </w:tc>
+        <w:tc>
+          <w:tcPr>
+            <w:tcW w:w="1843" w:type="dxa"/>
+            <w:vAlign w:val="center"/>
+          </w:tcPr>
+          <w:p>
+            <w:pPr>
+              <w:cnfStyle w:val="000000000000"/>
+            </w:pPr>
+            <w:proofErr w:type="spellStart"/>
+            <w:r>
               <w:t>varchar</w:t>
             </w:r>
             <w:proofErr w:type="spellEnd"/>
@@ -1348,6 +1635,7 @@
           </w:tcPr>
           <w:p>
             <w:pPr>
+              <w:jc w:val="center"/>
               <w:cnfStyle w:val="000000000000"/>
               <w:rPr>
                 <w:sz w:val="20"/>
@@ -1365,11 +1653,13 @@
               <w:jc w:val="center"/>
               <w:cnfStyle w:val="000000000000"/>
               <w:rPr>
-                <w:sz w:val="20"/>
-              </w:rPr>
-            </w:pPr>
-            <w:r>
-              <w:rPr>
+                <w:b/>
+                <w:sz w:val="20"/>
+              </w:rPr>
+            </w:pPr>
+            <w:r>
+              <w:rPr>
+                <w:b/>
                 <w:sz w:val="20"/>
               </w:rPr>
               <w:t>*</w:t>
@@ -1383,6 +1673,7 @@
           </w:tcPr>
           <w:p>
             <w:pPr>
+              <w:jc w:val="center"/>
               <w:cnfStyle w:val="000000000000"/>
               <w:rPr>
                 <w:sz w:val="20"/>
@@ -1398,9 +1689,501 @@
           <w:p>
             <w:pPr>
               <w:cnfStyle w:val="000000000000"/>
-            </w:pPr>
-            <w:r>
-              <w:t>The category's name in French.</w:t>
+              <w:rPr>
+                <w:b/>
+                <w:sz w:val="20"/>
+              </w:rPr>
+            </w:pPr>
+            <w:r>
+              <w:t xml:space="preserve"> The category's name in </w:t>
+            </w:r>
+            <w:r>
+              <w:t>English</w:t>
+            </w:r>
+            <w:r>
+              <w:t xml:space="preserve">. </w:t>
+            </w:r>
+          </w:p>
+        </w:tc>
+      </w:tr>
+      <w:tr>
+        <w:trPr>
+          <w:cnfStyle w:val="000000100000"/>
+        </w:trPr>
+        <w:tc>
+          <w:tcPr>
+            <w:cnfStyle w:val="001000000000"/>
+            <w:tcW w:w="1384" w:type="dxa"/>
+            <w:vAlign w:val="center"/>
+          </w:tcPr>
+          <w:p/>
+        </w:tc>
+        <w:tc>
+          <w:tcPr>
+            <w:tcW w:w="1843" w:type="dxa"/>
+            <w:vAlign w:val="center"/>
+          </w:tcPr>
+          <w:p>
+            <w:pPr>
+              <w:cnfStyle w:val="000000100000"/>
+            </w:pPr>
+          </w:p>
+        </w:tc>
+        <w:tc>
+          <w:tcPr>
+            <w:tcW w:w="1134" w:type="dxa"/>
+            <w:vAlign w:val="center"/>
+          </w:tcPr>
+          <w:p>
+            <w:pPr>
+              <w:cnfStyle w:val="000000100000"/>
+              <w:rPr>
+                <w:sz w:val="20"/>
+              </w:rPr>
+            </w:pPr>
+          </w:p>
+        </w:tc>
+        <w:tc>
+          <w:tcPr>
+            <w:tcW w:w="850" w:type="dxa"/>
+            <w:vAlign w:val="center"/>
+          </w:tcPr>
+          <w:p>
+            <w:pPr>
+              <w:jc w:val="center"/>
+              <w:cnfStyle w:val="000000100000"/>
+              <w:rPr>
+                <w:sz w:val="20"/>
+              </w:rPr>
+            </w:pPr>
+          </w:p>
+        </w:tc>
+        <w:tc>
+          <w:tcPr>
+            <w:tcW w:w="993" w:type="dxa"/>
+            <w:vAlign w:val="center"/>
+          </w:tcPr>
+          <w:p>
+            <w:pPr>
+              <w:cnfStyle w:val="000000100000"/>
+              <w:rPr>
+                <w:sz w:val="20"/>
+              </w:rPr>
+            </w:pPr>
+          </w:p>
+        </w:tc>
+        <w:tc>
+          <w:tcPr>
+            <w:tcW w:w="3372" w:type="dxa"/>
+            <w:vAlign w:val="center"/>
+          </w:tcPr>
+          <w:p>
+            <w:pPr>
+              <w:cnfStyle w:val="000000100000"/>
+            </w:pPr>
+          </w:p>
+        </w:tc>
+      </w:tr>
+    </w:tbl>
+    <w:p>
+      <w:pPr>
+        <w:pStyle w:val="Heading2"/>
+        <w:rPr>
+          <w:sz w:val="32"/>
+        </w:rPr>
+      </w:pPr>
+      <w:r>
+        <w:t xml:space="preserve">Table Name: </w:t>
+      </w:r>
+      <w:proofErr w:type="spellStart"/>
+      <w:r>
+        <w:rPr>
+          <w:sz w:val="32"/>
+        </w:rPr>
+        <w:t>cate_fr</w:t>
+      </w:r>
+      <w:proofErr w:type="spellEnd"/>
+    </w:p>
+    <w:tbl>
+      <w:tblPr>
+        <w:tblStyle w:val="LightShading-Accent1"/>
+        <w:tblW w:w="0" w:type="auto"/>
+        <w:tblLayout w:type="fixed"/>
+        <w:tblLook w:val="04A0"/>
+      </w:tblPr>
+      <w:tblGrid>
+        <w:gridCol w:w="1384"/>
+        <w:gridCol w:w="1843"/>
+        <w:gridCol w:w="1134"/>
+        <w:gridCol w:w="850"/>
+        <w:gridCol w:w="993"/>
+        <w:gridCol w:w="3372"/>
+      </w:tblGrid>
+      <w:tr>
+        <w:trPr>
+          <w:cnfStyle w:val="100000000000"/>
+        </w:trPr>
+        <w:tc>
+          <w:tcPr>
+            <w:cnfStyle w:val="001000000000"/>
+            <w:tcW w:w="1384" w:type="dxa"/>
+            <w:vAlign w:val="center"/>
+          </w:tcPr>
+          <w:p>
+            <w:pPr>
+              <w:rPr>
+                <w:b w:val="0"/>
+                <w:sz w:val="20"/>
+              </w:rPr>
+            </w:pPr>
+            <w:r>
+              <w:rPr>
+                <w:sz w:val="20"/>
+              </w:rPr>
+              <w:t>NAME</w:t>
+            </w:r>
+          </w:p>
+        </w:tc>
+        <w:tc>
+          <w:tcPr>
+            <w:tcW w:w="1843" w:type="dxa"/>
+            <w:vAlign w:val="center"/>
+          </w:tcPr>
+          <w:p>
+            <w:pPr>
+              <w:cnfStyle w:val="100000000000"/>
+              <w:rPr>
+                <w:b w:val="0"/>
+                <w:sz w:val="20"/>
+              </w:rPr>
+            </w:pPr>
+            <w:r>
+              <w:rPr>
+                <w:sz w:val="20"/>
+              </w:rPr>
+              <w:t>DATA TYPE</w:t>
+            </w:r>
+          </w:p>
+        </w:tc>
+        <w:tc>
+          <w:tcPr>
+            <w:tcW w:w="1134" w:type="dxa"/>
+            <w:vAlign w:val="center"/>
+          </w:tcPr>
+          <w:p>
+            <w:pPr>
+              <w:jc w:val="center"/>
+              <w:cnfStyle w:val="100000000000"/>
+              <w:rPr>
+                <w:b w:val="0"/>
+                <w:sz w:val="20"/>
+              </w:rPr>
+            </w:pPr>
+            <w:r>
+              <w:rPr>
+                <w:sz w:val="20"/>
+              </w:rPr>
+              <w:t>DEFAULT</w:t>
+            </w:r>
+          </w:p>
+        </w:tc>
+        <w:tc>
+          <w:tcPr>
+            <w:tcW w:w="850" w:type="dxa"/>
+            <w:vAlign w:val="center"/>
+          </w:tcPr>
+          <w:p>
+            <w:pPr>
+              <w:jc w:val="center"/>
+              <w:cnfStyle w:val="100000000000"/>
+              <w:rPr>
+                <w:b w:val="0"/>
+                <w:sz w:val="20"/>
+              </w:rPr>
+            </w:pPr>
+            <w:r>
+              <w:rPr>
+                <w:sz w:val="20"/>
+              </w:rPr>
+              <w:t>NULL</w:t>
+            </w:r>
+          </w:p>
+        </w:tc>
+        <w:tc>
+          <w:tcPr>
+            <w:tcW w:w="993" w:type="dxa"/>
+            <w:vAlign w:val="center"/>
+          </w:tcPr>
+          <w:p>
+            <w:pPr>
+              <w:jc w:val="center"/>
+              <w:cnfStyle w:val="100000000000"/>
+              <w:rPr>
+                <w:sz w:val="20"/>
+              </w:rPr>
+            </w:pPr>
+            <w:r>
+              <w:rPr>
+                <w:sz w:val="20"/>
+              </w:rPr>
+              <w:t>A-I</w:t>
+            </w:r>
+          </w:p>
+        </w:tc>
+        <w:tc>
+          <w:tcPr>
+            <w:tcW w:w="3372" w:type="dxa"/>
+            <w:vAlign w:val="center"/>
+          </w:tcPr>
+          <w:p>
+            <w:pPr>
+              <w:cnfStyle w:val="100000000000"/>
+              <w:rPr>
+                <w:sz w:val="20"/>
+              </w:rPr>
+            </w:pPr>
+            <w:r>
+              <w:rPr>
+                <w:sz w:val="20"/>
+              </w:rPr>
+              <w:t>COMMENTS</w:t>
+            </w:r>
+          </w:p>
+        </w:tc>
+      </w:tr>
+      <w:tr>
+        <w:trPr>
+          <w:cnfStyle w:val="000000100000"/>
+        </w:trPr>
+        <w:tc>
+          <w:tcPr>
+            <w:cnfStyle w:val="001000000000"/>
+            <w:tcW w:w="1384" w:type="dxa"/>
+            <w:vAlign w:val="center"/>
+          </w:tcPr>
+          <w:p>
+            <w:pPr>
+              <w:rPr>
+                <w:color w:val="FF0000"/>
+              </w:rPr>
+            </w:pPr>
+            <w:proofErr w:type="spellStart"/>
+            <w:r>
+              <w:rPr>
+                <w:color w:val="FF0000"/>
+              </w:rPr>
+              <w:t>cate_id</w:t>
+            </w:r>
+            <w:proofErr w:type="spellEnd"/>
+          </w:p>
+        </w:tc>
+        <w:tc>
+          <w:tcPr>
+            <w:tcW w:w="1843" w:type="dxa"/>
+            <w:vAlign w:val="center"/>
+          </w:tcPr>
+          <w:p>
+            <w:pPr>
+              <w:cnfStyle w:val="000000100000"/>
+            </w:pPr>
+            <w:proofErr w:type="spellStart"/>
+            <w:r>
+              <w:t>smalli</w:t>
+            </w:r>
+            <w:r>
+              <w:rPr>
+                <w:rFonts w:hint="eastAsia"/>
+              </w:rPr>
+              <w:t>nt</w:t>
+            </w:r>
+            <w:proofErr w:type="spellEnd"/>
+            <w:r>
+              <w:t>(5)</w:t>
+            </w:r>
+            <w:r>
+              <w:rPr>
+                <w:rFonts w:hint="eastAsia"/>
+              </w:rPr>
+              <w:t xml:space="preserve"> unsigned</w:t>
+            </w:r>
+          </w:p>
+        </w:tc>
+        <w:tc>
+          <w:tcPr>
+            <w:tcW w:w="1134" w:type="dxa"/>
+            <w:vAlign w:val="center"/>
+          </w:tcPr>
+          <w:p>
+            <w:pPr>
+              <w:jc w:val="center"/>
+              <w:cnfStyle w:val="000000100000"/>
+              <w:rPr>
+                <w:sz w:val="20"/>
+              </w:rPr>
+            </w:pPr>
+          </w:p>
+        </w:tc>
+        <w:tc>
+          <w:tcPr>
+            <w:tcW w:w="850" w:type="dxa"/>
+            <w:vAlign w:val="center"/>
+          </w:tcPr>
+          <w:p>
+            <w:pPr>
+              <w:jc w:val="center"/>
+              <w:cnfStyle w:val="000000100000"/>
+              <w:rPr>
+                <w:b/>
+                <w:sz w:val="20"/>
+              </w:rPr>
+            </w:pPr>
+          </w:p>
+        </w:tc>
+        <w:tc>
+          <w:tcPr>
+            <w:tcW w:w="993" w:type="dxa"/>
+            <w:vAlign w:val="center"/>
+          </w:tcPr>
+          <w:p>
+            <w:pPr>
+              <w:jc w:val="center"/>
+              <w:cnfStyle w:val="000000100000"/>
+              <w:rPr>
+                <w:b/>
+                <w:sz w:val="20"/>
+              </w:rPr>
+            </w:pPr>
+            <w:r>
+              <w:rPr>
+                <w:sz w:val="20"/>
+              </w:rPr>
+              <w:t>Yes</w:t>
+            </w:r>
+          </w:p>
+        </w:tc>
+        <w:tc>
+          <w:tcPr>
+            <w:tcW w:w="3372" w:type="dxa"/>
+            <w:vAlign w:val="center"/>
+          </w:tcPr>
+          <w:p>
+            <w:pPr>
+              <w:cnfStyle w:val="000000100000"/>
+            </w:pPr>
+            <w:r>
+              <w:t>Primary Key. Category ID.</w:t>
+            </w:r>
+          </w:p>
+        </w:tc>
+      </w:tr>
+      <w:tr>
+        <w:tc>
+          <w:tcPr>
+            <w:cnfStyle w:val="001000000000"/>
+            <w:tcW w:w="1384" w:type="dxa"/>
+            <w:vAlign w:val="center"/>
+          </w:tcPr>
+          <w:p>
+            <w:proofErr w:type="spellStart"/>
+            <w:r>
+              <w:t>cate_name</w:t>
+            </w:r>
+            <w:proofErr w:type="spellEnd"/>
+          </w:p>
+        </w:tc>
+        <w:tc>
+          <w:tcPr>
+            <w:tcW w:w="1843" w:type="dxa"/>
+            <w:vAlign w:val="center"/>
+          </w:tcPr>
+          <w:p>
+            <w:pPr>
+              <w:cnfStyle w:val="000000000000"/>
+            </w:pPr>
+            <w:proofErr w:type="spellStart"/>
+            <w:r>
+              <w:t>varchar</w:t>
+            </w:r>
+            <w:proofErr w:type="spellEnd"/>
+            <w:r>
+              <w:t>(50)</w:t>
+            </w:r>
+          </w:p>
+        </w:tc>
+        <w:tc>
+          <w:tcPr>
+            <w:tcW w:w="1134" w:type="dxa"/>
+            <w:vAlign w:val="center"/>
+          </w:tcPr>
+          <w:p>
+            <w:pPr>
+              <w:jc w:val="center"/>
+              <w:cnfStyle w:val="000000000000"/>
+              <w:rPr>
+                <w:sz w:val="20"/>
+              </w:rPr>
+            </w:pPr>
+          </w:p>
+        </w:tc>
+        <w:tc>
+          <w:tcPr>
+            <w:tcW w:w="850" w:type="dxa"/>
+            <w:vAlign w:val="center"/>
+          </w:tcPr>
+          <w:p>
+            <w:pPr>
+              <w:jc w:val="center"/>
+              <w:cnfStyle w:val="000000000000"/>
+              <w:rPr>
+                <w:b/>
+                <w:sz w:val="20"/>
+              </w:rPr>
+            </w:pPr>
+            <w:r>
+              <w:rPr>
+                <w:b/>
+                <w:sz w:val="20"/>
+              </w:rPr>
+              <w:t>*</w:t>
+            </w:r>
+          </w:p>
+        </w:tc>
+        <w:tc>
+          <w:tcPr>
+            <w:tcW w:w="993" w:type="dxa"/>
+            <w:vAlign w:val="center"/>
+          </w:tcPr>
+          <w:p>
+            <w:pPr>
+              <w:jc w:val="center"/>
+              <w:cnfStyle w:val="000000000000"/>
+              <w:rPr>
+                <w:sz w:val="20"/>
+              </w:rPr>
+            </w:pPr>
+          </w:p>
+        </w:tc>
+        <w:tc>
+          <w:tcPr>
+            <w:tcW w:w="3372" w:type="dxa"/>
+            <w:vAlign w:val="center"/>
+          </w:tcPr>
+          <w:p>
+            <w:pPr>
+              <w:cnfStyle w:val="000000000000"/>
+              <w:rPr>
+                <w:b/>
+                <w:sz w:val="20"/>
+              </w:rPr>
+            </w:pPr>
+            <w:r>
+              <w:t xml:space="preserve"> The category's name in </w:t>
+            </w:r>
+            <w:r>
+              <w:t>French</w:t>
+            </w:r>
+            <w:r>
+              <w:t xml:space="preserve">. </w:t>
             </w:r>
           </w:p>
         </w:tc>
@@ -1712,10 +2495,20 @@
             </w:r>
             <w:proofErr w:type="spellEnd"/>
             <w:r>
+              <w:t>(10)</w:t>
+            </w:r>
+            <w:r>
               <w:rPr>
                 <w:rFonts w:hint="eastAsia"/>
               </w:rPr>
-              <w:t xml:space="preserve"> unsigned</w:t>
+              <w:t xml:space="preserve"> </w:t>
+            </w:r>
+            <w:r>
+              <w:rPr>
+                <w:rFonts w:hint="eastAsia"/>
+              </w:rPr>
+              <w:lastRenderedPageBreak/>
+              <w:t>unsigned</w:t>
             </w:r>
           </w:p>
         </w:tc>
@@ -1800,6 +2593,7 @@
               <w:rPr>
                 <w:rFonts w:hint="eastAsia"/>
               </w:rPr>
+              <w:lastRenderedPageBreak/>
               <w:t>c</w:t>
             </w:r>
             <w:r>
@@ -1834,6 +2628,9 @@
               <w:t>int</w:t>
             </w:r>
             <w:proofErr w:type="spellEnd"/>
+            <w:r>
+              <w:t>(5)</w:t>
+            </w:r>
             <w:r>
               <w:rPr>
                 <w:rFonts w:hint="eastAsia"/>
@@ -1910,16 +2707,8 @@
             <w:vAlign w:val="center"/>
           </w:tcPr>
           <w:p>
-            <w:pPr>
-              <w:rPr>
-                <w:strike/>
-              </w:rPr>
-            </w:pPr>
             <w:proofErr w:type="spellStart"/>
             <w:r>
-              <w:rPr>
-                <w:strike/>
-              </w:rPr>
               <w:t>dish_no</w:t>
             </w:r>
             <w:proofErr w:type="spellEnd"/>
@@ -1933,15 +2722,11 @@
           <w:p>
             <w:pPr>
               <w:cnfStyle w:val="000000100000"/>
-              <w:rPr>
-                <w:strike/>
-              </w:rPr>
             </w:pPr>
             <w:proofErr w:type="spellStart"/>
             <w:r>
               <w:rPr>
                 <w:rFonts w:hint="eastAsia"/>
-                <w:strike/>
               </w:rPr>
               <w:t>varchar</w:t>
             </w:r>
@@ -1949,7 +2734,6 @@
             <w:r>
               <w:rPr>
                 <w:rFonts w:hint="eastAsia"/>
-                <w:strike/>
               </w:rPr>
               <w:t>(50)</w:t>
             </w:r>
@@ -1964,7 +2748,6 @@
             <w:pPr>
               <w:cnfStyle w:val="000000100000"/>
               <w:rPr>
-                <w:strike/>
                 <w:sz w:val="20"/>
               </w:rPr>
             </w:pPr>
@@ -1979,7 +2762,6 @@
             <w:pPr>
               <w:cnfStyle w:val="000000100000"/>
               <w:rPr>
-                <w:strike/>
                 <w:sz w:val="20"/>
               </w:rPr>
             </w:pPr>
@@ -1994,7 +2776,6 @@
             <w:pPr>
               <w:cnfStyle w:val="000000100000"/>
               <w:rPr>
-                <w:strike/>
                 <w:sz w:val="20"/>
               </w:rPr>
             </w:pPr>
@@ -2008,14 +2789,8 @@
           <w:p>
             <w:pPr>
               <w:cnfStyle w:val="000000100000"/>
-              <w:rPr>
-                <w:strike/>
-              </w:rPr>
-            </w:pPr>
-            <w:r>
-              <w:rPr>
-                <w:strike/>
-              </w:rPr>
+            </w:pPr>
+            <w:r>
               <w:t>Dish number.</w:t>
             </w:r>
           </w:p>
@@ -2053,6 +2828,9 @@
               <w:t>int</w:t>
             </w:r>
             <w:proofErr w:type="spellEnd"/>
+            <w:r>
+              <w:t>(10)</w:t>
+            </w:r>
             <w:r>
               <w:rPr>
                 <w:rFonts w:hint="eastAsia"/>
@@ -2365,6 +3143,9 @@
             </w:r>
             <w:proofErr w:type="spellEnd"/>
             <w:r>
+              <w:t>(10)</w:t>
+            </w:r>
+            <w:r>
               <w:rPr>
                 <w:rFonts w:hint="eastAsia"/>
               </w:rPr>
@@ -2657,7 +3438,13 @@
               <w:cnfStyle w:val="000000100000"/>
             </w:pPr>
             <w:r>
-              <w:t>0 means the dish is not hot for sell.</w:t>
+              <w:t xml:space="preserve">0 means the dish is </w:t>
+            </w:r>
+            <w:r>
+              <w:t>NOT</w:t>
+            </w:r>
+            <w:r>
+              <w:t xml:space="preserve"> hot for sell.</w:t>
             </w:r>
           </w:p>
         </w:tc>
@@ -2670,9 +3457,14 @@
             <w:vAlign w:val="center"/>
           </w:tcPr>
           <w:p>
+            <w:pPr>
+              <w:rPr>
+                <w:rFonts w:hint="eastAsia"/>
+              </w:rPr>
+            </w:pPr>
             <w:proofErr w:type="spellStart"/>
             <w:r>
-              <w:t>name_cn</w:t>
+              <w:t>is_spicy</w:t>
             </w:r>
             <w:proofErr w:type="spellEnd"/>
           </w:p>
@@ -2688,11 +3480,17 @@
             </w:pPr>
             <w:proofErr w:type="spellStart"/>
             <w:r>
-              <w:t>varchar</w:t>
+              <w:rPr>
+                <w:rFonts w:hint="eastAsia"/>
+              </w:rPr>
+              <w:t>tingyint</w:t>
             </w:r>
             <w:proofErr w:type="spellEnd"/>
             <w:r>
-              <w:t>(50)</w:t>
+              <w:rPr>
+                <w:rFonts w:hint="eastAsia"/>
+              </w:rPr>
+              <w:t>(1)</w:t>
             </w:r>
           </w:p>
         </w:tc>
@@ -2708,6 +3506,12 @@
                 <w:sz w:val="20"/>
               </w:rPr>
             </w:pPr>
+            <w:r>
+              <w:rPr>
+                <w:sz w:val="20"/>
+              </w:rPr>
+              <w:t>0</w:t>
+            </w:r>
           </w:p>
         </w:tc>
         <w:tc>
@@ -2722,12 +3526,6 @@
                 <w:sz w:val="20"/>
               </w:rPr>
             </w:pPr>
-            <w:r>
-              <w:rPr>
-                <w:sz w:val="20"/>
-              </w:rPr>
-              <w:t>*</w:t>
-            </w:r>
           </w:p>
         </w:tc>
         <w:tc>
@@ -2754,7 +3552,19 @@
               <w:cnfStyle w:val="000000000000"/>
             </w:pPr>
             <w:r>
-              <w:t>Dish name in Chinese.</w:t>
+              <w:t xml:space="preserve">0 means the dish is </w:t>
+            </w:r>
+            <w:r>
+              <w:t>NOT</w:t>
+            </w:r>
+            <w:r>
+              <w:t xml:space="preserve"> </w:t>
+            </w:r>
+            <w:r>
+              <w:t>spicy</w:t>
+            </w:r>
+            <w:r>
+              <w:t>.</w:t>
             </w:r>
           </w:p>
         </w:tc>
@@ -2770,12 +3580,11 @@
             <w:vAlign w:val="center"/>
           </w:tcPr>
           <w:p>
-            <w:proofErr w:type="spellStart"/>
-            <w:r>
-              <w:lastRenderedPageBreak/>
-              <w:t>name_en</w:t>
-            </w:r>
-            <w:proofErr w:type="spellEnd"/>
+            <w:pPr>
+              <w:rPr>
+                <w:rFonts w:hint="eastAsia"/>
+              </w:rPr>
+            </w:pPr>
           </w:p>
         </w:tc>
         <w:tc>
@@ -2786,15 +3595,10 @@
           <w:p>
             <w:pPr>
               <w:cnfStyle w:val="000000100000"/>
-            </w:pPr>
-            <w:proofErr w:type="spellStart"/>
-            <w:r>
-              <w:t>varchar</w:t>
-            </w:r>
-            <w:proofErr w:type="spellEnd"/>
-            <w:r>
-              <w:t>(50)</w:t>
-            </w:r>
+              <w:rPr>
+                <w:rFonts w:hint="eastAsia"/>
+              </w:rPr>
+            </w:pPr>
           </w:p>
         </w:tc>
         <w:tc>
@@ -2823,12 +3627,6 @@
                 <w:sz w:val="20"/>
               </w:rPr>
             </w:pPr>
-            <w:r>
-              <w:rPr>
-                <w:sz w:val="20"/>
-              </w:rPr>
-              <w:t>*</w:t>
-            </w:r>
           </w:p>
         </w:tc>
         <w:tc>
@@ -2854,13 +3652,47 @@
             <w:pPr>
               <w:cnfStyle w:val="000000100000"/>
             </w:pPr>
-            <w:r>
-              <w:t>Dish name in English.</w:t>
-            </w:r>
           </w:p>
         </w:tc>
       </w:tr>
+    </w:tbl>
+    <w:p>
+      <w:pPr>
+        <w:pStyle w:val="Heading2"/>
+        <w:rPr>
+          <w:sz w:val="32"/>
+        </w:rPr>
+      </w:pPr>
+      <w:r>
+        <w:t xml:space="preserve">Table Name: </w:t>
+      </w:r>
+      <w:proofErr w:type="spellStart"/>
+      <w:r>
+        <w:rPr>
+          <w:sz w:val="32"/>
+        </w:rPr>
+        <w:t>dish_cn</w:t>
+      </w:r>
+      <w:proofErr w:type="spellEnd"/>
+    </w:p>
+    <w:tbl>
+      <w:tblPr>
+        <w:tblStyle w:val="LightShading-Accent1"/>
+        <w:tblW w:w="0" w:type="auto"/>
+        <w:tblLook w:val="04A0"/>
+      </w:tblPr>
+      <w:tblGrid>
+        <w:gridCol w:w="1451"/>
+        <w:gridCol w:w="1508"/>
+        <w:gridCol w:w="967"/>
+        <w:gridCol w:w="696"/>
+        <w:gridCol w:w="826"/>
+        <w:gridCol w:w="4128"/>
+      </w:tblGrid>
       <w:tr>
+        <w:trPr>
+          <w:cnfStyle w:val="100000000000"/>
+        </w:trPr>
         <w:tc>
           <w:tcPr>
             <w:cnfStyle w:val="001000000000"/>
@@ -2868,11 +3700,18 @@
             <w:vAlign w:val="center"/>
           </w:tcPr>
           <w:p>
-            <w:proofErr w:type="spellStart"/>
-            <w:r>
-              <w:t>name_fr</w:t>
-            </w:r>
-            <w:proofErr w:type="spellEnd"/>
+            <w:pPr>
+              <w:rPr>
+                <w:b w:val="0"/>
+                <w:sz w:val="20"/>
+              </w:rPr>
+            </w:pPr>
+            <w:r>
+              <w:rPr>
+                <w:sz w:val="20"/>
+              </w:rPr>
+              <w:t>NAME</w:t>
+            </w:r>
           </w:p>
         </w:tc>
         <w:tc>
@@ -2882,15 +3721,17 @@
           </w:tcPr>
           <w:p>
             <w:pPr>
-              <w:cnfStyle w:val="000000000000"/>
-            </w:pPr>
-            <w:proofErr w:type="spellStart"/>
-            <w:r>
-              <w:t>varchar</w:t>
-            </w:r>
-            <w:proofErr w:type="spellEnd"/>
-            <w:r>
-              <w:t>(50)</w:t>
+              <w:cnfStyle w:val="100000000000"/>
+              <w:rPr>
+                <w:b w:val="0"/>
+                <w:sz w:val="20"/>
+              </w:rPr>
+            </w:pPr>
+            <w:r>
+              <w:rPr>
+                <w:sz w:val="20"/>
+              </w:rPr>
+              <w:t>DATA TYPE</w:t>
             </w:r>
           </w:p>
         </w:tc>
@@ -2901,11 +3742,19 @@
           </w:tcPr>
           <w:p>
             <w:pPr>
-              <w:cnfStyle w:val="000000000000"/>
-              <w:rPr>
-                <w:sz w:val="20"/>
-              </w:rPr>
-            </w:pPr>
+              <w:jc w:val="center"/>
+              <w:cnfStyle w:val="100000000000"/>
+              <w:rPr>
+                <w:b w:val="0"/>
+                <w:sz w:val="20"/>
+              </w:rPr>
+            </w:pPr>
+            <w:r>
+              <w:rPr>
+                <w:sz w:val="20"/>
+              </w:rPr>
+              <w:t>DEFAULT</w:t>
+            </w:r>
           </w:p>
         </w:tc>
         <w:tc>
@@ -2915,16 +3764,18 @@
           </w:tcPr>
           <w:p>
             <w:pPr>
-              <w:cnfStyle w:val="000000000000"/>
-              <w:rPr>
-                <w:sz w:val="20"/>
-              </w:rPr>
-            </w:pPr>
-            <w:r>
-              <w:rPr>
-                <w:sz w:val="20"/>
-              </w:rPr>
-              <w:t>*</w:t>
+              <w:jc w:val="center"/>
+              <w:cnfStyle w:val="100000000000"/>
+              <w:rPr>
+                <w:b w:val="0"/>
+                <w:sz w:val="20"/>
+              </w:rPr>
+            </w:pPr>
+            <w:r>
+              <w:rPr>
+                <w:sz w:val="20"/>
+              </w:rPr>
+              <w:t>NULL</w:t>
             </w:r>
           </w:p>
         </w:tc>
@@ -2935,11 +3786,18 @@
           </w:tcPr>
           <w:p>
             <w:pPr>
-              <w:cnfStyle w:val="000000000000"/>
-              <w:rPr>
-                <w:sz w:val="20"/>
-              </w:rPr>
-            </w:pPr>
+              <w:jc w:val="center"/>
+              <w:cnfStyle w:val="100000000000"/>
+              <w:rPr>
+                <w:sz w:val="20"/>
+              </w:rPr>
+            </w:pPr>
+            <w:r>
+              <w:rPr>
+                <w:sz w:val="20"/>
+              </w:rPr>
+              <w:t>A-I</w:t>
+            </w:r>
           </w:p>
         </w:tc>
         <w:tc>
@@ -2949,10 +3807,16 @@
           </w:tcPr>
           <w:p>
             <w:pPr>
-              <w:cnfStyle w:val="000000000000"/>
-            </w:pPr>
-            <w:r>
-              <w:t>Dish name in French.</w:t>
+              <w:cnfStyle w:val="100000000000"/>
+              <w:rPr>
+                <w:sz w:val="20"/>
+              </w:rPr>
+            </w:pPr>
+            <w:r>
+              <w:rPr>
+                <w:sz w:val="20"/>
+              </w:rPr>
+              <w:t>COMMENTS</w:t>
             </w:r>
           </w:p>
         </w:tc>
@@ -2968,9 +3832,17 @@
             <w:vAlign w:val="center"/>
           </w:tcPr>
           <w:p>
+            <w:pPr>
+              <w:rPr>
+                <w:color w:val="FF0000"/>
+              </w:rPr>
+            </w:pPr>
             <w:proofErr w:type="spellStart"/>
             <w:r>
-              <w:t>desc_cn</w:t>
+              <w:rPr>
+                <w:color w:val="FF0000"/>
+              </w:rPr>
+              <w:t>dish_id</w:t>
             </w:r>
             <w:proofErr w:type="spellEnd"/>
           </w:p>
@@ -2986,12 +3858,24 @@
             </w:pPr>
             <w:proofErr w:type="spellStart"/>
             <w:r>
+              <w:t>i</w:t>
+            </w:r>
+            <w:r>
               <w:rPr>
                 <w:rFonts w:hint="eastAsia"/>
               </w:rPr>
-              <w:t>mediumtext</w:t>
+              <w:t>nt</w:t>
             </w:r>
             <w:proofErr w:type="spellEnd"/>
+            <w:r>
+              <w:t>(10)</w:t>
+            </w:r>
+            <w:r>
+              <w:rPr>
+                <w:rFonts w:hint="eastAsia"/>
+              </w:rPr>
+              <w:t xml:space="preserve"> unsigned</w:t>
+            </w:r>
           </w:p>
         </w:tc>
         <w:tc>
@@ -3001,6 +3885,7 @@
           </w:tcPr>
           <w:p>
             <w:pPr>
+              <w:jc w:val="center"/>
               <w:cnfStyle w:val="000000100000"/>
               <w:rPr>
                 <w:sz w:val="20"/>
@@ -3015,17 +3900,13 @@
           </w:tcPr>
           <w:p>
             <w:pPr>
-              <w:cnfStyle w:val="000000100000"/>
-              <w:rPr>
-                <w:sz w:val="20"/>
-              </w:rPr>
-            </w:pPr>
-            <w:r>
-              <w:rPr>
-                <w:sz w:val="20"/>
-              </w:rPr>
-              <w:t>^</w:t>
-            </w:r>
+              <w:jc w:val="center"/>
+              <w:cnfStyle w:val="000000100000"/>
+              <w:rPr>
+                <w:b/>
+                <w:sz w:val="20"/>
+              </w:rPr>
+            </w:pPr>
           </w:p>
         </w:tc>
         <w:tc>
@@ -3035,11 +3916,19 @@
           </w:tcPr>
           <w:p>
             <w:pPr>
-              <w:cnfStyle w:val="000000100000"/>
-              <w:rPr>
-                <w:sz w:val="20"/>
-              </w:rPr>
-            </w:pPr>
+              <w:jc w:val="center"/>
+              <w:cnfStyle w:val="000000100000"/>
+              <w:rPr>
+                <w:b/>
+                <w:sz w:val="20"/>
+              </w:rPr>
+            </w:pPr>
+            <w:r>
+              <w:rPr>
+                <w:sz w:val="20"/>
+              </w:rPr>
+              <w:t>Yes</w:t>
+            </w:r>
           </w:p>
         </w:tc>
         <w:tc>
@@ -3052,7 +3941,7 @@
               <w:cnfStyle w:val="000000100000"/>
             </w:pPr>
             <w:r>
-              <w:t>Dish description in Chinese.</w:t>
+              <w:t xml:space="preserve">Primary Key. </w:t>
             </w:r>
           </w:p>
         </w:tc>
@@ -3067,7 +3956,7 @@
           <w:p>
             <w:proofErr w:type="spellStart"/>
             <w:r>
-              <w:t>desc_en</w:t>
+              <w:t>dish_name</w:t>
             </w:r>
             <w:proofErr w:type="spellEnd"/>
           </w:p>
@@ -3083,12 +3972,12 @@
             </w:pPr>
             <w:proofErr w:type="spellStart"/>
             <w:r>
-              <w:rPr>
-                <w:rFonts w:hint="eastAsia"/>
-              </w:rPr>
-              <w:t>mediumtext</w:t>
+              <w:t>varchar</w:t>
             </w:r>
             <w:proofErr w:type="spellEnd"/>
+            <w:r>
+              <w:t>(50)</w:t>
+            </w:r>
           </w:p>
         </w:tc>
         <w:tc>
@@ -3121,7 +4010,7 @@
               <w:rPr>
                 <w:sz w:val="20"/>
               </w:rPr>
-              <w:t>^</w:t>
+              <w:t>*</w:t>
             </w:r>
           </w:p>
         </w:tc>
@@ -3149,7 +4038,13 @@
               <w:cnfStyle w:val="000000000000"/>
             </w:pPr>
             <w:r>
-              <w:t>Dish description in English.</w:t>
+              <w:t xml:space="preserve">Dish name in </w:t>
+            </w:r>
+            <w:r>
+              <w:t>Chinese</w:t>
+            </w:r>
+            <w:r>
+              <w:t>.</w:t>
             </w:r>
           </w:p>
         </w:tc>
@@ -3167,7 +4062,7 @@
           <w:p>
             <w:proofErr w:type="spellStart"/>
             <w:r>
-              <w:t>desc_fr</w:t>
+              <w:t>dish_desc</w:t>
             </w:r>
             <w:proofErr w:type="spellEnd"/>
           </w:p>
@@ -3181,14 +4076,6 @@
             <w:pPr>
               <w:cnfStyle w:val="000000100000"/>
             </w:pPr>
-            <w:proofErr w:type="spellStart"/>
-            <w:r>
-              <w:rPr>
-                <w:rFonts w:hint="eastAsia"/>
-              </w:rPr>
-              <w:t>mediumtext</w:t>
-            </w:r>
-            <w:proofErr w:type="spellEnd"/>
           </w:p>
         </w:tc>
         <w:tc>
@@ -3221,7 +4108,7 @@
               <w:rPr>
                 <w:sz w:val="20"/>
               </w:rPr>
-              <w:t>^</w:t>
+              <w:t>Yes</w:t>
             </w:r>
           </w:p>
         </w:tc>
@@ -3248,20 +4135,200 @@
             <w:pPr>
               <w:cnfStyle w:val="000000100000"/>
             </w:pPr>
-            <w:r>
-              <w:t>Dish description in French.</w:t>
+          </w:p>
+        </w:tc>
+      </w:tr>
+    </w:tbl>
+    <w:p>
+      <w:pPr>
+        <w:pStyle w:val="Heading2"/>
+        <w:rPr>
+          <w:sz w:val="32"/>
+        </w:rPr>
+      </w:pPr>
+      <w:r>
+        <w:t xml:space="preserve">Table Name: </w:t>
+      </w:r>
+      <w:proofErr w:type="spellStart"/>
+      <w:r>
+        <w:rPr>
+          <w:sz w:val="32"/>
+        </w:rPr>
+        <w:t>dish_en</w:t>
+      </w:r>
+      <w:proofErr w:type="spellEnd"/>
+    </w:p>
+    <w:tbl>
+      <w:tblPr>
+        <w:tblStyle w:val="LightShading-Accent1"/>
+        <w:tblW w:w="0" w:type="auto"/>
+        <w:tblLook w:val="04A0"/>
+      </w:tblPr>
+      <w:tblGrid>
+        <w:gridCol w:w="1451"/>
+        <w:gridCol w:w="1508"/>
+        <w:gridCol w:w="967"/>
+        <w:gridCol w:w="696"/>
+        <w:gridCol w:w="826"/>
+        <w:gridCol w:w="4128"/>
+      </w:tblGrid>
+      <w:tr>
+        <w:trPr>
+          <w:cnfStyle w:val="100000000000"/>
+        </w:trPr>
+        <w:tc>
+          <w:tcPr>
+            <w:cnfStyle w:val="001000000000"/>
+            <w:tcW w:w="1451" w:type="dxa"/>
+            <w:vAlign w:val="center"/>
+          </w:tcPr>
+          <w:p>
+            <w:pPr>
+              <w:rPr>
+                <w:b w:val="0"/>
+                <w:sz w:val="20"/>
+              </w:rPr>
+            </w:pPr>
+            <w:r>
+              <w:rPr>
+                <w:sz w:val="20"/>
+              </w:rPr>
+              <w:t>NAME</w:t>
+            </w:r>
+          </w:p>
+        </w:tc>
+        <w:tc>
+          <w:tcPr>
+            <w:tcW w:w="1508" w:type="dxa"/>
+            <w:vAlign w:val="center"/>
+          </w:tcPr>
+          <w:p>
+            <w:pPr>
+              <w:cnfStyle w:val="100000000000"/>
+              <w:rPr>
+                <w:b w:val="0"/>
+                <w:sz w:val="20"/>
+              </w:rPr>
+            </w:pPr>
+            <w:r>
+              <w:rPr>
+                <w:sz w:val="20"/>
+              </w:rPr>
+              <w:t>DATA TYPE</w:t>
+            </w:r>
+          </w:p>
+        </w:tc>
+        <w:tc>
+          <w:tcPr>
+            <w:tcW w:w="967" w:type="dxa"/>
+            <w:vAlign w:val="center"/>
+          </w:tcPr>
+          <w:p>
+            <w:pPr>
+              <w:jc w:val="center"/>
+              <w:cnfStyle w:val="100000000000"/>
+              <w:rPr>
+                <w:b w:val="0"/>
+                <w:sz w:val="20"/>
+              </w:rPr>
+            </w:pPr>
+            <w:r>
+              <w:rPr>
+                <w:sz w:val="20"/>
+              </w:rPr>
+              <w:t>DEFAULT</w:t>
+            </w:r>
+          </w:p>
+        </w:tc>
+        <w:tc>
+          <w:tcPr>
+            <w:tcW w:w="696" w:type="dxa"/>
+            <w:vAlign w:val="center"/>
+          </w:tcPr>
+          <w:p>
+            <w:pPr>
+              <w:jc w:val="center"/>
+              <w:cnfStyle w:val="100000000000"/>
+              <w:rPr>
+                <w:b w:val="0"/>
+                <w:sz w:val="20"/>
+              </w:rPr>
+            </w:pPr>
+            <w:r>
+              <w:rPr>
+                <w:sz w:val="20"/>
+              </w:rPr>
+              <w:t>NULL</w:t>
+            </w:r>
+          </w:p>
+        </w:tc>
+        <w:tc>
+          <w:tcPr>
+            <w:tcW w:w="826" w:type="dxa"/>
+            <w:vAlign w:val="center"/>
+          </w:tcPr>
+          <w:p>
+            <w:pPr>
+              <w:jc w:val="center"/>
+              <w:cnfStyle w:val="100000000000"/>
+              <w:rPr>
+                <w:sz w:val="20"/>
+              </w:rPr>
+            </w:pPr>
+            <w:r>
+              <w:rPr>
+                <w:sz w:val="20"/>
+              </w:rPr>
+              <w:t>A-I</w:t>
+            </w:r>
+          </w:p>
+        </w:tc>
+        <w:tc>
+          <w:tcPr>
+            <w:tcW w:w="4128" w:type="dxa"/>
+            <w:vAlign w:val="center"/>
+          </w:tcPr>
+          <w:p>
+            <w:pPr>
+              <w:cnfStyle w:val="100000000000"/>
+              <w:rPr>
+                <w:sz w:val="20"/>
+              </w:rPr>
+            </w:pPr>
+            <w:r>
+              <w:rPr>
+                <w:sz w:val="20"/>
+              </w:rPr>
+              <w:t>COMMENTS</w:t>
             </w:r>
           </w:p>
         </w:tc>
       </w:tr>
       <w:tr>
+        <w:trPr>
+          <w:cnfStyle w:val="000000100000"/>
+        </w:trPr>
         <w:tc>
           <w:tcPr>
             <w:cnfStyle w:val="001000000000"/>
             <w:tcW w:w="1451" w:type="dxa"/>
             <w:vAlign w:val="center"/>
           </w:tcPr>
-          <w:p/>
+          <w:p>
+            <w:pPr>
+              <w:rPr>
+                <w:color w:val="FF0000"/>
+              </w:rPr>
+            </w:pPr>
+            <w:proofErr w:type="spellStart"/>
+            <w:r>
+              <w:rPr>
+                <w:color w:val="FF0000"/>
+              </w:rPr>
+              <w:t>dish_id</w:t>
+            </w:r>
+            <w:proofErr w:type="spellEnd"/>
+          </w:p>
         </w:tc>
         <w:tc>
           <w:tcPr>
@@ -3270,8 +4337,28 @@
           </w:tcPr>
           <w:p>
             <w:pPr>
-              <w:cnfStyle w:val="000000000000"/>
-            </w:pPr>
+              <w:cnfStyle w:val="000000100000"/>
+            </w:pPr>
+            <w:proofErr w:type="spellStart"/>
+            <w:r>
+              <w:t>i</w:t>
+            </w:r>
+            <w:r>
+              <w:rPr>
+                <w:rFonts w:hint="eastAsia"/>
+              </w:rPr>
+              <w:t>nt</w:t>
+            </w:r>
+            <w:proofErr w:type="spellEnd"/>
+            <w:r>
+              <w:t>(10)</w:t>
+            </w:r>
+            <w:r>
+              <w:rPr>
+                <w:rFonts w:hint="eastAsia"/>
+              </w:rPr>
+              <w:t xml:space="preserve"> unsigned</w:t>
+            </w:r>
           </w:p>
         </w:tc>
         <w:tc>
@@ -3281,7 +4368,8 @@
           </w:tcPr>
           <w:p>
             <w:pPr>
-              <w:cnfStyle w:val="000000000000"/>
+              <w:jc w:val="center"/>
+              <w:cnfStyle w:val="000000100000"/>
               <w:rPr>
                 <w:sz w:val="20"/>
               </w:rPr>
@@ -3295,8 +4383,10 @@
           </w:tcPr>
           <w:p>
             <w:pPr>
-              <w:cnfStyle w:val="000000000000"/>
-              <w:rPr>
+              <w:jc w:val="center"/>
+              <w:cnfStyle w:val="000000100000"/>
+              <w:rPr>
+                <w:b/>
                 <w:sz w:val="20"/>
               </w:rPr>
             </w:pPr>
@@ -3309,11 +4399,19 @@
           </w:tcPr>
           <w:p>
             <w:pPr>
-              <w:cnfStyle w:val="000000000000"/>
-              <w:rPr>
-                <w:sz w:val="20"/>
-              </w:rPr>
-            </w:pPr>
+              <w:jc w:val="center"/>
+              <w:cnfStyle w:val="000000100000"/>
+              <w:rPr>
+                <w:b/>
+                <w:sz w:val="20"/>
+              </w:rPr>
+            </w:pPr>
+            <w:r>
+              <w:rPr>
+                <w:sz w:val="20"/>
+              </w:rPr>
+              <w:t>Yes</w:t>
+            </w:r>
           </w:p>
         </w:tc>
         <w:tc>
@@ -3323,7 +4421,685 @@
           </w:tcPr>
           <w:p>
             <w:pPr>
-              <w:cnfStyle w:val="000000000000"/>
+              <w:cnfStyle w:val="000000100000"/>
+            </w:pPr>
+            <w:r>
+              <w:t xml:space="preserve">Primary Key. </w:t>
+            </w:r>
+          </w:p>
+        </w:tc>
+      </w:tr>
+      <w:tr>
+        <w:tc>
+          <w:tcPr>
+            <w:cnfStyle w:val="001000000000"/>
+            <w:tcW w:w="1451" w:type="dxa"/>
+            <w:vAlign w:val="center"/>
+          </w:tcPr>
+          <w:p>
+            <w:proofErr w:type="spellStart"/>
+            <w:r>
+              <w:t>dish_name</w:t>
+            </w:r>
+            <w:proofErr w:type="spellEnd"/>
+          </w:p>
+        </w:tc>
+        <w:tc>
+          <w:tcPr>
+            <w:tcW w:w="1508" w:type="dxa"/>
+            <w:vAlign w:val="center"/>
+          </w:tcPr>
+          <w:p>
+            <w:pPr>
+              <w:cnfStyle w:val="000000000000"/>
+            </w:pPr>
+            <w:proofErr w:type="spellStart"/>
+            <w:r>
+              <w:t>varchar</w:t>
+            </w:r>
+            <w:proofErr w:type="spellEnd"/>
+            <w:r>
+              <w:t>(50)</w:t>
+            </w:r>
+          </w:p>
+        </w:tc>
+        <w:tc>
+          <w:tcPr>
+            <w:tcW w:w="967" w:type="dxa"/>
+            <w:vAlign w:val="center"/>
+          </w:tcPr>
+          <w:p>
+            <w:pPr>
+              <w:cnfStyle w:val="000000000000"/>
+              <w:rPr>
+                <w:sz w:val="20"/>
+              </w:rPr>
+            </w:pPr>
+          </w:p>
+        </w:tc>
+        <w:tc>
+          <w:tcPr>
+            <w:tcW w:w="696" w:type="dxa"/>
+            <w:vAlign w:val="center"/>
+          </w:tcPr>
+          <w:p>
+            <w:pPr>
+              <w:cnfStyle w:val="000000000000"/>
+              <w:rPr>
+                <w:sz w:val="20"/>
+              </w:rPr>
+            </w:pPr>
+            <w:r>
+              <w:rPr>
+                <w:sz w:val="20"/>
+              </w:rPr>
+              <w:t>*</w:t>
+            </w:r>
+          </w:p>
+        </w:tc>
+        <w:tc>
+          <w:tcPr>
+            <w:tcW w:w="826" w:type="dxa"/>
+            <w:vAlign w:val="center"/>
+          </w:tcPr>
+          <w:p>
+            <w:pPr>
+              <w:cnfStyle w:val="000000000000"/>
+              <w:rPr>
+                <w:sz w:val="20"/>
+              </w:rPr>
+            </w:pPr>
+          </w:p>
+        </w:tc>
+        <w:tc>
+          <w:tcPr>
+            <w:tcW w:w="4128" w:type="dxa"/>
+            <w:vAlign w:val="center"/>
+          </w:tcPr>
+          <w:p>
+            <w:pPr>
+              <w:cnfStyle w:val="000000000000"/>
+            </w:pPr>
+            <w:r>
+              <w:t xml:space="preserve">Dish name in </w:t>
+            </w:r>
+            <w:r>
+              <w:t>English</w:t>
+            </w:r>
+            <w:r>
+              <w:t>.</w:t>
+            </w:r>
+          </w:p>
+        </w:tc>
+      </w:tr>
+      <w:tr>
+        <w:trPr>
+          <w:cnfStyle w:val="000000100000"/>
+        </w:trPr>
+        <w:tc>
+          <w:tcPr>
+            <w:cnfStyle w:val="001000000000"/>
+            <w:tcW w:w="1451" w:type="dxa"/>
+            <w:vAlign w:val="center"/>
+          </w:tcPr>
+          <w:p>
+            <w:proofErr w:type="spellStart"/>
+            <w:r>
+              <w:t>dish_desc</w:t>
+            </w:r>
+            <w:proofErr w:type="spellEnd"/>
+          </w:p>
+        </w:tc>
+        <w:tc>
+          <w:tcPr>
+            <w:tcW w:w="1508" w:type="dxa"/>
+            <w:vAlign w:val="center"/>
+          </w:tcPr>
+          <w:p>
+            <w:pPr>
+              <w:cnfStyle w:val="000000100000"/>
+            </w:pPr>
+          </w:p>
+        </w:tc>
+        <w:tc>
+          <w:tcPr>
+            <w:tcW w:w="967" w:type="dxa"/>
+            <w:vAlign w:val="center"/>
+          </w:tcPr>
+          <w:p>
+            <w:pPr>
+              <w:cnfStyle w:val="000000100000"/>
+              <w:rPr>
+                <w:sz w:val="20"/>
+              </w:rPr>
+            </w:pPr>
+          </w:p>
+        </w:tc>
+        <w:tc>
+          <w:tcPr>
+            <w:tcW w:w="696" w:type="dxa"/>
+            <w:vAlign w:val="center"/>
+          </w:tcPr>
+          <w:p>
+            <w:pPr>
+              <w:cnfStyle w:val="000000100000"/>
+              <w:rPr>
+                <w:sz w:val="20"/>
+              </w:rPr>
+            </w:pPr>
+            <w:r>
+              <w:rPr>
+                <w:sz w:val="20"/>
+              </w:rPr>
+              <w:t>Yes</w:t>
+            </w:r>
+          </w:p>
+        </w:tc>
+        <w:tc>
+          <w:tcPr>
+            <w:tcW w:w="826" w:type="dxa"/>
+            <w:vAlign w:val="center"/>
+          </w:tcPr>
+          <w:p>
+            <w:pPr>
+              <w:cnfStyle w:val="000000100000"/>
+              <w:rPr>
+                <w:sz w:val="20"/>
+              </w:rPr>
+            </w:pPr>
+          </w:p>
+        </w:tc>
+        <w:tc>
+          <w:tcPr>
+            <w:tcW w:w="4128" w:type="dxa"/>
+            <w:vAlign w:val="center"/>
+          </w:tcPr>
+          <w:p>
+            <w:pPr>
+              <w:cnfStyle w:val="000000100000"/>
+            </w:pPr>
+          </w:p>
+        </w:tc>
+      </w:tr>
+    </w:tbl>
+    <w:p>
+      <w:pPr>
+        <w:pStyle w:val="Heading2"/>
+        <w:rPr>
+          <w:sz w:val="32"/>
+        </w:rPr>
+      </w:pPr>
+      <w:r>
+        <w:t xml:space="preserve">Table Name: </w:t>
+      </w:r>
+      <w:proofErr w:type="spellStart"/>
+      <w:r>
+        <w:rPr>
+          <w:sz w:val="32"/>
+        </w:rPr>
+        <w:t>dish_fr</w:t>
+      </w:r>
+      <w:proofErr w:type="spellEnd"/>
+    </w:p>
+    <w:tbl>
+      <w:tblPr>
+        <w:tblStyle w:val="LightShading-Accent1"/>
+        <w:tblW w:w="0" w:type="auto"/>
+        <w:tblLook w:val="04A0"/>
+      </w:tblPr>
+      <w:tblGrid>
+        <w:gridCol w:w="1451"/>
+        <w:gridCol w:w="1508"/>
+        <w:gridCol w:w="967"/>
+        <w:gridCol w:w="696"/>
+        <w:gridCol w:w="826"/>
+        <w:gridCol w:w="4128"/>
+      </w:tblGrid>
+      <w:tr>
+        <w:trPr>
+          <w:cnfStyle w:val="100000000000"/>
+        </w:trPr>
+        <w:tc>
+          <w:tcPr>
+            <w:cnfStyle w:val="001000000000"/>
+            <w:tcW w:w="1451" w:type="dxa"/>
+            <w:vAlign w:val="center"/>
+          </w:tcPr>
+          <w:p>
+            <w:pPr>
+              <w:rPr>
+                <w:b w:val="0"/>
+                <w:sz w:val="20"/>
+              </w:rPr>
+            </w:pPr>
+            <w:r>
+              <w:rPr>
+                <w:sz w:val="20"/>
+              </w:rPr>
+              <w:t>NAME</w:t>
+            </w:r>
+          </w:p>
+        </w:tc>
+        <w:tc>
+          <w:tcPr>
+            <w:tcW w:w="1508" w:type="dxa"/>
+            <w:vAlign w:val="center"/>
+          </w:tcPr>
+          <w:p>
+            <w:pPr>
+              <w:cnfStyle w:val="100000000000"/>
+              <w:rPr>
+                <w:b w:val="0"/>
+                <w:sz w:val="20"/>
+              </w:rPr>
+            </w:pPr>
+            <w:r>
+              <w:rPr>
+                <w:sz w:val="20"/>
+              </w:rPr>
+              <w:t>DATA TYPE</w:t>
+            </w:r>
+          </w:p>
+        </w:tc>
+        <w:tc>
+          <w:tcPr>
+            <w:tcW w:w="967" w:type="dxa"/>
+            <w:vAlign w:val="center"/>
+          </w:tcPr>
+          <w:p>
+            <w:pPr>
+              <w:jc w:val="center"/>
+              <w:cnfStyle w:val="100000000000"/>
+              <w:rPr>
+                <w:b w:val="0"/>
+                <w:sz w:val="20"/>
+              </w:rPr>
+            </w:pPr>
+            <w:r>
+              <w:rPr>
+                <w:sz w:val="20"/>
+              </w:rPr>
+              <w:t>DEFAULT</w:t>
+            </w:r>
+          </w:p>
+        </w:tc>
+        <w:tc>
+          <w:tcPr>
+            <w:tcW w:w="696" w:type="dxa"/>
+            <w:vAlign w:val="center"/>
+          </w:tcPr>
+          <w:p>
+            <w:pPr>
+              <w:jc w:val="center"/>
+              <w:cnfStyle w:val="100000000000"/>
+              <w:rPr>
+                <w:b w:val="0"/>
+                <w:sz w:val="20"/>
+              </w:rPr>
+            </w:pPr>
+            <w:r>
+              <w:rPr>
+                <w:sz w:val="20"/>
+              </w:rPr>
+              <w:t>NULL</w:t>
+            </w:r>
+          </w:p>
+        </w:tc>
+        <w:tc>
+          <w:tcPr>
+            <w:tcW w:w="826" w:type="dxa"/>
+            <w:vAlign w:val="center"/>
+          </w:tcPr>
+          <w:p>
+            <w:pPr>
+              <w:jc w:val="center"/>
+              <w:cnfStyle w:val="100000000000"/>
+              <w:rPr>
+                <w:sz w:val="20"/>
+              </w:rPr>
+            </w:pPr>
+            <w:r>
+              <w:rPr>
+                <w:sz w:val="20"/>
+              </w:rPr>
+              <w:t>A-I</w:t>
+            </w:r>
+          </w:p>
+        </w:tc>
+        <w:tc>
+          <w:tcPr>
+            <w:tcW w:w="4128" w:type="dxa"/>
+            <w:vAlign w:val="center"/>
+          </w:tcPr>
+          <w:p>
+            <w:pPr>
+              <w:cnfStyle w:val="100000000000"/>
+              <w:rPr>
+                <w:sz w:val="20"/>
+              </w:rPr>
+            </w:pPr>
+            <w:r>
+              <w:rPr>
+                <w:sz w:val="20"/>
+              </w:rPr>
+              <w:t>COMMENTS</w:t>
+            </w:r>
+          </w:p>
+        </w:tc>
+      </w:tr>
+      <w:tr>
+        <w:trPr>
+          <w:cnfStyle w:val="000000100000"/>
+        </w:trPr>
+        <w:tc>
+          <w:tcPr>
+            <w:cnfStyle w:val="001000000000"/>
+            <w:tcW w:w="1451" w:type="dxa"/>
+            <w:vAlign w:val="center"/>
+          </w:tcPr>
+          <w:p>
+            <w:pPr>
+              <w:rPr>
+                <w:color w:val="FF0000"/>
+              </w:rPr>
+            </w:pPr>
+            <w:proofErr w:type="spellStart"/>
+            <w:r>
+              <w:rPr>
+                <w:color w:val="FF0000"/>
+              </w:rPr>
+              <w:t>dish_id</w:t>
+            </w:r>
+            <w:proofErr w:type="spellEnd"/>
+          </w:p>
+        </w:tc>
+        <w:tc>
+          <w:tcPr>
+            <w:tcW w:w="1508" w:type="dxa"/>
+            <w:vAlign w:val="center"/>
+          </w:tcPr>
+          <w:p>
+            <w:pPr>
+              <w:cnfStyle w:val="000000100000"/>
+            </w:pPr>
+            <w:proofErr w:type="spellStart"/>
+            <w:r>
+              <w:t>i</w:t>
+            </w:r>
+            <w:r>
+              <w:rPr>
+                <w:rFonts w:hint="eastAsia"/>
+              </w:rPr>
+              <w:t>nt</w:t>
+            </w:r>
+            <w:proofErr w:type="spellEnd"/>
+            <w:r>
+              <w:t>(10)</w:t>
+            </w:r>
+            <w:r>
+              <w:rPr>
+                <w:rFonts w:hint="eastAsia"/>
+              </w:rPr>
+              <w:t xml:space="preserve"> unsigned</w:t>
+            </w:r>
+          </w:p>
+        </w:tc>
+        <w:tc>
+          <w:tcPr>
+            <w:tcW w:w="967" w:type="dxa"/>
+            <w:vAlign w:val="center"/>
+          </w:tcPr>
+          <w:p>
+            <w:pPr>
+              <w:jc w:val="center"/>
+              <w:cnfStyle w:val="000000100000"/>
+              <w:rPr>
+                <w:sz w:val="20"/>
+              </w:rPr>
+            </w:pPr>
+          </w:p>
+        </w:tc>
+        <w:tc>
+          <w:tcPr>
+            <w:tcW w:w="696" w:type="dxa"/>
+            <w:vAlign w:val="center"/>
+          </w:tcPr>
+          <w:p>
+            <w:pPr>
+              <w:jc w:val="center"/>
+              <w:cnfStyle w:val="000000100000"/>
+              <w:rPr>
+                <w:b/>
+                <w:sz w:val="20"/>
+              </w:rPr>
+            </w:pPr>
+          </w:p>
+        </w:tc>
+        <w:tc>
+          <w:tcPr>
+            <w:tcW w:w="826" w:type="dxa"/>
+            <w:vAlign w:val="center"/>
+          </w:tcPr>
+          <w:p>
+            <w:pPr>
+              <w:jc w:val="center"/>
+              <w:cnfStyle w:val="000000100000"/>
+              <w:rPr>
+                <w:b/>
+                <w:sz w:val="20"/>
+              </w:rPr>
+            </w:pPr>
+            <w:r>
+              <w:rPr>
+                <w:sz w:val="20"/>
+              </w:rPr>
+              <w:t>Yes</w:t>
+            </w:r>
+          </w:p>
+        </w:tc>
+        <w:tc>
+          <w:tcPr>
+            <w:tcW w:w="4128" w:type="dxa"/>
+            <w:vAlign w:val="center"/>
+          </w:tcPr>
+          <w:p>
+            <w:pPr>
+              <w:cnfStyle w:val="000000100000"/>
+            </w:pPr>
+            <w:r>
+              <w:t xml:space="preserve">Primary Key. </w:t>
+            </w:r>
+          </w:p>
+        </w:tc>
+      </w:tr>
+      <w:tr>
+        <w:tc>
+          <w:tcPr>
+            <w:cnfStyle w:val="001000000000"/>
+            <w:tcW w:w="1451" w:type="dxa"/>
+            <w:vAlign w:val="center"/>
+          </w:tcPr>
+          <w:p>
+            <w:proofErr w:type="spellStart"/>
+            <w:r>
+              <w:t>dish_name</w:t>
+            </w:r>
+            <w:proofErr w:type="spellEnd"/>
+          </w:p>
+        </w:tc>
+        <w:tc>
+          <w:tcPr>
+            <w:tcW w:w="1508" w:type="dxa"/>
+            <w:vAlign w:val="center"/>
+          </w:tcPr>
+          <w:p>
+            <w:pPr>
+              <w:cnfStyle w:val="000000000000"/>
+            </w:pPr>
+            <w:proofErr w:type="spellStart"/>
+            <w:r>
+              <w:t>varchar</w:t>
+            </w:r>
+            <w:proofErr w:type="spellEnd"/>
+            <w:r>
+              <w:t>(50)</w:t>
+            </w:r>
+          </w:p>
+        </w:tc>
+        <w:tc>
+          <w:tcPr>
+            <w:tcW w:w="967" w:type="dxa"/>
+            <w:vAlign w:val="center"/>
+          </w:tcPr>
+          <w:p>
+            <w:pPr>
+              <w:cnfStyle w:val="000000000000"/>
+              <w:rPr>
+                <w:sz w:val="20"/>
+              </w:rPr>
+            </w:pPr>
+          </w:p>
+        </w:tc>
+        <w:tc>
+          <w:tcPr>
+            <w:tcW w:w="696" w:type="dxa"/>
+            <w:vAlign w:val="center"/>
+          </w:tcPr>
+          <w:p>
+            <w:pPr>
+              <w:cnfStyle w:val="000000000000"/>
+              <w:rPr>
+                <w:sz w:val="20"/>
+              </w:rPr>
+            </w:pPr>
+            <w:r>
+              <w:rPr>
+                <w:sz w:val="20"/>
+              </w:rPr>
+              <w:t>*</w:t>
+            </w:r>
+          </w:p>
+        </w:tc>
+        <w:tc>
+          <w:tcPr>
+            <w:tcW w:w="826" w:type="dxa"/>
+            <w:vAlign w:val="center"/>
+          </w:tcPr>
+          <w:p>
+            <w:pPr>
+              <w:cnfStyle w:val="000000000000"/>
+              <w:rPr>
+                <w:sz w:val="20"/>
+              </w:rPr>
+            </w:pPr>
+          </w:p>
+        </w:tc>
+        <w:tc>
+          <w:tcPr>
+            <w:tcW w:w="4128" w:type="dxa"/>
+            <w:vAlign w:val="center"/>
+          </w:tcPr>
+          <w:p>
+            <w:pPr>
+              <w:cnfStyle w:val="000000000000"/>
+            </w:pPr>
+            <w:r>
+              <w:t xml:space="preserve">Dish name in </w:t>
+            </w:r>
+            <w:r>
+              <w:t>French</w:t>
+            </w:r>
+            <w:r>
+              <w:t>.</w:t>
+            </w:r>
+          </w:p>
+        </w:tc>
+      </w:tr>
+      <w:tr>
+        <w:trPr>
+          <w:cnfStyle w:val="000000100000"/>
+        </w:trPr>
+        <w:tc>
+          <w:tcPr>
+            <w:cnfStyle w:val="001000000000"/>
+            <w:tcW w:w="1451" w:type="dxa"/>
+            <w:vAlign w:val="center"/>
+          </w:tcPr>
+          <w:p>
+            <w:proofErr w:type="spellStart"/>
+            <w:r>
+              <w:t>dish_desc</w:t>
+            </w:r>
+            <w:proofErr w:type="spellEnd"/>
+          </w:p>
+        </w:tc>
+        <w:tc>
+          <w:tcPr>
+            <w:tcW w:w="1508" w:type="dxa"/>
+            <w:vAlign w:val="center"/>
+          </w:tcPr>
+          <w:p>
+            <w:pPr>
+              <w:cnfStyle w:val="000000100000"/>
+            </w:pPr>
+          </w:p>
+        </w:tc>
+        <w:tc>
+          <w:tcPr>
+            <w:tcW w:w="967" w:type="dxa"/>
+            <w:vAlign w:val="center"/>
+          </w:tcPr>
+          <w:p>
+            <w:pPr>
+              <w:cnfStyle w:val="000000100000"/>
+              <w:rPr>
+                <w:sz w:val="20"/>
+              </w:rPr>
+            </w:pPr>
+          </w:p>
+        </w:tc>
+        <w:tc>
+          <w:tcPr>
+            <w:tcW w:w="696" w:type="dxa"/>
+            <w:vAlign w:val="center"/>
+          </w:tcPr>
+          <w:p>
+            <w:pPr>
+              <w:cnfStyle w:val="000000100000"/>
+              <w:rPr>
+                <w:sz w:val="20"/>
+              </w:rPr>
+            </w:pPr>
+            <w:r>
+              <w:rPr>
+                <w:sz w:val="20"/>
+              </w:rPr>
+              <w:t>Yes</w:t>
+            </w:r>
+          </w:p>
+        </w:tc>
+        <w:tc>
+          <w:tcPr>
+            <w:tcW w:w="826" w:type="dxa"/>
+            <w:vAlign w:val="center"/>
+          </w:tcPr>
+          <w:p>
+            <w:pPr>
+              <w:cnfStyle w:val="000000100000"/>
+              <w:rPr>
+                <w:sz w:val="20"/>
+              </w:rPr>
+            </w:pPr>
+          </w:p>
+        </w:tc>
+        <w:tc>
+          <w:tcPr>
+            <w:tcW w:w="4128" w:type="dxa"/>
+            <w:vAlign w:val="center"/>
+          </w:tcPr>
+          <w:p>
+            <w:pPr>
+              <w:cnfStyle w:val="000000100000"/>
             </w:pPr>
           </w:p>
         </w:tc>
@@ -3343,27 +5119,6 @@
         <w:t>*These 3 fields cannot all be null.</w:t>
       </w:r>
     </w:p>
-    <w:p>
-      <w:pPr>
-        <w:spacing w:after="0"/>
-        <w:rPr>
-          <w:color w:val="FF0000"/>
-        </w:rPr>
-      </w:pPr>
-      <w:r>
-        <w:rPr>
-          <w:color w:val="FF0000"/>
-        </w:rPr>
-        <w:t>^</w:t>
-      </w:r>
-      <w:r>
-        <w:rPr>
-          <w:color w:val="FF0000"/>
-        </w:rPr>
-        <w:t>These 3 fields cannot all be null.</w:t>
-      </w:r>
-    </w:p>
-    <w:p/>
     <w:p>
       <w:pPr>
         <w:pStyle w:val="Heading2"/>
@@ -3554,20 +5309,12 @@
                 <w:color w:val="FF0000"/>
               </w:rPr>
             </w:pPr>
-            <w:proofErr w:type="spellStart"/>
             <w:r>
               <w:rPr>
                 <w:color w:val="FF0000"/>
               </w:rPr>
-              <w:t>album_</w:t>
-            </w:r>
-            <w:r>
-              <w:rPr>
-                <w:color w:val="FF0000"/>
-              </w:rPr>
               <w:t>id</w:t>
             </w:r>
-            <w:proofErr w:type="spellEnd"/>
           </w:p>
         </w:tc>
         <w:tc>
@@ -4011,12 +5758,12 @@
         <w:tblLook w:val="04A0"/>
       </w:tblPr>
       <w:tblGrid>
-        <w:gridCol w:w="1451"/>
-        <w:gridCol w:w="1508"/>
-        <w:gridCol w:w="967"/>
-        <w:gridCol w:w="696"/>
-        <w:gridCol w:w="826"/>
-        <w:gridCol w:w="4128"/>
+        <w:gridCol w:w="1242"/>
+        <w:gridCol w:w="1985"/>
+        <w:gridCol w:w="992"/>
+        <w:gridCol w:w="709"/>
+        <w:gridCol w:w="850"/>
+        <w:gridCol w:w="3798"/>
       </w:tblGrid>
       <w:tr>
         <w:trPr>
@@ -4025,7 +5772,7 @@
         <w:tc>
           <w:tcPr>
             <w:cnfStyle w:val="001000000000"/>
-            <w:tcW w:w="1451" w:type="dxa"/>
+            <w:tcW w:w="1242" w:type="dxa"/>
             <w:vAlign w:val="center"/>
           </w:tcPr>
           <w:p>
@@ -4045,7 +5792,7 @@
         </w:tc>
         <w:tc>
           <w:tcPr>
-            <w:tcW w:w="1508" w:type="dxa"/>
+            <w:tcW w:w="1985" w:type="dxa"/>
             <w:vAlign w:val="center"/>
           </w:tcPr>
           <w:p>
@@ -4066,7 +5813,7 @@
         </w:tc>
         <w:tc>
           <w:tcPr>
-            <w:tcW w:w="967" w:type="dxa"/>
+            <w:tcW w:w="992" w:type="dxa"/>
             <w:vAlign w:val="center"/>
           </w:tcPr>
           <w:p>
@@ -4088,7 +5835,7 @@
         </w:tc>
         <w:tc>
           <w:tcPr>
-            <w:tcW w:w="696" w:type="dxa"/>
+            <w:tcW w:w="709" w:type="dxa"/>
             <w:vAlign w:val="center"/>
           </w:tcPr>
           <w:p>
@@ -4110,7 +5857,7 @@
         </w:tc>
         <w:tc>
           <w:tcPr>
-            <w:tcW w:w="826" w:type="dxa"/>
+            <w:tcW w:w="850" w:type="dxa"/>
             <w:vAlign w:val="center"/>
           </w:tcPr>
           <w:p>
@@ -4131,7 +5878,7 @@
         </w:tc>
         <w:tc>
           <w:tcPr>
-            <w:tcW w:w="4128" w:type="dxa"/>
+            <w:tcW w:w="3798" w:type="dxa"/>
             <w:vAlign w:val="center"/>
           </w:tcPr>
           <w:p>
@@ -4157,7 +5904,7 @@
         <w:tc>
           <w:tcPr>
             <w:cnfStyle w:val="001000000000"/>
-            <w:tcW w:w="1451" w:type="dxa"/>
+            <w:tcW w:w="1242" w:type="dxa"/>
             <w:vAlign w:val="center"/>
           </w:tcPr>
           <w:p>
@@ -4178,7 +5925,7 @@
         </w:tc>
         <w:tc>
           <w:tcPr>
-            <w:tcW w:w="1508" w:type="dxa"/>
+            <w:tcW w:w="1985" w:type="dxa"/>
             <w:vAlign w:val="center"/>
           </w:tcPr>
           <w:p>
@@ -4197,6 +5944,9 @@
             </w:r>
             <w:proofErr w:type="spellEnd"/>
             <w:r>
+              <w:t>(10)</w:t>
+            </w:r>
+            <w:r>
               <w:rPr>
                 <w:rFonts w:hint="eastAsia"/>
               </w:rPr>
@@ -4206,22 +5956,22 @@
         </w:tc>
         <w:tc>
           <w:tcPr>
-            <w:tcW w:w="967" w:type="dxa"/>
-            <w:vAlign w:val="center"/>
-          </w:tcPr>
-          <w:p>
-            <w:pPr>
-              <w:jc w:val="center"/>
-              <w:cnfStyle w:val="000000100000"/>
-              <w:rPr>
-                <w:sz w:val="20"/>
-              </w:rPr>
-            </w:pPr>
-          </w:p>
-        </w:tc>
-        <w:tc>
-          <w:tcPr>
-            <w:tcW w:w="696" w:type="dxa"/>
+            <w:tcW w:w="992" w:type="dxa"/>
+            <w:vAlign w:val="center"/>
+          </w:tcPr>
+          <w:p>
+            <w:pPr>
+              <w:jc w:val="center"/>
+              <w:cnfStyle w:val="000000100000"/>
+              <w:rPr>
+                <w:sz w:val="20"/>
+              </w:rPr>
+            </w:pPr>
+          </w:p>
+        </w:tc>
+        <w:tc>
+          <w:tcPr>
+            <w:tcW w:w="709" w:type="dxa"/>
             <w:vAlign w:val="center"/>
           </w:tcPr>
           <w:p>
@@ -4237,7 +5987,7 @@
         </w:tc>
         <w:tc>
           <w:tcPr>
-            <w:tcW w:w="826" w:type="dxa"/>
+            <w:tcW w:w="850" w:type="dxa"/>
             <w:vAlign w:val="center"/>
           </w:tcPr>
           <w:p>
@@ -4259,7 +6009,7 @@
         </w:tc>
         <w:tc>
           <w:tcPr>
-            <w:tcW w:w="4128" w:type="dxa"/>
+            <w:tcW w:w="3798" w:type="dxa"/>
             <w:vAlign w:val="center"/>
           </w:tcPr>
           <w:p>
@@ -4282,7 +6032,7 @@
         <w:tc>
           <w:tcPr>
             <w:cnfStyle w:val="001000000000"/>
-            <w:tcW w:w="1451" w:type="dxa"/>
+            <w:tcW w:w="1242" w:type="dxa"/>
             <w:vAlign w:val="center"/>
           </w:tcPr>
           <w:p>
@@ -4295,7 +6045,7 @@
         </w:tc>
         <w:tc>
           <w:tcPr>
-            <w:tcW w:w="1508" w:type="dxa"/>
+            <w:tcW w:w="1985" w:type="dxa"/>
             <w:vAlign w:val="center"/>
           </w:tcPr>
           <w:p>
@@ -4311,31 +6061,40 @@
             </w:r>
             <w:proofErr w:type="spellEnd"/>
             <w:r>
+              <w:t>(10)</w:t>
+            </w:r>
+            <w:r>
               <w:rPr>
                 <w:rFonts w:hint="eastAsia"/>
               </w:rPr>
+              <w:t xml:space="preserve"> </w:t>
+            </w:r>
+            <w:r>
+              <w:rPr>
+                <w:rFonts w:hint="eastAsia"/>
+              </w:rPr>
               <w:t xml:space="preserve"> unsigned</w:t>
             </w:r>
           </w:p>
         </w:tc>
         <w:tc>
           <w:tcPr>
-            <w:tcW w:w="967" w:type="dxa"/>
-            <w:vAlign w:val="center"/>
-          </w:tcPr>
-          <w:p>
-            <w:pPr>
-              <w:jc w:val="center"/>
-              <w:cnfStyle w:val="000000000000"/>
-              <w:rPr>
-                <w:sz w:val="20"/>
-              </w:rPr>
-            </w:pPr>
-          </w:p>
-        </w:tc>
-        <w:tc>
-          <w:tcPr>
-            <w:tcW w:w="696" w:type="dxa"/>
+            <w:tcW w:w="992" w:type="dxa"/>
+            <w:vAlign w:val="center"/>
+          </w:tcPr>
+          <w:p>
+            <w:pPr>
+              <w:jc w:val="center"/>
+              <w:cnfStyle w:val="000000000000"/>
+              <w:rPr>
+                <w:sz w:val="20"/>
+              </w:rPr>
+            </w:pPr>
+          </w:p>
+        </w:tc>
+        <w:tc>
+          <w:tcPr>
+            <w:tcW w:w="709" w:type="dxa"/>
             <w:vAlign w:val="center"/>
           </w:tcPr>
           <w:p>
@@ -4356,22 +6115,22 @@
         </w:tc>
         <w:tc>
           <w:tcPr>
-            <w:tcW w:w="826" w:type="dxa"/>
-            <w:vAlign w:val="center"/>
-          </w:tcPr>
-          <w:p>
-            <w:pPr>
-              <w:jc w:val="center"/>
-              <w:cnfStyle w:val="000000000000"/>
-              <w:rPr>
-                <w:sz w:val="20"/>
-              </w:rPr>
-            </w:pPr>
-          </w:p>
-        </w:tc>
-        <w:tc>
-          <w:tcPr>
-            <w:tcW w:w="4128" w:type="dxa"/>
+            <w:tcW w:w="850" w:type="dxa"/>
+            <w:vAlign w:val="center"/>
+          </w:tcPr>
+          <w:p>
+            <w:pPr>
+              <w:jc w:val="center"/>
+              <w:cnfStyle w:val="000000000000"/>
+              <w:rPr>
+                <w:sz w:val="20"/>
+              </w:rPr>
+            </w:pPr>
+          </w:p>
+        </w:tc>
+        <w:tc>
+          <w:tcPr>
+            <w:tcW w:w="3798" w:type="dxa"/>
             <w:vAlign w:val="center"/>
           </w:tcPr>
           <w:p>
@@ -4395,7 +6154,7 @@
         <w:tc>
           <w:tcPr>
             <w:cnfStyle w:val="001000000000"/>
-            <w:tcW w:w="1451" w:type="dxa"/>
+            <w:tcW w:w="1242" w:type="dxa"/>
             <w:vAlign w:val="center"/>
           </w:tcPr>
           <w:p>
@@ -4408,7 +6167,7 @@
         </w:tc>
         <w:tc>
           <w:tcPr>
-            <w:tcW w:w="1508" w:type="dxa"/>
+            <w:tcW w:w="1985" w:type="dxa"/>
             <w:vAlign w:val="center"/>
           </w:tcPr>
           <w:p>
@@ -4424,31 +6183,40 @@
             </w:r>
             <w:proofErr w:type="spellEnd"/>
             <w:r>
+              <w:t>(10)</w:t>
+            </w:r>
+            <w:r>
               <w:rPr>
                 <w:rFonts w:hint="eastAsia"/>
               </w:rPr>
+              <w:t xml:space="preserve"> </w:t>
+            </w:r>
+            <w:r>
+              <w:rPr>
+                <w:rFonts w:hint="eastAsia"/>
+              </w:rPr>
               <w:t xml:space="preserve"> unsigned</w:t>
             </w:r>
           </w:p>
         </w:tc>
         <w:tc>
           <w:tcPr>
-            <w:tcW w:w="967" w:type="dxa"/>
-            <w:vAlign w:val="center"/>
-          </w:tcPr>
-          <w:p>
-            <w:pPr>
-              <w:jc w:val="center"/>
-              <w:cnfStyle w:val="000000100000"/>
-              <w:rPr>
-                <w:sz w:val="20"/>
-              </w:rPr>
-            </w:pPr>
-          </w:p>
-        </w:tc>
-        <w:tc>
-          <w:tcPr>
-            <w:tcW w:w="696" w:type="dxa"/>
+            <w:tcW w:w="992" w:type="dxa"/>
+            <w:vAlign w:val="center"/>
+          </w:tcPr>
+          <w:p>
+            <w:pPr>
+              <w:jc w:val="center"/>
+              <w:cnfStyle w:val="000000100000"/>
+              <w:rPr>
+                <w:sz w:val="20"/>
+              </w:rPr>
+            </w:pPr>
+          </w:p>
+        </w:tc>
+        <w:tc>
+          <w:tcPr>
+            <w:tcW w:w="709" w:type="dxa"/>
             <w:vAlign w:val="center"/>
           </w:tcPr>
           <w:p>
@@ -4464,22 +6232,22 @@
         </w:tc>
         <w:tc>
           <w:tcPr>
-            <w:tcW w:w="826" w:type="dxa"/>
-            <w:vAlign w:val="center"/>
-          </w:tcPr>
-          <w:p>
-            <w:pPr>
-              <w:jc w:val="center"/>
-              <w:cnfStyle w:val="000000100000"/>
-              <w:rPr>
-                <w:sz w:val="20"/>
-              </w:rPr>
-            </w:pPr>
-          </w:p>
-        </w:tc>
-        <w:tc>
-          <w:tcPr>
-            <w:tcW w:w="4128" w:type="dxa"/>
+            <w:tcW w:w="850" w:type="dxa"/>
+            <w:vAlign w:val="center"/>
+          </w:tcPr>
+          <w:p>
+            <w:pPr>
+              <w:jc w:val="center"/>
+              <w:cnfStyle w:val="000000100000"/>
+              <w:rPr>
+                <w:sz w:val="20"/>
+              </w:rPr>
+            </w:pPr>
+          </w:p>
+        </w:tc>
+        <w:tc>
+          <w:tcPr>
+            <w:tcW w:w="3798" w:type="dxa"/>
             <w:vAlign w:val="center"/>
           </w:tcPr>
           <w:p>
@@ -4496,7 +6264,7 @@
         <w:tc>
           <w:tcPr>
             <w:cnfStyle w:val="001000000000"/>
-            <w:tcW w:w="1451" w:type="dxa"/>
+            <w:tcW w:w="1242" w:type="dxa"/>
             <w:vAlign w:val="center"/>
           </w:tcPr>
           <w:p>
@@ -4509,7 +6277,7 @@
         </w:tc>
         <w:tc>
           <w:tcPr>
-            <w:tcW w:w="1508" w:type="dxa"/>
+            <w:tcW w:w="1985" w:type="dxa"/>
             <w:vAlign w:val="center"/>
           </w:tcPr>
           <w:p>
@@ -4525,31 +6293,40 @@
             </w:r>
             <w:proofErr w:type="spellEnd"/>
             <w:r>
+              <w:t>(10)</w:t>
+            </w:r>
+            <w:r>
               <w:rPr>
                 <w:rFonts w:hint="eastAsia"/>
               </w:rPr>
+              <w:t xml:space="preserve"> </w:t>
+            </w:r>
+            <w:r>
+              <w:rPr>
+                <w:rFonts w:hint="eastAsia"/>
+              </w:rPr>
               <w:t xml:space="preserve"> unsigned</w:t>
             </w:r>
           </w:p>
         </w:tc>
         <w:tc>
           <w:tcPr>
-            <w:tcW w:w="967" w:type="dxa"/>
-            <w:vAlign w:val="center"/>
-          </w:tcPr>
-          <w:p>
-            <w:pPr>
-              <w:jc w:val="center"/>
-              <w:cnfStyle w:val="000000000000"/>
-              <w:rPr>
-                <w:sz w:val="20"/>
-              </w:rPr>
-            </w:pPr>
-          </w:p>
-        </w:tc>
-        <w:tc>
-          <w:tcPr>
-            <w:tcW w:w="696" w:type="dxa"/>
+            <w:tcW w:w="992" w:type="dxa"/>
+            <w:vAlign w:val="center"/>
+          </w:tcPr>
+          <w:p>
+            <w:pPr>
+              <w:jc w:val="center"/>
+              <w:cnfStyle w:val="000000000000"/>
+              <w:rPr>
+                <w:sz w:val="20"/>
+              </w:rPr>
+            </w:pPr>
+          </w:p>
+        </w:tc>
+        <w:tc>
+          <w:tcPr>
+            <w:tcW w:w="709" w:type="dxa"/>
             <w:vAlign w:val="center"/>
           </w:tcPr>
           <w:p>
@@ -4570,21 +6347,21 @@
         </w:tc>
         <w:tc>
           <w:tcPr>
-            <w:tcW w:w="826" w:type="dxa"/>
-            <w:vAlign w:val="center"/>
-          </w:tcPr>
-          <w:p>
-            <w:pPr>
-              <w:cnfStyle w:val="000000000000"/>
-              <w:rPr>
-                <w:sz w:val="20"/>
-              </w:rPr>
-            </w:pPr>
-          </w:p>
-        </w:tc>
-        <w:tc>
-          <w:tcPr>
-            <w:tcW w:w="4128" w:type="dxa"/>
+            <w:tcW w:w="850" w:type="dxa"/>
+            <w:vAlign w:val="center"/>
+          </w:tcPr>
+          <w:p>
+            <w:pPr>
+              <w:cnfStyle w:val="000000000000"/>
+              <w:rPr>
+                <w:sz w:val="20"/>
+              </w:rPr>
+            </w:pPr>
+          </w:p>
+        </w:tc>
+        <w:tc>
+          <w:tcPr>
+            <w:tcW w:w="3798" w:type="dxa"/>
             <w:vAlign w:val="center"/>
           </w:tcPr>
           <w:p>
@@ -5107,40 +6884,6 @@
         </w:tc>
       </w:tr>
     </w:tbl>
-    <w:p>
-      <w:pPr>
-        <w:spacing w:after="0"/>
-        <w:rPr>
-          <w:color w:val="FF0000"/>
-        </w:rPr>
-      </w:pPr>
-      <w:r>
-        <w:rPr>
-          <w:color w:val="FF0000"/>
-        </w:rPr>
-        <w:t>* fields cannot all be null.</w:t>
-      </w:r>
-    </w:p>
-    <w:p>
-      <w:pPr>
-        <w:spacing w:after="0"/>
-        <w:rPr>
-          <w:color w:val="FF0000"/>
-        </w:rPr>
-      </w:pPr>
-      <w:r>
-        <w:rPr>
-          <w:color w:val="FF0000"/>
-        </w:rPr>
-        <w:t>^</w:t>
-      </w:r>
-      <w:r>
-        <w:rPr>
-          <w:color w:val="FF0000"/>
-        </w:rPr>
-        <w:t xml:space="preserve"> fields cannot all be null.</w:t>
-      </w:r>
-    </w:p>
     <w:p>
       <w:pPr>
         <w:pStyle w:val="Heading2"/>
@@ -5345,7 +7088,6 @@
               <w:rPr>
                 <w:color w:val="FF0000"/>
               </w:rPr>
-              <w:lastRenderedPageBreak/>
               <w:t>prom_id</w:t>
             </w:r>
             <w:proofErr w:type="spellEnd"/>
@@ -5664,61 +7406,6 @@
         </w:tc>
       </w:tr>
     </w:tbl>
-    <w:p>
-      <w:pPr>
-        <w:spacing w:after="0"/>
-        <w:rPr>
-          <w:color w:val="FF0000"/>
-        </w:rPr>
-      </w:pPr>
-      <w:r>
-        <w:rPr>
-          <w:color w:val="FF0000"/>
-        </w:rPr>
-        <w:t>*</w:t>
-      </w:r>
-      <w:r>
-        <w:rPr>
-          <w:rFonts w:hint="eastAsia"/>
-          <w:color w:val="FF0000"/>
-        </w:rPr>
-        <w:t>F</w:t>
-      </w:r>
-      <w:r>
-        <w:rPr>
-          <w:color w:val="FF0000"/>
-        </w:rPr>
-        <w:t>ields cannot all be null.</w:t>
-      </w:r>
-    </w:p>
-    <w:p>
-      <w:pPr>
-        <w:spacing w:after="0"/>
-        <w:rPr>
-          <w:rFonts w:hint="eastAsia"/>
-          <w:color w:val="FF0000"/>
-        </w:rPr>
-      </w:pPr>
-      <w:r>
-        <w:rPr>
-          <w:color w:val="FF0000"/>
-        </w:rPr>
-        <w:t>^</w:t>
-      </w:r>
-      <w:r>
-        <w:rPr>
-          <w:rFonts w:hint="eastAsia"/>
-          <w:color w:val="FF0000"/>
-        </w:rPr>
-        <w:t>F</w:t>
-      </w:r>
-      <w:r>
-        <w:rPr>
-          <w:color w:val="FF0000"/>
-        </w:rPr>
-        <w:t>ields cannot all be null.</w:t>
-      </w:r>
-    </w:p>
     <w:p>
       <w:pPr>
         <w:pStyle w:val="Heading2"/>
@@ -6288,14 +7975,6 @@
         </w:rPr>
         <w:t>ields cannot all be null.</w:t>
       </w:r>
-    </w:p>
-    <w:p>
-      <w:pPr>
-        <w:spacing w:after="0"/>
-        <w:rPr>
-          <w:color w:val="FF0000"/>
-        </w:rPr>
-      </w:pPr>
     </w:p>
     <w:p>
       <w:pPr>
@@ -6818,6 +8497,7 @@
           <w:p>
             <w:proofErr w:type="spellStart"/>
             <w:r>
+              <w:lastRenderedPageBreak/>
               <w:t>dish_id</w:t>
             </w:r>
             <w:proofErr w:type="spellEnd"/>
@@ -6873,10 +8553,15 @@
               <w:jc w:val="center"/>
               <w:cnfStyle w:val="000000000000"/>
               <w:rPr>
-                <w:b/>
-                <w:sz w:val="20"/>
-              </w:rPr>
-            </w:pPr>
+                <w:sz w:val="20"/>
+              </w:rPr>
+            </w:pPr>
+            <w:r>
+              <w:rPr>
+                <w:sz w:val="20"/>
+              </w:rPr>
+              <w:t>Yes</w:t>
+            </w:r>
           </w:p>
         </w:tc>
         <w:tc>
@@ -7029,7 +8714,10 @@
               <w:cnfStyle w:val="000000100000"/>
             </w:pPr>
             <w:r>
-              <w:t>Image name (Images of all dishes are stored under the same path which is designated by the program).</w:t>
+              <w:t>The image name used for promotion</w:t>
+            </w:r>
+            <w:r>
+              <w:t>.</w:t>
             </w:r>
           </w:p>
         </w:tc>
@@ -7109,14 +8797,6 @@
         </w:tc>
       </w:tr>
     </w:tbl>
-    <w:p>
-      <w:pPr>
-        <w:spacing w:after="0"/>
-        <w:rPr>
-          <w:color w:val="FF0000"/>
-        </w:rPr>
-      </w:pPr>
-    </w:p>
     <w:p>
       <w:pPr>
         <w:pStyle w:val="Heading2"/>
@@ -7127,6 +8807,7 @@
       <w:r>
         <w:t xml:space="preserve">Table Name: </w:t>
       </w:r>
+      <w:proofErr w:type="spellStart"/>
       <w:r>
         <w:rPr>
           <w:sz w:val="32"/>
@@ -7146,6 +8827,7 @@
         </w:rPr>
         <w:t>album</w:t>
       </w:r>
+      <w:proofErr w:type="spellEnd"/>
     </w:p>
     <w:p>
       <w:r>
@@ -7319,7 +9001,19 @@
               <w:rPr>
                 <w:color w:val="FF0000"/>
               </w:rPr>
-              <w:t>slide_id</w:t>
+              <w:t>slide</w:t>
+            </w:r>
+            <w:r>
+              <w:rPr>
+                <w:color w:val="FF0000"/>
+              </w:rPr>
+              <w:t>r</w:t>
+            </w:r>
+            <w:r>
+              <w:rPr>
+                <w:color w:val="FF0000"/>
+              </w:rPr>
+              <w:t>_id</w:t>
             </w:r>
             <w:proofErr w:type="spellEnd"/>
           </w:p>
@@ -7491,6 +9185,12 @@
                 <w:sz w:val="20"/>
               </w:rPr>
             </w:pPr>
+            <w:r>
+              <w:rPr>
+                <w:sz w:val="20"/>
+              </w:rPr>
+              <w:t>Yes</w:t>
+            </w:r>
           </w:p>
         </w:tc>
         <w:tc>
@@ -7551,17 +9251,11 @@
             </w:pPr>
             <w:proofErr w:type="spellStart"/>
             <w:r>
-              <w:rPr>
-                <w:rFonts w:hint="eastAsia"/>
-              </w:rPr>
-              <w:t>int</w:t>
+              <w:t>varchar</w:t>
             </w:r>
             <w:proofErr w:type="spellEnd"/>
             <w:r>
-              <w:rPr>
-                <w:rFonts w:hint="eastAsia"/>
-              </w:rPr>
-              <w:t xml:space="preserve"> unsigned</w:t>
+              <w:t>(50)</w:t>
             </w:r>
           </w:p>
         </w:tc>
@@ -7707,17 +9401,16 @@
         </w:tc>
       </w:tr>
     </w:tbl>
-    <w:p/>
     <w:p/>
     <w:p>
       <w:pPr>
         <w:pStyle w:val="Heading2"/>
       </w:pPr>
       <w:r>
-        <w:lastRenderedPageBreak/>
         <w:t>Entity-Relationship Diagram</w:t>
       </w:r>
     </w:p>
+    <w:p/>
     <w:p>
       <w:r>
         <w:rPr>
@@ -7725,9 +9418,9 @@
         </w:rPr>
         <w:drawing>
           <wp:inline distT="0" distB="0" distL="0" distR="0">
-            <wp:extent cx="5398135" cy="4269740"/>
+            <wp:extent cx="5943600" cy="4793942"/>
             <wp:effectExtent l="19050" t="0" r="0" b="0"/>
-            <wp:docPr id="4" name="Picture 4"/>
+            <wp:docPr id="1" name="Picture 1" descr="D:\WorkSpace\delicious\Design\DB\Delicious_ERD_v3.png"/>
             <wp:cNvGraphicFramePr>
               <a:graphicFrameLocks xmlns:a="http://schemas.openxmlformats.org/drawingml/2006/main" noChangeAspect="1"/>
             </wp:cNvGraphicFramePr>
@@ -7735,13 +9428,13 @@
               <a:graphicData uri="http://schemas.openxmlformats.org/drawingml/2006/picture">
                 <pic:pic xmlns:pic="http://schemas.openxmlformats.org/drawingml/2006/picture">
                   <pic:nvPicPr>
-                    <pic:cNvPr id="0" name="Picture 4"/>
+                    <pic:cNvPr id="0" name="Picture 1" descr="D:\WorkSpace\delicious\Design\DB\Delicious_ERD_v3.png"/>
                     <pic:cNvPicPr>
                       <a:picLocks noChangeAspect="1" noChangeArrowheads="1"/>
                     </pic:cNvPicPr>
                   </pic:nvPicPr>
                   <pic:blipFill>
-                    <a:blip r:embed="rId5" cstate="print"/>
+                    <a:blip r:embed="rId5"/>
                     <a:srcRect/>
                     <a:stretch>
                       <a:fillRect/>
@@ -7750,7 +9443,7 @@
                   <pic:spPr bwMode="auto">
                     <a:xfrm>
                       <a:off x="0" y="0"/>
-                      <a:ext cx="5398135" cy="4269740"/>
+                      <a:ext cx="5943600" cy="4793942"/>
                     </a:xfrm>
                     <a:prstGeom prst="rect">
                       <a:avLst/>

</xml_diff>